<commit_message>
almost done with greedy topic review
</commit_message>
<xml_diff>
--- a/Review/Topic Review for Final.docx
+++ b/Review/Topic Review for Final.docx
@@ -23,7 +23,79 @@
     </w:p>
     <w:p>
       <w:r>
-        <w:t>Meow</w:t>
+        <w:t xml:space="preserve">Full list of preferences, no ties. </w:t>
+      </w:r>
+      <w:r>
+        <w:t xml:space="preserve">Gale-Shapley returns a perfect and stable matching. </w:t>
+      </w:r>
+      <w:r>
+        <w:t>Men are matched to their best valid partners. Women are matched to their worst valid partners.</w:t>
+      </w:r>
+      <w:r>
+        <w:t xml:space="preserve"> The runtime is </w:t>
+      </w:r>
+      <m:oMath>
+        <m:r>
+          <w:rPr>
+            <w:rFonts w:ascii="Cambria Math" w:hAnsi="Cambria Math"/>
+          </w:rPr>
+          <m:t>O(</m:t>
+        </m:r>
+        <m:sSup>
+          <m:sSupPr>
+            <m:ctrlPr>
+              <w:rPr>
+                <w:rFonts w:ascii="Cambria Math" w:hAnsi="Cambria Math"/>
+                <w:i/>
+              </w:rPr>
+            </m:ctrlPr>
+          </m:sSupPr>
+          <m:e>
+            <m:r>
+              <w:rPr>
+                <w:rFonts w:ascii="Cambria Math" w:hAnsi="Cambria Math"/>
+              </w:rPr>
+              <m:t>n</m:t>
+            </m:r>
+          </m:e>
+          <m:sup>
+            <m:r>
+              <w:rPr>
+                <w:rFonts w:ascii="Cambria Math" w:hAnsi="Cambria Math"/>
+              </w:rPr>
+              <m:t>2</m:t>
+            </m:r>
+          </m:sup>
+        </m:sSup>
+        <m:r>
+          <w:rPr>
+            <w:rFonts w:ascii="Cambria Math" w:hAnsi="Cambria Math"/>
+          </w:rPr>
+          <m:t>)</m:t>
+        </m:r>
+      </m:oMath>
+      <w:r>
+        <w:t xml:space="preserve">, </w:t>
+      </w:r>
+      <m:oMath>
+        <m:r>
+          <w:rPr>
+            <w:rFonts w:ascii="Cambria Math" w:hAnsi="Cambria Math"/>
+          </w:rPr>
+          <m:t>n</m:t>
+        </m:r>
+      </m:oMath>
+      <w:r>
+        <w:t xml:space="preserve"> being the number of men or the number of women, which are equal</w:t>
+      </w:r>
+      <w:r>
+        <w:t>.</w:t>
+      </w:r>
+      <w:r>
+        <w:t xml:space="preserve"> Important things to know for proving stuff is that men go down their list of preferences, and women</w:t>
+      </w:r>
+      <w:r>
+        <w:t>’s offers get better.</w:t>
       </w:r>
     </w:p>
     <w:p>
@@ -44,7 +116,55 @@
     </w:p>
     <w:p>
       <w:r>
-        <w:t>meow</w:t>
+        <w:t xml:space="preserve">Input is a set of </w:t>
+      </w:r>
+      <w:r>
+        <w:t>requests (time intervals)</w:t>
+      </w:r>
+      <w:r>
+        <w:t>.</w:t>
+      </w:r>
+      <w:r>
+        <w:t xml:space="preserve"> Goal is to return a set of non-overlapping </w:t>
+      </w:r>
+      <w:r>
+        <w:t>intervals of maximum cardinality possible.</w:t>
+      </w:r>
+      <w:r>
+        <w:t xml:space="preserve"> The size of each interval doesn’t matter, we just want as many non-overlapping intervals as possible.</w:t>
+      </w:r>
+      <w:r>
+        <w:t xml:space="preserve"> Selecting earliest start time then deleting conflicts doesn’t work, selecting by increasing number of overlaps </w:t>
+      </w:r>
+      <w:r>
+        <w:t xml:space="preserve">then deleting conflicts </w:t>
+      </w:r>
+      <w:r>
+        <w:t xml:space="preserve">doesn’t work, selecting </w:t>
+      </w:r>
+      <w:r>
+        <w:t>by increasing interval length and deleting conflicts doesn’t work.</w:t>
+      </w:r>
+      <w:r>
+        <w:t xml:space="preserve"> The algorithm is to select by </w:t>
+      </w:r>
+      <w:r>
+        <w:rPr>
+          <w:b/>
+        </w:rPr>
+        <w:t>earliest finish time</w:t>
+      </w:r>
+      <w:r>
+        <w:t>!</w:t>
+      </w:r>
+      <w:r>
+        <w:t xml:space="preserve"> You can prove this by the exchange argument </w:t>
+      </w:r>
+      <w:r>
+        <w:t>and</w:t>
+      </w:r>
+      <w:r>
+        <w:t xml:space="preserve"> induction.</w:t>
       </w:r>
     </w:p>
     <w:p>
@@ -65,7 +185,10 @@
     </w:p>
     <w:p>
       <w:r>
-        <w:t>meow</w:t>
+        <w:t>Sort all edges in increasing order of cost.</w:t>
+      </w:r>
+      <w:r>
+        <w:t xml:space="preserve"> Pick the smallest edge. If it forms a cycle with the tree we have so far, throw it out. Else, include it. Repeat that until all nodes are included.</w:t>
       </w:r>
     </w:p>
     <w:p>
@@ -78,7 +201,30 @@
     </w:p>
     <w:p>
       <w:r>
-        <w:t>meow</w:t>
+        <w:t>Start from random node.</w:t>
+      </w:r>
+      <w:r>
+        <w:t xml:space="preserve"> Check outgoing edges of the tree we have so far, pick the one with the lowest cost. If it creates a cycle, throw it out. Else, keep it.</w:t>
+      </w:r>
+      <w:r>
+        <w:t xml:space="preserve"> Repeat that until all nodes are included.</w:t>
+      </w:r>
+      <w:r>
+        <w:t xml:space="preserve"> If all weights in a graph are unique, then there is a unique minimum spanning tree, so all MST algorithms returns the same thing.</w:t>
+      </w:r>
+      <w:r>
+        <w:t xml:space="preserve"> Just a useful thing to know, the time complexity of DFS is </w:t>
+      </w:r>
+      <m:oMath>
+        <m:r>
+          <w:rPr>
+            <w:rFonts w:ascii="Cambria Math" w:hAnsi="Cambria Math"/>
+          </w:rPr>
+          <m:t>O(V+E)</m:t>
+        </m:r>
+      </m:oMath>
+      <w:r>
+        <w:t>.</w:t>
       </w:r>
     </w:p>
     <w:p>
@@ -91,7 +237,40 @@
     </w:p>
     <w:p>
       <w:r>
-        <w:t>meow</w:t>
+        <w:t>Initialize all vertices to be a component.</w:t>
+      </w:r>
+      <w:r>
+        <w:t xml:space="preserve"> While there </w:t>
+      </w:r>
+      <w:r>
+        <w:t>is</w:t>
+      </w:r>
+      <w:r>
+        <w:t xml:space="preserve"> more than one component (i.e. no spanning tree yet), find the cheapest edge for each component</w:t>
+      </w:r>
+      <w:r>
+        <w:t xml:space="preserve"> and add it to our current trees</w:t>
+      </w:r>
+      <w:r>
+        <w:t xml:space="preserve"> (this is done in parallel</w:t>
+      </w:r>
+      <w:r>
+        <w:t xml:space="preserve"> for all components</w:t>
+      </w:r>
+      <w:r>
+        <w:t>)</w:t>
+      </w:r>
+      <w:r>
+        <w:t>.</w:t>
+      </w:r>
+      <w:r>
+        <w:t xml:space="preserve"> </w:t>
+      </w:r>
+      <w:r>
+        <w:t>Requires distinct edge weights.</w:t>
+      </w:r>
+      <w:r>
+        <w:t xml:space="preserve"> Because imagine a triangle with the same weight on each edge. Each one can choose the edge to the left and we would end up with a cycle.</w:t>
       </w:r>
     </w:p>
     <w:p>
@@ -129,395 +308,424 @@
       </w:r>
     </w:p>
     <w:p>
-      <w:pPr>
-        <w:pStyle w:val="Heading1"/>
-      </w:pPr>
-      <w:r>
-        <w:t>Dynamic Programming</w:t>
-      </w:r>
-    </w:p>
-    <w:p>
-      <w:pPr>
-        <w:pStyle w:val="Heading2"/>
-      </w:pPr>
-      <w:r>
-        <w:t>Weighted Interval Scheduling</w:t>
-      </w:r>
-    </w:p>
-    <w:p>
-      <w:r>
-        <w:t>meow</w:t>
-      </w:r>
-    </w:p>
-    <w:p>
-      <w:pPr>
-        <w:pStyle w:val="Heading2"/>
-      </w:pPr>
-      <w:r>
-        <w:t>Segmented Least Squares</w:t>
-      </w:r>
-    </w:p>
-    <w:p>
-      <w:r>
-        <w:t>Not done in homework</w:t>
-      </w:r>
-      <w:r>
-        <w:t xml:space="preserve"> or practice sets. Do not need to know proof. </w:t>
-      </w:r>
-      <w:r>
-        <w:t>Just n</w:t>
-      </w:r>
-      <w:r>
-        <w:t>eed to know reduction to other problems.</w:t>
-      </w:r>
-    </w:p>
-    <w:p>
-      <w:pPr>
-        <w:pStyle w:val="Heading2"/>
-      </w:pPr>
-      <w:r>
-        <w:t>Sequence Alignment</w:t>
-      </w:r>
-    </w:p>
-    <w:p>
-      <w:r>
-        <w:t>Not done in homework or practice sets. Do not need to know proof. Just need to know reduction to other problems.</w:t>
-      </w:r>
-    </w:p>
-    <w:p>
-      <w:pPr>
-        <w:pStyle w:val="Heading2"/>
-      </w:pPr>
-      <w:r>
-        <w:t>Bellman-Ford</w:t>
-      </w:r>
-    </w:p>
-    <w:p>
-      <w:r>
-        <w:t>meow</w:t>
-      </w:r>
-    </w:p>
-    <w:p>
-      <w:pPr>
-        <w:pStyle w:val="Heading1"/>
-      </w:pPr>
-      <w:r>
-        <w:t>Divide and Conquer</w:t>
-      </w:r>
-    </w:p>
-    <w:p>
-      <w:pPr>
-        <w:pStyle w:val="Heading2"/>
-      </w:pPr>
-      <w:r>
-        <w:t>Integer Multiplication</w:t>
-      </w:r>
-    </w:p>
-    <w:p>
-      <w:r>
-        <w:t>meow</w:t>
-      </w:r>
-    </w:p>
-    <w:p>
-      <w:pPr>
-        <w:pStyle w:val="Heading2"/>
-      </w:pPr>
-      <w:r>
-        <w:lastRenderedPageBreak/>
-        <w:t>Convolution</w:t>
-      </w:r>
-    </w:p>
-    <w:p>
-      <w:r>
-        <w:t>Only to recognize a convolution problem</w:t>
-      </w:r>
-      <w:r>
-        <w:t>, not details of how to run the algorithm</w:t>
-      </w:r>
-      <w:r>
-        <w:t>.</w:t>
-      </w:r>
-    </w:p>
-    <w:p>
-      <w:pPr>
-        <w:pStyle w:val="Heading1"/>
-      </w:pPr>
-      <w:r>
-        <w:t>Randomized Algorithms</w:t>
-      </w:r>
-    </w:p>
-    <w:p>
-      <w:pPr>
-        <w:pStyle w:val="Heading2"/>
-      </w:pPr>
-      <w:r>
-        <w:t>Linear-Time Median Finding</w:t>
-      </w:r>
-    </w:p>
-    <w:p>
-      <w:r>
-        <w:t>meow</w:t>
-      </w:r>
-    </w:p>
-    <w:p>
-      <w:pPr>
-        <w:pStyle w:val="Heading2"/>
-      </w:pPr>
-      <w:r>
-        <w:t>Hashing</w:t>
-      </w:r>
-    </w:p>
-    <w:p>
-      <w:r>
-        <w:t>meow</w:t>
-      </w:r>
-    </w:p>
-    <w:p>
-      <w:pPr>
-        <w:pStyle w:val="Heading2"/>
-      </w:pPr>
-      <w:r>
-        <w:t>Prime Testing</w:t>
-      </w:r>
-    </w:p>
-    <w:p>
-      <w:pPr>
-        <w:pStyle w:val="Heading1"/>
-      </w:pPr>
-      <w:r>
-        <w:t>Network Flow</w:t>
-      </w:r>
-    </w:p>
-    <w:p>
-      <w:pPr>
-        <w:pStyle w:val="Heading2"/>
-      </w:pPr>
-      <w:r>
-        <w:t>Ford-Fulkerson</w:t>
-      </w:r>
-    </w:p>
-    <w:p>
-      <w:r>
-        <w:t>meow</w:t>
-      </w:r>
-    </w:p>
-    <w:p>
-      <w:pPr>
-        <w:pStyle w:val="Heading2"/>
-      </w:pPr>
-      <w:r>
-        <w:t>Min Cut</w:t>
-      </w:r>
-    </w:p>
-    <w:p>
-      <w:r>
-        <w:t>meow</w:t>
-      </w:r>
-    </w:p>
-    <w:p>
-      <w:pPr>
-        <w:pStyle w:val="Heading2"/>
-      </w:pPr>
-      <w:r>
-        <w:t>Applications</w:t>
-      </w:r>
-    </w:p>
-    <w:p>
-      <w:r>
-        <w:t>meow</w:t>
-      </w:r>
-    </w:p>
-    <w:p>
-      <w:pPr>
-        <w:pStyle w:val="Heading1"/>
-      </w:pPr>
-      <w:r>
-        <w:t>NP-Completeness</w:t>
-      </w:r>
-    </w:p>
-    <w:p>
-      <w:pPr>
-        <w:pStyle w:val="Heading2"/>
-      </w:pPr>
-      <w:r>
-        <w:t>SAT problem</w:t>
-      </w:r>
-    </w:p>
-    <w:p>
-      <w:r>
-        <w:t>meow</w:t>
-      </w:r>
-    </w:p>
-    <w:p>
-      <w:pPr>
-        <w:pStyle w:val="Heading2"/>
-      </w:pPr>
-      <w:r>
-        <w:t>Independent Set</w:t>
-      </w:r>
-    </w:p>
-    <w:p>
-      <w:r>
-        <w:t>meow</w:t>
-      </w:r>
-    </w:p>
-    <w:p>
-      <w:pPr>
-        <w:pStyle w:val="Heading2"/>
-      </w:pPr>
-      <w:r>
-        <w:t>Vertex Cover</w:t>
-      </w:r>
-    </w:p>
-    <w:p>
-      <w:r>
-        <w:t>meow</w:t>
-      </w:r>
-    </w:p>
-    <w:p>
-      <w:pPr>
-        <w:pStyle w:val="Heading2"/>
-      </w:pPr>
-      <w:r>
-        <w:t>Set Cover</w:t>
-      </w:r>
-    </w:p>
-    <w:p>
-      <w:r>
-        <w:t>meow</w:t>
-      </w:r>
-    </w:p>
-    <w:p>
-      <w:pPr>
-        <w:pStyle w:val="Heading2"/>
-      </w:pPr>
-      <w:r>
-        <w:t>Hamiltonian Path</w:t>
-      </w:r>
-    </w:p>
-    <w:p>
-      <w:r>
-        <w:t>meow</w:t>
-      </w:r>
-    </w:p>
-    <w:p>
-      <w:pPr>
-        <w:pStyle w:val="Heading2"/>
-      </w:pPr>
-      <w:r>
-        <w:t>Traveling Salesman Pro</w:t>
-      </w:r>
-      <w:r>
-        <w:t>b</w:t>
-      </w:r>
-      <w:r>
-        <w:t>lem</w:t>
-      </w:r>
-    </w:p>
-    <w:p>
-      <w:r>
-        <w:t>meow</w:t>
-      </w:r>
-    </w:p>
-    <w:p>
-      <w:pPr>
-        <w:pStyle w:val="Heading1"/>
-      </w:pPr>
-      <w:r>
-        <w:t>Computability</w:t>
-      </w:r>
-    </w:p>
-    <w:p>
-      <w:pPr>
-        <w:pStyle w:val="Heading2"/>
-      </w:pPr>
-      <w:r>
-        <w:t>Halting Problem</w:t>
-      </w:r>
-    </w:p>
-    <w:p>
-      <w:r>
-        <w:t>meow</w:t>
-      </w:r>
-    </w:p>
-    <w:p>
-      <w:pPr>
-        <w:pStyle w:val="Heading2"/>
-      </w:pPr>
-      <w:r>
-        <w:lastRenderedPageBreak/>
-        <w:t>Co-Halting Problem</w:t>
-      </w:r>
-    </w:p>
-    <w:p>
-      <w:r>
-        <w:t>meow</w:t>
-      </w:r>
-    </w:p>
-    <w:p>
-      <w:pPr>
-        <w:pStyle w:val="Heading2"/>
-      </w:pPr>
-      <w:r>
-        <w:t>Accept Problem</w:t>
-      </w:r>
-    </w:p>
-    <w:p>
-      <w:r>
-        <w:t>meow</w:t>
-      </w:r>
-    </w:p>
-    <w:p>
-      <w:pPr>
-        <w:pStyle w:val="Heading1"/>
-      </w:pPr>
-      <w:r>
-        <w:t>Approximation Algorithms</w:t>
-      </w:r>
-    </w:p>
-    <w:p>
-      <w:pPr>
-        <w:pStyle w:val="Heading2"/>
-      </w:pPr>
-      <w:r>
-        <w:t>Greedy Methods</w:t>
-      </w:r>
-    </w:p>
-    <w:p>
-      <w:pPr>
-        <w:pStyle w:val="Heading3"/>
-      </w:pPr>
-      <w:r>
-        <w:t>Knapsack</w:t>
-      </w:r>
-    </w:p>
-    <w:p>
-      <w:r>
-        <w:t>meow</w:t>
-      </w:r>
-    </w:p>
-    <w:p>
-      <w:pPr>
-        <w:pStyle w:val="Heading2"/>
-      </w:pPr>
-      <w:r>
-        <w:t>Linear Programming</w:t>
-      </w:r>
-    </w:p>
-    <w:p>
-      <w:pPr>
-        <w:pStyle w:val="Heading3"/>
-      </w:pPr>
-      <w:r>
-        <w:t>Vertex Cover</w:t>
-      </w:r>
-    </w:p>
-    <w:p>
-      <w:r>
-        <w:t>meow</w:t>
+      <w:r>
+        <w:t>We want binary representations for each letter in a lexicon, want shorter strings for more frequently used letters and longer strings for the less frequently used ones.</w:t>
+      </w:r>
+      <w:r>
+        <w:t xml:space="preserve"> Also! (This is important.) We don’t want</w:t>
+      </w:r>
+      <w:r>
+        <w:t xml:space="preserve"> a letter’s coding to be the prefix to another letter’s coding</w:t>
+      </w:r>
+      <w:r>
+        <w:t xml:space="preserve">, i.e. if a’s code is </w:t>
+      </w:r>
+      <w:r>
+        <w:t>10</w:t>
+      </w:r>
+      <w:r>
+        <w:t xml:space="preserve">, then other letter’s code can’t start with 01, like c can’t be </w:t>
+      </w:r>
+      <w:r>
+        <w:t>101.</w:t>
+      </w:r>
+      <w:r>
+        <w:t xml:space="preserve"> Another objective is to have the average length </w:t>
+      </w:r>
+      <w:r>
+        <w:t>of all codes as short as possible.</w:t>
       </w:r>
       <w:bookmarkStart w:id="0" w:name="_GoBack"/>
       <w:bookmarkEnd w:id="0"/>
+    </w:p>
+    <w:p>
+      <w:pPr>
+        <w:pStyle w:val="Heading1"/>
+      </w:pPr>
+      <w:r>
+        <w:lastRenderedPageBreak/>
+        <w:t>Dynamic Programming</w:t>
+      </w:r>
+    </w:p>
+    <w:p>
+      <w:pPr>
+        <w:pStyle w:val="Heading2"/>
+      </w:pPr>
+      <w:r>
+        <w:t>Weighted Interval Scheduling</w:t>
+      </w:r>
+    </w:p>
+    <w:p>
+      <w:r>
+        <w:t>meow</w:t>
+      </w:r>
+    </w:p>
+    <w:p>
+      <w:pPr>
+        <w:pStyle w:val="Heading2"/>
+      </w:pPr>
+      <w:r>
+        <w:t>Segmented Least Squares</w:t>
+      </w:r>
+    </w:p>
+    <w:p>
+      <w:r>
+        <w:t>Not done in homework</w:t>
+      </w:r>
+      <w:r>
+        <w:t xml:space="preserve"> or practice sets. Do not need to know proof. </w:t>
+      </w:r>
+      <w:r>
+        <w:t>Just n</w:t>
+      </w:r>
+      <w:r>
+        <w:t>eed to know reduction to other problems.</w:t>
+      </w:r>
+    </w:p>
+    <w:p>
+      <w:pPr>
+        <w:pStyle w:val="Heading2"/>
+      </w:pPr>
+      <w:r>
+        <w:t>Sequence Alignment</w:t>
+      </w:r>
+    </w:p>
+    <w:p>
+      <w:r>
+        <w:t>Not done in homework or practice sets. Do not need to know proof. Just need to know reduction to other problems.</w:t>
+      </w:r>
+    </w:p>
+    <w:p>
+      <w:pPr>
+        <w:pStyle w:val="Heading2"/>
+      </w:pPr>
+      <w:r>
+        <w:t>Bellman-Ford</w:t>
+      </w:r>
+    </w:p>
+    <w:p>
+      <w:r>
+        <w:t>meow</w:t>
+      </w:r>
+    </w:p>
+    <w:p>
+      <w:pPr>
+        <w:pStyle w:val="Heading1"/>
+      </w:pPr>
+      <w:r>
+        <w:t>Divide and Conquer</w:t>
+      </w:r>
+    </w:p>
+    <w:p>
+      <w:pPr>
+        <w:pStyle w:val="Heading2"/>
+      </w:pPr>
+      <w:r>
+        <w:t>Integer Multiplication</w:t>
+      </w:r>
+    </w:p>
+    <w:p>
+      <w:r>
+        <w:t>meow</w:t>
+      </w:r>
+    </w:p>
+    <w:p>
+      <w:pPr>
+        <w:pStyle w:val="Heading2"/>
+      </w:pPr>
+      <w:r>
+        <w:t>Convolution</w:t>
+      </w:r>
+    </w:p>
+    <w:p>
+      <w:r>
+        <w:t>Only to recognize a convolution problem</w:t>
+      </w:r>
+      <w:r>
+        <w:t>, not details of how to run the algorithm</w:t>
+      </w:r>
+      <w:r>
+        <w:t>.</w:t>
+      </w:r>
+    </w:p>
+    <w:p>
+      <w:pPr>
+        <w:pStyle w:val="Heading1"/>
+      </w:pPr>
+      <w:r>
+        <w:t>Randomized Algorithms</w:t>
+      </w:r>
+    </w:p>
+    <w:p>
+      <w:pPr>
+        <w:pStyle w:val="Heading2"/>
+      </w:pPr>
+      <w:r>
+        <w:t>Linear-Time Median Finding</w:t>
+      </w:r>
+    </w:p>
+    <w:p>
+      <w:r>
+        <w:t>meow</w:t>
+      </w:r>
+    </w:p>
+    <w:p>
+      <w:pPr>
+        <w:pStyle w:val="Heading2"/>
+      </w:pPr>
+      <w:r>
+        <w:t>Hashing</w:t>
+      </w:r>
+    </w:p>
+    <w:p>
+      <w:r>
+        <w:t>meow</w:t>
+      </w:r>
+    </w:p>
+    <w:p>
+      <w:pPr>
+        <w:pStyle w:val="Heading2"/>
+      </w:pPr>
+      <w:r>
+        <w:t>Prime Testing</w:t>
+      </w:r>
+    </w:p>
+    <w:p>
+      <w:pPr>
+        <w:pStyle w:val="Heading1"/>
+      </w:pPr>
+      <w:r>
+        <w:t>Network Flow</w:t>
+      </w:r>
+    </w:p>
+    <w:p>
+      <w:pPr>
+        <w:pStyle w:val="Heading2"/>
+      </w:pPr>
+      <w:r>
+        <w:t>Ford-Fulkerson</w:t>
+      </w:r>
+    </w:p>
+    <w:p>
+      <w:r>
+        <w:t>meow</w:t>
+      </w:r>
+    </w:p>
+    <w:p>
+      <w:pPr>
+        <w:pStyle w:val="Heading2"/>
+      </w:pPr>
+      <w:r>
+        <w:t>Min Cut</w:t>
+      </w:r>
+    </w:p>
+    <w:p>
+      <w:r>
+        <w:t>meow</w:t>
+      </w:r>
+    </w:p>
+    <w:p>
+      <w:pPr>
+        <w:pStyle w:val="Heading2"/>
+      </w:pPr>
+      <w:r>
+        <w:t>Applications</w:t>
+      </w:r>
+    </w:p>
+    <w:p>
+      <w:r>
+        <w:t>meow</w:t>
+      </w:r>
+    </w:p>
+    <w:p>
+      <w:pPr>
+        <w:pStyle w:val="Heading1"/>
+      </w:pPr>
+      <w:r>
+        <w:lastRenderedPageBreak/>
+        <w:t>NP-Completeness</w:t>
+      </w:r>
+    </w:p>
+    <w:p>
+      <w:pPr>
+        <w:pStyle w:val="Heading2"/>
+      </w:pPr>
+      <w:r>
+        <w:t>SAT problem</w:t>
+      </w:r>
+    </w:p>
+    <w:p>
+      <w:r>
+        <w:t>meow</w:t>
+      </w:r>
+    </w:p>
+    <w:p>
+      <w:pPr>
+        <w:pStyle w:val="Heading2"/>
+      </w:pPr>
+      <w:r>
+        <w:t>Independent Set</w:t>
+      </w:r>
+    </w:p>
+    <w:p>
+      <w:r>
+        <w:t>meow</w:t>
+      </w:r>
+    </w:p>
+    <w:p>
+      <w:pPr>
+        <w:pStyle w:val="Heading2"/>
+      </w:pPr>
+      <w:r>
+        <w:t>Vertex Cover</w:t>
+      </w:r>
+    </w:p>
+    <w:p>
+      <w:r>
+        <w:t>meow</w:t>
+      </w:r>
+    </w:p>
+    <w:p>
+      <w:pPr>
+        <w:pStyle w:val="Heading2"/>
+      </w:pPr>
+      <w:r>
+        <w:t>Set Cover</w:t>
+      </w:r>
+    </w:p>
+    <w:p>
+      <w:r>
+        <w:t>meow</w:t>
+      </w:r>
+    </w:p>
+    <w:p>
+      <w:pPr>
+        <w:pStyle w:val="Heading2"/>
+      </w:pPr>
+      <w:r>
+        <w:t>Hamiltonian Path</w:t>
+      </w:r>
+    </w:p>
+    <w:p>
+      <w:r>
+        <w:t>meow</w:t>
+      </w:r>
+    </w:p>
+    <w:p>
+      <w:pPr>
+        <w:pStyle w:val="Heading2"/>
+      </w:pPr>
+      <w:r>
+        <w:t>Traveling Salesman Pro</w:t>
+      </w:r>
+      <w:r>
+        <w:t>b</w:t>
+      </w:r>
+      <w:r>
+        <w:t>lem</w:t>
+      </w:r>
+    </w:p>
+    <w:p>
+      <w:r>
+        <w:t>meow</w:t>
+      </w:r>
+    </w:p>
+    <w:p>
+      <w:pPr>
+        <w:pStyle w:val="Heading1"/>
+      </w:pPr>
+      <w:r>
+        <w:t>Computability</w:t>
+      </w:r>
+    </w:p>
+    <w:p>
+      <w:pPr>
+        <w:pStyle w:val="Heading2"/>
+      </w:pPr>
+      <w:r>
+        <w:t>Halting Problem</w:t>
+      </w:r>
+    </w:p>
+    <w:p>
+      <w:r>
+        <w:t>meow</w:t>
+      </w:r>
+    </w:p>
+    <w:p>
+      <w:pPr>
+        <w:pStyle w:val="Heading2"/>
+      </w:pPr>
+      <w:r>
+        <w:t>Co-Halting Problem</w:t>
+      </w:r>
+    </w:p>
+    <w:p>
+      <w:r>
+        <w:t>meow</w:t>
+      </w:r>
+    </w:p>
+    <w:p>
+      <w:pPr>
+        <w:pStyle w:val="Heading2"/>
+      </w:pPr>
+      <w:r>
+        <w:t>Accept Problem</w:t>
+      </w:r>
+    </w:p>
+    <w:p>
+      <w:r>
+        <w:t>meow</w:t>
+      </w:r>
+    </w:p>
+    <w:p>
+      <w:pPr>
+        <w:pStyle w:val="Heading1"/>
+      </w:pPr>
+      <w:r>
+        <w:t>Approximation Algorithms</w:t>
+      </w:r>
+    </w:p>
+    <w:p>
+      <w:pPr>
+        <w:pStyle w:val="Heading2"/>
+      </w:pPr>
+      <w:r>
+        <w:t>Greedy Methods</w:t>
+      </w:r>
+    </w:p>
+    <w:p>
+      <w:pPr>
+        <w:pStyle w:val="Heading3"/>
+      </w:pPr>
+      <w:r>
+        <w:t>Knapsack</w:t>
+      </w:r>
+    </w:p>
+    <w:p>
+      <w:r>
+        <w:t>meow</w:t>
+      </w:r>
+    </w:p>
+    <w:p>
+      <w:pPr>
+        <w:pStyle w:val="Heading2"/>
+      </w:pPr>
+      <w:r>
+        <w:t>Linear Programming</w:t>
+      </w:r>
+    </w:p>
+    <w:p>
+      <w:pPr>
+        <w:pStyle w:val="Heading3"/>
+      </w:pPr>
+      <w:r>
+        <w:t>Vertex Cover</w:t>
+      </w:r>
+    </w:p>
+    <w:p>
+      <w:r>
+        <w:t>meow</w:t>
+      </w:r>
     </w:p>
     <w:sectPr>
       <w:pgSz w:w="12240" w:h="15840"/>
@@ -546,7 +754,7 @@
       </w:pPr>
     </w:pPrDefault>
   </w:docDefaults>
-  <w:latentStyles w:defLockedState="0" w:defUIPriority="99" w:defSemiHidden="0" w:defUnhideWhenUsed="0" w:defQFormat="0" w:count="376">
+  <w:latentStyles w:defLockedState="0" w:defUIPriority="99" w:defSemiHidden="0" w:defUnhideWhenUsed="0" w:defQFormat="0" w:count="375">
     <w:lsdException w:name="Normal" w:uiPriority="0" w:qFormat="1"/>
     <w:lsdException w:name="heading 1" w:uiPriority="9" w:qFormat="1"/>
     <w:lsdException w:name="heading 2" w:semiHidden="1" w:uiPriority="9" w:unhideWhenUsed="1" w:qFormat="1"/>
@@ -652,6 +860,7 @@
     <w:lsdException w:name="HTML Sample" w:semiHidden="1" w:unhideWhenUsed="1"/>
     <w:lsdException w:name="HTML Typewriter" w:semiHidden="1" w:unhideWhenUsed="1"/>
     <w:lsdException w:name="HTML Variable" w:semiHidden="1" w:unhideWhenUsed="1"/>
+    <w:lsdException w:name="Normal Table" w:semiHidden="1" w:unhideWhenUsed="1"/>
     <w:lsdException w:name="annotation subject" w:semiHidden="1" w:unhideWhenUsed="1"/>
     <w:lsdException w:name="No List" w:semiHidden="1" w:unhideWhenUsed="1"/>
     <w:lsdException w:name="Outline List 1" w:semiHidden="1" w:unhideWhenUsed="1"/>
@@ -698,8 +907,10 @@
     <w:lsdException w:name="Table Subtle 2" w:semiHidden="1" w:unhideWhenUsed="1"/>
     <w:lsdException w:name="Table Web 1" w:semiHidden="1" w:unhideWhenUsed="1"/>
     <w:lsdException w:name="Table Web 2" w:semiHidden="1" w:unhideWhenUsed="1"/>
+    <w:lsdException w:name="Table Web 3" w:semiHidden="1" w:unhideWhenUsed="1"/>
     <w:lsdException w:name="Balloon Text" w:semiHidden="1" w:unhideWhenUsed="1"/>
     <w:lsdException w:name="Table Grid" w:uiPriority="39"/>
+    <w:lsdException w:name="Table Theme" w:semiHidden="1" w:unhideWhenUsed="1"/>
     <w:lsdException w:name="Placeholder Text" w:semiHidden="1"/>
     <w:lsdException w:name="No Spacing" w:uiPriority="1" w:qFormat="1"/>
     <w:lsdException w:name="Light Shading" w:uiPriority="60"/>
@@ -919,7 +1130,6 @@
     <w:lsdException w:name="Smart Hyperlink" w:semiHidden="1" w:unhideWhenUsed="1"/>
     <w:lsdException w:name="Hashtag" w:semiHidden="1" w:unhideWhenUsed="1"/>
     <w:lsdException w:name="Unresolved Mention" w:semiHidden="1" w:unhideWhenUsed="1"/>
-    <w:lsdException w:name="Smart Link" w:semiHidden="1" w:unhideWhenUsed="1"/>
   </w:latentStyles>
   <w:style w:type="paragraph" w:default="1" w:styleId="Normal">
     <w:name w:val="Normal"/>
@@ -993,6 +1203,7 @@
   <w:style w:type="character" w:default="1" w:styleId="DefaultParagraphFont">
     <w:name w:val="Default Paragraph Font"/>
     <w:uiPriority w:val="1"/>
+    <w:semiHidden/>
     <w:unhideWhenUsed/>
   </w:style>
   <w:style w:type="table" w:default="1" w:styleId="TableNormal">
@@ -1110,6 +1321,16 @@
     <w:rPr>
       <w:color w:val="605E5C"/>
       <w:shd w:val="clear" w:color="auto" w:fill="E1DFDD"/>
+    </w:rPr>
+  </w:style>
+  <w:style w:type="character" w:styleId="PlaceholderText">
+    <w:name w:val="Placeholder Text"/>
+    <w:basedOn w:val="DefaultParagraphFont"/>
+    <w:uiPriority w:val="99"/>
+    <w:semiHidden/>
+    <w:rsid w:val="00E861ED"/>
+    <w:rPr>
+      <w:color w:val="808080"/>
     </w:rPr>
   </w:style>
 </w:styles>
@@ -1411,6 +1632,21 @@
 </file>
 
 <file path=customXml/item1.xml><?xml version="1.0" encoding="utf-8"?>
+<p:properties xmlns:p="http://schemas.microsoft.com/office/2006/metadata/properties" xmlns:xsi="http://www.w3.org/2001/XMLSchema-instance" xmlns:pc="http://schemas.microsoft.com/office/infopath/2007/PartnerControls">
+  <documentManagement/>
+</p:properties>
+</file>
+
+<file path=customXml/item2.xml><?xml version="1.0" encoding="utf-8"?>
+<?mso-contentType ?>
+<FormTemplates xmlns="http://schemas.microsoft.com/sharepoint/v3/contenttype/forms">
+  <Display>DocumentLibraryForm</Display>
+  <Edit>DocumentLibraryForm</Edit>
+  <New>DocumentLibraryForm</New>
+</FormTemplates>
+</file>
+
+<file path=customXml/item3.xml><?xml version="1.0" encoding="utf-8"?>
 <ct:contentTypeSchema xmlns:ct="http://schemas.microsoft.com/office/2006/metadata/contentType" xmlns:ma="http://schemas.microsoft.com/office/2006/metadata/properties/metaAttributes" ct:_="" ma:_="" ma:contentTypeName="Document" ma:contentTypeID="0x010100862DC3C271DA3D48BC0F2914822A3068" ma:contentTypeVersion="0" ma:contentTypeDescription="Create a new document." ma:contentTypeScope="" ma:versionID="b816a6a6a8a8e6e2f666d26f0d88435a">
   <xsd:schema xmlns:xsd="http://www.w3.org/2001/XMLSchema" xmlns:xs="http://www.w3.org/2001/XMLSchema" xmlns:p="http://schemas.microsoft.com/office/2006/metadata/properties" targetNamespace="http://schemas.microsoft.com/office/2006/metadata/properties" ma:root="true" ma:fieldsID="64edcb413977c4c56534f20d7fcd4646">
     <xsd:element name="properties">
@@ -1524,32 +1760,10 @@
 </ct:contentTypeSchema>
 </file>
 
-<file path=customXml/item2.xml><?xml version="1.0" encoding="utf-8"?>
-<?mso-contentType ?>
-<FormTemplates xmlns="http://schemas.microsoft.com/sharepoint/v3/contenttype/forms">
-  <Display>DocumentLibraryForm</Display>
-  <Edit>DocumentLibraryForm</Edit>
-  <New>DocumentLibraryForm</New>
-</FormTemplates>
-</file>
-
-<file path=customXml/item3.xml><?xml version="1.0" encoding="utf-8"?>
-<p:properties xmlns:p="http://schemas.microsoft.com/office/2006/metadata/properties" xmlns:xsi="http://www.w3.org/2001/XMLSchema-instance" xmlns:pc="http://schemas.microsoft.com/office/infopath/2007/PartnerControls">
-  <documentManagement/>
-</p:properties>
-</file>
-
 <file path=customXml/itemProps1.xml><?xml version="1.0" encoding="utf-8"?>
-<ds:datastoreItem xmlns:ds="http://schemas.openxmlformats.org/officeDocument/2006/customXml" ds:itemID="{0D925E6E-3B57-4CAA-828B-8D0D74380D54}">
+<ds:datastoreItem xmlns:ds="http://schemas.openxmlformats.org/officeDocument/2006/customXml" ds:itemID="{1806645A-8E90-4623-B57F-28D344D20906}">
   <ds:schemaRefs>
-    <ds:schemaRef ds:uri="http://schemas.microsoft.com/office/2006/metadata/contentType"/>
-    <ds:schemaRef ds:uri="http://schemas.microsoft.com/office/2006/metadata/properties/metaAttributes"/>
-    <ds:schemaRef ds:uri="http://www.w3.org/2001/XMLSchema"/>
     <ds:schemaRef ds:uri="http://schemas.microsoft.com/office/2006/metadata/properties"/>
-    <ds:schemaRef ds:uri="http://schemas.openxmlformats.org/package/2006/metadata/core-properties"/>
-    <ds:schemaRef ds:uri="http://purl.org/dc/elements/1.1/"/>
-    <ds:schemaRef ds:uri="http://purl.org/dc/terms/"/>
-    <ds:schemaRef ds:uri="http://schemas.microsoft.com/internal/obd"/>
     <ds:schemaRef ds:uri="http://schemas.microsoft.com/office/infopath/2007/PartnerControls"/>
   </ds:schemaRefs>
 </ds:datastoreItem>
@@ -1564,9 +1778,16 @@
 </file>
 
 <file path=customXml/itemProps3.xml><?xml version="1.0" encoding="utf-8"?>
-<ds:datastoreItem xmlns:ds="http://schemas.openxmlformats.org/officeDocument/2006/customXml" ds:itemID="{1806645A-8E90-4623-B57F-28D344D20906}">
+<ds:datastoreItem xmlns:ds="http://schemas.openxmlformats.org/officeDocument/2006/customXml" ds:itemID="{0D925E6E-3B57-4CAA-828B-8D0D74380D54}">
   <ds:schemaRefs>
+    <ds:schemaRef ds:uri="http://schemas.microsoft.com/office/2006/metadata/contentType"/>
+    <ds:schemaRef ds:uri="http://schemas.microsoft.com/office/2006/metadata/properties/metaAttributes"/>
+    <ds:schemaRef ds:uri="http://www.w3.org/2001/XMLSchema"/>
     <ds:schemaRef ds:uri="http://schemas.microsoft.com/office/2006/metadata/properties"/>
+    <ds:schemaRef ds:uri="http://schemas.openxmlformats.org/package/2006/metadata/core-properties"/>
+    <ds:schemaRef ds:uri="http://purl.org/dc/elements/1.1/"/>
+    <ds:schemaRef ds:uri="http://purl.org/dc/terms/"/>
+    <ds:schemaRef ds:uri="http://schemas.microsoft.com/internal/obd"/>
     <ds:schemaRef ds:uri="http://schemas.microsoft.com/office/infopath/2007/PartnerControls"/>
   </ds:schemaRefs>
 </ds:datastoreItem>

</xml_diff>

<commit_message>
accidentally skipped least segmented squares; doing sequence alignment; will finish up later
</commit_message>
<xml_diff>
--- a/Review/Topic Review for Final.docx
+++ b/Review/Topic Review for Final.docx
@@ -335,16 +335,1079 @@
       <w:r>
         <w:t>of all codes as short as possible.</w:t>
       </w:r>
+      <w:r>
+        <w:t xml:space="preserve"> </w:t>
+      </w:r>
+    </w:p>
+    <w:p>
+      <w:r>
+        <w:lastRenderedPageBreak/>
+        <w:t>The answer is to use trees, with the nodes as the letters traversed. This way, one letter’s code can’t be another letter’s prefix.</w:t>
+      </w:r>
+      <w:r>
+        <w:t xml:space="preserve"> A more frequent letter appears shallower (upper) in the tree.</w:t>
+      </w:r>
+      <w:r>
+        <w:t xml:space="preserve"> What they want us to know if we’re </w:t>
+      </w:r>
+      <w:r>
+        <w:rPr>
+          <w:i/>
+        </w:rPr>
+        <w:t>given</w:t>
+      </w:r>
+      <w:r>
+        <w:t xml:space="preserve"> a tree, just know to assign the letters to </w:t>
+      </w:r>
+      <w:r>
+        <w:t xml:space="preserve">increasingly deeper </w:t>
+      </w:r>
+      <w:r>
+        <w:t>leaves in decreasing frequency.</w:t>
+      </w:r>
+      <w:r>
+        <w:t xml:space="preserve"> They also want us to know how to construct a tree given a table of letters and their frequencies.</w:t>
+      </w:r>
+      <w:r>
+        <w:t xml:space="preserve"> </w:t>
+      </w:r>
+      <w:r>
+        <w:t>This is done by picking the two least frequent letters or components and making them siblings in the tree</w:t>
+      </w:r>
+      <w:r>
+        <w:t>. Then take the sum of their frequencies</w:t>
+      </w:r>
+      <w:r>
+        <w:t xml:space="preserve"> and make the frequency on their parent that.</w:t>
+      </w:r>
+      <w:r>
+        <w:t xml:space="preserve"> Repeat.</w:t>
+      </w:r>
+    </w:p>
+    <w:p>
+      <w:pPr>
+        <w:pStyle w:val="Heading1"/>
+      </w:pPr>
+      <w:r>
+        <w:t>Dynamic Programming</w:t>
+      </w:r>
+    </w:p>
+    <w:p>
+      <w:pPr>
+        <w:pStyle w:val="Heading2"/>
+      </w:pPr>
+      <w:r>
+        <w:t>Weighted Interval Scheduling</w:t>
+      </w:r>
+    </w:p>
+    <w:p>
+      <w:r>
+        <w:t>Interval scheduling, but with value associated to each interval.</w:t>
+      </w:r>
+      <w:r>
+        <w:t xml:space="preserve"> Want compatible set of intervals of greatest value.</w:t>
+      </w:r>
+      <w:r>
+        <w:t xml:space="preserve"> </w:t>
+      </w:r>
+      <w:r>
+        <w:t xml:space="preserve">Sort by finishing time first! This is important! All recurrence schemes are useless without some metric of order. </w:t>
+      </w:r>
+      <w:r>
+        <w:t xml:space="preserve">Interval </w:t>
+      </w:r>
+      <m:oMath>
+        <m:r>
+          <w:rPr>
+            <w:rFonts w:ascii="Cambria Math" w:hAnsi="Cambria Math"/>
+          </w:rPr>
+          <m:t>n</m:t>
+        </m:r>
+      </m:oMath>
+      <w:r>
+        <w:t xml:space="preserve"> could be or not be included. The same problem has to be solved on the previous </w:t>
+      </w:r>
+      <m:oMath>
+        <m:r>
+          <w:rPr>
+            <w:rFonts w:ascii="Cambria Math" w:hAnsi="Cambria Math"/>
+          </w:rPr>
+          <m:t>n-1</m:t>
+        </m:r>
+      </m:oMath>
+      <w:r>
+        <w:t xml:space="preserve"> intervals</w:t>
+      </w:r>
+      <w:r>
+        <w:t>.</w:t>
+      </w:r>
+      <w:r>
+        <w:t xml:space="preserve"> </w:t>
+      </w:r>
+      <w:r>
+        <w:t xml:space="preserve">Define </w:t>
+      </w:r>
+      <m:oMath>
+        <m:r>
+          <w:rPr>
+            <w:rFonts w:ascii="Cambria Math" w:hAnsi="Cambria Math"/>
+          </w:rPr>
+          <m:t>p(i)</m:t>
+        </m:r>
+      </m:oMath>
+      <w:r>
+        <w:t xml:space="preserve"> to be the latest interval that doesn’t conflict with interval </w:t>
+      </w:r>
+      <m:oMath>
+        <m:r>
+          <w:rPr>
+            <w:rFonts w:ascii="Cambria Math" w:hAnsi="Cambria Math"/>
+          </w:rPr>
+          <m:t>i</m:t>
+        </m:r>
+      </m:oMath>
+      <w:r>
+        <w:t xml:space="preserve">. </w:t>
+      </w:r>
+      <w:r>
+        <w:t>If it is included, then the latest interval that’s also there is the latest that doesn’t overlap.</w:t>
+      </w:r>
+      <w:r>
+        <w:t xml:space="preserve"> </w:t>
+      </w:r>
+      <w:r>
+        <w:t xml:space="preserve">If it isn’t included, then the latest one would be the previous in the </w:t>
+      </w:r>
+      <w:r>
+        <w:t xml:space="preserve">ordered </w:t>
+      </w:r>
+      <w:r>
+        <w:t xml:space="preserve">sequence. </w:t>
+      </w:r>
+      <w:r>
+        <w:t xml:space="preserve">The recurrence scheme is </w:t>
+      </w:r>
+      <m:oMath>
+        <m:func>
+          <m:funcPr>
+            <m:ctrlPr>
+              <w:rPr>
+                <w:rFonts w:ascii="Cambria Math" w:hAnsi="Cambria Math"/>
+                <w:i/>
+              </w:rPr>
+            </m:ctrlPr>
+          </m:funcPr>
+          <m:fName>
+            <m:r>
+              <m:rPr>
+                <m:sty m:val="p"/>
+              </m:rPr>
+              <w:rPr>
+                <w:rFonts w:ascii="Cambria Math" w:hAnsi="Cambria Math"/>
+              </w:rPr>
+              <m:t>max</m:t>
+            </m:r>
+          </m:fName>
+          <m:e>
+            <m:r>
+              <w:rPr>
+                <w:rFonts w:ascii="Cambria Math" w:hAnsi="Cambria Math"/>
+              </w:rPr>
+              <m:t>[</m:t>
+            </m:r>
+            <m:sSub>
+              <m:sSubPr>
+                <m:ctrlPr>
+                  <w:rPr>
+                    <w:rFonts w:ascii="Cambria Math" w:hAnsi="Cambria Math"/>
+                    <w:i/>
+                  </w:rPr>
+                </m:ctrlPr>
+              </m:sSubPr>
+              <m:e>
+                <m:r>
+                  <w:rPr>
+                    <w:rFonts w:ascii="Cambria Math" w:hAnsi="Cambria Math"/>
+                  </w:rPr>
+                  <m:t>v</m:t>
+                </m:r>
+              </m:e>
+              <m:sub>
+                <m:r>
+                  <w:rPr>
+                    <w:rFonts w:ascii="Cambria Math" w:hAnsi="Cambria Math"/>
+                  </w:rPr>
+                  <m:t>i-1</m:t>
+                </m:r>
+              </m:sub>
+            </m:sSub>
+            <m:r>
+              <w:rPr>
+                <w:rFonts w:ascii="Cambria Math" w:hAnsi="Cambria Math"/>
+              </w:rPr>
+              <m:t>,</m:t>
+            </m:r>
+            <m:sSub>
+              <m:sSubPr>
+                <m:ctrlPr>
+                  <w:rPr>
+                    <w:rFonts w:ascii="Cambria Math" w:hAnsi="Cambria Math"/>
+                    <w:i/>
+                  </w:rPr>
+                </m:ctrlPr>
+              </m:sSubPr>
+              <m:e>
+                <m:r>
+                  <w:rPr>
+                    <w:rFonts w:ascii="Cambria Math" w:hAnsi="Cambria Math"/>
+                  </w:rPr>
+                  <m:t>v</m:t>
+                </m:r>
+              </m:e>
+              <m:sub>
+                <m:r>
+                  <w:rPr>
+                    <w:rFonts w:ascii="Cambria Math" w:hAnsi="Cambria Math"/>
+                  </w:rPr>
+                  <m:t>i</m:t>
+                </m:r>
+              </m:sub>
+            </m:sSub>
+            <m:r>
+              <w:rPr>
+                <w:rFonts w:ascii="Cambria Math" w:hAnsi="Cambria Math"/>
+              </w:rPr>
+              <m:t>+</m:t>
+            </m:r>
+            <m:sSub>
+              <m:sSubPr>
+                <m:ctrlPr>
+                  <w:rPr>
+                    <w:rFonts w:ascii="Cambria Math" w:hAnsi="Cambria Math"/>
+                    <w:i/>
+                  </w:rPr>
+                </m:ctrlPr>
+              </m:sSubPr>
+              <m:e>
+                <m:r>
+                  <w:rPr>
+                    <w:rFonts w:ascii="Cambria Math" w:hAnsi="Cambria Math"/>
+                  </w:rPr>
+                  <m:t>v</m:t>
+                </m:r>
+              </m:e>
+              <m:sub>
+                <m:r>
+                  <w:rPr>
+                    <w:rFonts w:ascii="Cambria Math" w:hAnsi="Cambria Math"/>
+                  </w:rPr>
+                  <m:t>p</m:t>
+                </m:r>
+                <m:d>
+                  <m:dPr>
+                    <m:ctrlPr>
+                      <w:rPr>
+                        <w:rFonts w:ascii="Cambria Math" w:hAnsi="Cambria Math"/>
+                        <w:i/>
+                      </w:rPr>
+                    </m:ctrlPr>
+                  </m:dPr>
+                  <m:e>
+                    <m:r>
+                      <w:rPr>
+                        <w:rFonts w:ascii="Cambria Math" w:hAnsi="Cambria Math"/>
+                      </w:rPr>
+                      <m:t>i</m:t>
+                    </m:r>
+                  </m:e>
+                </m:d>
+              </m:sub>
+            </m:sSub>
+            <m:r>
+              <w:rPr>
+                <w:rFonts w:ascii="Cambria Math" w:hAnsi="Cambria Math"/>
+              </w:rPr>
+              <m:t>]</m:t>
+            </m:r>
+          </m:e>
+        </m:func>
+      </m:oMath>
+      <w:r>
+        <w:t xml:space="preserve">, base case is </w:t>
+      </w:r>
+      <m:oMath>
+        <m:sSub>
+          <m:sSubPr>
+            <m:ctrlPr>
+              <w:rPr>
+                <w:rFonts w:ascii="Cambria Math" w:hAnsi="Cambria Math"/>
+                <w:i/>
+              </w:rPr>
+            </m:ctrlPr>
+          </m:sSubPr>
+          <m:e>
+            <m:r>
+              <w:rPr>
+                <w:rFonts w:ascii="Cambria Math" w:hAnsi="Cambria Math"/>
+              </w:rPr>
+              <m:t>v</m:t>
+            </m:r>
+          </m:e>
+          <m:sub>
+            <m:r>
+              <w:rPr>
+                <w:rFonts w:ascii="Cambria Math" w:hAnsi="Cambria Math"/>
+              </w:rPr>
+              <m:t>0</m:t>
+            </m:r>
+          </m:sub>
+        </m:sSub>
+        <m:r>
+          <w:rPr>
+            <w:rFonts w:ascii="Cambria Math" w:hAnsi="Cambria Math"/>
+          </w:rPr>
+          <m:t>=0</m:t>
+        </m:r>
+      </m:oMath>
+      <w:r>
+        <w:t>.</w:t>
+      </w:r>
+    </w:p>
+    <w:p>
+      <w:pPr>
+        <w:pStyle w:val="Heading2"/>
+      </w:pPr>
+      <w:r>
+        <w:t>Segmented Least Squares</w:t>
+      </w:r>
+    </w:p>
+    <w:p>
+      <w:r>
+        <w:t>Not done in homework</w:t>
+      </w:r>
+      <w:r>
+        <w:t xml:space="preserve"> or practice sets. Do not need to know proof. </w:t>
+      </w:r>
+      <w:r>
+        <w:t>Just n</w:t>
+      </w:r>
+      <w:r>
+        <w:t>eed to know reduction to other problems.</w:t>
+      </w:r>
+    </w:p>
+    <w:p>
+      <w:pPr>
+        <w:pStyle w:val="Heading2"/>
+      </w:pPr>
+      <w:r>
+        <w:t>Sequence Alignment</w:t>
+      </w:r>
+    </w:p>
+    <w:p>
+      <w:r>
+        <w:t>Not done in homework or practice sets. Do not need to know proof. Just need to know reduction to other problems.</w:t>
+      </w:r>
+    </w:p>
+    <w:p>
+      <w:r>
+        <w:t xml:space="preserve">Given two finite-length strings </w:t>
+      </w:r>
+      <m:oMath>
+        <m:r>
+          <w:rPr>
+            <w:rFonts w:ascii="Cambria Math" w:hAnsi="Cambria Math"/>
+          </w:rPr>
+          <m:t>x</m:t>
+        </m:r>
+      </m:oMath>
+      <w:r>
+        <w:t xml:space="preserve"> and </w:t>
+      </w:r>
+      <m:oMath>
+        <m:r>
+          <w:rPr>
+            <w:rFonts w:ascii="Cambria Math" w:hAnsi="Cambria Math"/>
+          </w:rPr>
+          <m:t>y</m:t>
+        </m:r>
+      </m:oMath>
+      <w:r>
+        <w:t xml:space="preserve"> from the same alphabet. Matchings, if represented as lines connecting matching letters between the two strings, cannot intersect. I.e. A matching is a pair </w:t>
+      </w:r>
+      <m:oMath>
+        <m:r>
+          <w:rPr>
+            <w:rFonts w:ascii="Cambria Math" w:hAnsi="Cambria Math"/>
+          </w:rPr>
+          <m:t>(i,j)</m:t>
+        </m:r>
+      </m:oMath>
+      <w:r>
+        <w:t xml:space="preserve"> matching </w:t>
+      </w:r>
+      <m:oMath>
+        <m:sSub>
+          <m:sSubPr>
+            <m:ctrlPr>
+              <w:rPr>
+                <w:rFonts w:ascii="Cambria Math" w:hAnsi="Cambria Math"/>
+                <w:i/>
+              </w:rPr>
+            </m:ctrlPr>
+          </m:sSubPr>
+          <m:e>
+            <m:r>
+              <w:rPr>
+                <w:rFonts w:ascii="Cambria Math" w:hAnsi="Cambria Math"/>
+              </w:rPr>
+              <m:t>x</m:t>
+            </m:r>
+          </m:e>
+          <m:sub>
+            <m:r>
+              <w:rPr>
+                <w:rFonts w:ascii="Cambria Math" w:hAnsi="Cambria Math"/>
+              </w:rPr>
+              <m:t>i</m:t>
+            </m:r>
+          </m:sub>
+        </m:sSub>
+      </m:oMath>
+      <w:r>
+        <w:t xml:space="preserve"> with </w:t>
+      </w:r>
+      <m:oMath>
+        <m:sSub>
+          <m:sSubPr>
+            <m:ctrlPr>
+              <w:rPr>
+                <w:rFonts w:ascii="Cambria Math" w:hAnsi="Cambria Math"/>
+                <w:i/>
+              </w:rPr>
+            </m:ctrlPr>
+          </m:sSubPr>
+          <m:e>
+            <m:r>
+              <w:rPr>
+                <w:rFonts w:ascii="Cambria Math" w:hAnsi="Cambria Math"/>
+              </w:rPr>
+              <m:t>y</m:t>
+            </m:r>
+          </m:e>
+          <m:sub>
+            <m:r>
+              <w:rPr>
+                <w:rFonts w:ascii="Cambria Math" w:hAnsi="Cambria Math"/>
+              </w:rPr>
+              <m:t>j</m:t>
+            </m:r>
+          </m:sub>
+        </m:sSub>
+      </m:oMath>
+      <w:r>
+        <w:t xml:space="preserve"> such that if there’s two matchings, </w:t>
+      </w:r>
+      <m:oMath>
+        <m:r>
+          <w:rPr>
+            <w:rFonts w:ascii="Cambria Math" w:hAnsi="Cambria Math"/>
+          </w:rPr>
+          <m:t>(i,j)</m:t>
+        </m:r>
+      </m:oMath>
+      <w:r>
+        <w:t xml:space="preserve"> and </w:t>
+      </w:r>
+      <m:oMath>
+        <m:r>
+          <w:rPr>
+            <w:rFonts w:ascii="Cambria Math" w:hAnsi="Cambria Math"/>
+          </w:rPr>
+          <m:t>(</m:t>
+        </m:r>
+        <m:sSup>
+          <m:sSupPr>
+            <m:ctrlPr>
+              <w:rPr>
+                <w:rFonts w:ascii="Cambria Math" w:hAnsi="Cambria Math"/>
+                <w:i/>
+              </w:rPr>
+            </m:ctrlPr>
+          </m:sSupPr>
+          <m:e>
+            <m:r>
+              <w:rPr>
+                <w:rFonts w:ascii="Cambria Math" w:hAnsi="Cambria Math"/>
+              </w:rPr>
+              <m:t>i</m:t>
+            </m:r>
+          </m:e>
+          <m:sup>
+            <m:r>
+              <w:rPr>
+                <w:rFonts w:ascii="Cambria Math" w:hAnsi="Cambria Math"/>
+              </w:rPr>
+              <m:t>'</m:t>
+            </m:r>
+          </m:sup>
+        </m:sSup>
+        <m:r>
+          <w:rPr>
+            <w:rFonts w:ascii="Cambria Math" w:hAnsi="Cambria Math"/>
+          </w:rPr>
+          <m:t>,</m:t>
+        </m:r>
+        <m:sSup>
+          <m:sSupPr>
+            <m:ctrlPr>
+              <w:rPr>
+                <w:rFonts w:ascii="Cambria Math" w:hAnsi="Cambria Math"/>
+                <w:i/>
+              </w:rPr>
+            </m:ctrlPr>
+          </m:sSupPr>
+          <m:e>
+            <m:r>
+              <w:rPr>
+                <w:rFonts w:ascii="Cambria Math" w:hAnsi="Cambria Math"/>
+              </w:rPr>
+              <m:t>j</m:t>
+            </m:r>
+          </m:e>
+          <m:sup>
+            <m:r>
+              <w:rPr>
+                <w:rFonts w:ascii="Cambria Math" w:hAnsi="Cambria Math"/>
+              </w:rPr>
+              <m:t>'</m:t>
+            </m:r>
+          </m:sup>
+        </m:sSup>
+        <m:r>
+          <w:rPr>
+            <w:rFonts w:ascii="Cambria Math" w:hAnsi="Cambria Math"/>
+          </w:rPr>
+          <m:t>)</m:t>
+        </m:r>
+      </m:oMath>
+      <w:r>
+        <w:t xml:space="preserve">, that if </w:t>
+      </w:r>
+      <m:oMath>
+        <m:r>
+          <w:rPr>
+            <w:rFonts w:ascii="Cambria Math" w:hAnsi="Cambria Math"/>
+          </w:rPr>
+          <m:t>i&lt;i'</m:t>
+        </m:r>
+      </m:oMath>
+      <w:r>
+        <w:t xml:space="preserve"> then </w:t>
+      </w:r>
+      <m:oMath>
+        <m:r>
+          <w:rPr>
+            <w:rFonts w:ascii="Cambria Math" w:hAnsi="Cambria Math"/>
+          </w:rPr>
+          <m:t>j&lt;j'</m:t>
+        </m:r>
+      </m:oMath>
+      <w:r>
+        <w:t xml:space="preserve">. The main objective is that given </w:t>
+      </w:r>
+      <m:oMath>
+        <m:sSub>
+          <m:sSubPr>
+            <m:ctrlPr>
+              <w:rPr>
+                <w:rFonts w:ascii="Cambria Math" w:hAnsi="Cambria Math"/>
+                <w:i/>
+              </w:rPr>
+            </m:ctrlPr>
+          </m:sSubPr>
+          <m:e>
+            <m:r>
+              <w:rPr>
+                <w:rFonts w:ascii="Cambria Math" w:hAnsi="Cambria Math"/>
+              </w:rPr>
+              <m:t>α</m:t>
+            </m:r>
+          </m:e>
+          <m:sub>
+            <m:r>
+              <w:rPr>
+                <w:rFonts w:ascii="Cambria Math" w:hAnsi="Cambria Math"/>
+              </w:rPr>
+              <m:t>a,b</m:t>
+            </m:r>
+          </m:sub>
+        </m:sSub>
+        <m:r>
+          <w:rPr>
+            <w:rFonts w:ascii="Cambria Math" w:hAnsi="Cambria Math"/>
+          </w:rPr>
+          <m:t>≥0</m:t>
+        </m:r>
+      </m:oMath>
+      <w:r>
+        <w:t xml:space="preserve"> meaning the cost of changing an </w:t>
+      </w:r>
+      <m:oMath>
+        <m:r>
+          <w:rPr>
+            <w:rFonts w:ascii="Cambria Math" w:hAnsi="Cambria Math"/>
+          </w:rPr>
+          <m:t>a</m:t>
+        </m:r>
+      </m:oMath>
+      <w:r>
+        <w:t xml:space="preserve"> to a </w:t>
+      </w:r>
+      <m:oMath>
+        <m:r>
+          <w:rPr>
+            <w:rFonts w:ascii="Cambria Math" w:hAnsi="Cambria Math"/>
+          </w:rPr>
+          <m:t>b</m:t>
+        </m:r>
+      </m:oMath>
+      <w:r>
+        <w:t xml:space="preserve"> and </w:t>
+      </w:r>
+      <m:oMath>
+        <m:sSub>
+          <m:sSubPr>
+            <m:ctrlPr>
+              <w:rPr>
+                <w:rFonts w:ascii="Cambria Math" w:hAnsi="Cambria Math"/>
+                <w:i/>
+              </w:rPr>
+            </m:ctrlPr>
+          </m:sSubPr>
+          <m:e>
+            <m:r>
+              <w:rPr>
+                <w:rFonts w:ascii="Cambria Math" w:hAnsi="Cambria Math"/>
+              </w:rPr>
+              <m:t>δ</m:t>
+            </m:r>
+          </m:e>
+          <m:sub>
+            <m:r>
+              <w:rPr>
+                <w:rFonts w:ascii="Cambria Math" w:hAnsi="Cambria Math"/>
+              </w:rPr>
+              <m:t>a</m:t>
+            </m:r>
+          </m:sub>
+        </m:sSub>
+        <m:r>
+          <w:rPr>
+            <w:rFonts w:ascii="Cambria Math" w:hAnsi="Cambria Math"/>
+          </w:rPr>
+          <m:t>≥0</m:t>
+        </m:r>
+      </m:oMath>
+      <w:r>
+        <w:t xml:space="preserve"> meaning the cost of inserting or deleting an </w:t>
+      </w:r>
+      <m:oMath>
+        <m:r>
+          <w:rPr>
+            <w:rFonts w:ascii="Cambria Math" w:hAnsi="Cambria Math"/>
+          </w:rPr>
+          <m:t>a</m:t>
+        </m:r>
+      </m:oMath>
+      <w:r>
+        <w:t xml:space="preserve">, we want to minimize costs of editing for </w:t>
+      </w:r>
+      <m:oMath>
+        <m:r>
+          <w:rPr>
+            <w:rFonts w:ascii="Cambria Math" w:hAnsi="Cambria Math"/>
+          </w:rPr>
+          <m:t>x</m:t>
+        </m:r>
+      </m:oMath>
+      <w:r>
+        <w:t xml:space="preserve"> </w:t>
+      </w:r>
+      <w:proofErr w:type="spellStart"/>
+      <w:r>
+        <w:t>and</w:t>
+      </w:r>
+      <w:proofErr w:type="spellEnd"/>
+      <w:r>
+        <w:t xml:space="preserve"> </w:t>
+      </w:r>
+      <m:oMath>
+        <m:r>
+          <w:rPr>
+            <w:rFonts w:ascii="Cambria Math" w:hAnsi="Cambria Math"/>
+          </w:rPr>
+          <m:t>y</m:t>
+        </m:r>
+      </m:oMath>
+      <w:r>
+        <w:t xml:space="preserve"> to match. Base cases are </w:t>
+      </w:r>
+      <m:oMath>
+        <m:r>
+          <w:rPr>
+            <w:rFonts w:ascii="Cambria Math" w:hAnsi="Cambria Math"/>
+          </w:rPr>
+          <m:t>opt</m:t>
+        </m:r>
+        <m:d>
+          <m:dPr>
+            <m:ctrlPr>
+              <w:rPr>
+                <w:rFonts w:ascii="Cambria Math" w:hAnsi="Cambria Math"/>
+                <w:i/>
+              </w:rPr>
+            </m:ctrlPr>
+          </m:dPr>
+          <m:e>
+            <m:r>
+              <m:rPr>
+                <m:sty m:val="p"/>
+              </m:rPr>
+              <w:rPr>
+                <w:rFonts w:ascii="Cambria Math" w:hAnsi="Cambria Math"/>
+              </w:rPr>
+              <m:t>ϵ,y</m:t>
+            </m:r>
+            <m:ctrlPr>
+              <w:rPr>
+                <w:rFonts w:ascii="Cambria Math" w:hAnsi="Cambria Math"/>
+              </w:rPr>
+            </m:ctrlPr>
+          </m:e>
+        </m:d>
+        <m:r>
+          <m:rPr>
+            <m:sty m:val="p"/>
+          </m:rPr>
+          <w:rPr>
+            <w:rFonts w:ascii="Cambria Math" w:hAnsi="Cambria Math"/>
+          </w:rPr>
+          <m:t>=</m:t>
+        </m:r>
+        <m:nary>
+          <m:naryPr>
+            <m:chr m:val="∑"/>
+            <m:ctrlPr>
+              <w:rPr>
+                <w:rFonts w:ascii="Cambria Math" w:hAnsi="Cambria Math"/>
+              </w:rPr>
+            </m:ctrlPr>
+          </m:naryPr>
+          <m:sub>
+            <m:r>
+              <m:rPr>
+                <m:sty m:val="p"/>
+              </m:rPr>
+              <w:rPr>
+                <w:rFonts w:ascii="Cambria Math" w:hAnsi="Cambria Math"/>
+              </w:rPr>
+              <m:t>i=1</m:t>
+            </m:r>
+          </m:sub>
+          <m:sup>
+            <m:d>
+              <m:dPr>
+                <m:begChr m:val="|"/>
+                <m:endChr m:val="|"/>
+                <m:ctrlPr>
+                  <w:rPr>
+                    <w:rFonts w:ascii="Cambria Math" w:hAnsi="Cambria Math"/>
+                  </w:rPr>
+                </m:ctrlPr>
+              </m:dPr>
+              <m:e>
+                <m:r>
+                  <m:rPr>
+                    <m:sty m:val="p"/>
+                  </m:rPr>
+                  <w:rPr>
+                    <w:rFonts w:ascii="Cambria Math" w:hAnsi="Cambria Math"/>
+                  </w:rPr>
+                  <m:t>y</m:t>
+                </m:r>
+              </m:e>
+            </m:d>
+          </m:sup>
+          <m:e>
+            <m:sSub>
+              <m:sSubPr>
+                <m:ctrlPr>
+                  <w:rPr>
+                    <w:rFonts w:ascii="Cambria Math" w:hAnsi="Cambria Math"/>
+                    <w:i/>
+                  </w:rPr>
+                </m:ctrlPr>
+              </m:sSubPr>
+              <m:e>
+                <m:r>
+                  <w:rPr>
+                    <w:rFonts w:ascii="Cambria Math" w:hAnsi="Cambria Math"/>
+                  </w:rPr>
+                  <m:t>δ</m:t>
+                </m:r>
+              </m:e>
+              <m:sub>
+                <m:sSub>
+                  <m:sSubPr>
+                    <m:ctrlPr>
+                      <w:rPr>
+                        <w:rFonts w:ascii="Cambria Math" w:hAnsi="Cambria Math"/>
+                        <w:i/>
+                      </w:rPr>
+                    </m:ctrlPr>
+                  </m:sSubPr>
+                  <m:e>
+                    <m:r>
+                      <w:rPr>
+                        <w:rFonts w:ascii="Cambria Math" w:hAnsi="Cambria Math"/>
+                      </w:rPr>
+                      <m:t>y</m:t>
+                    </m:r>
+                  </m:e>
+                  <m:sub>
+                    <m:r>
+                      <w:rPr>
+                        <w:rFonts w:ascii="Cambria Math" w:hAnsi="Cambria Math"/>
+                      </w:rPr>
+                      <m:t>i</m:t>
+                    </m:r>
+                  </m:sub>
+                </m:sSub>
+              </m:sub>
+            </m:sSub>
+            <m:ctrlPr>
+              <w:rPr>
+                <w:rFonts w:ascii="Cambria Math" w:hAnsi="Cambria Math"/>
+                <w:i/>
+              </w:rPr>
+            </m:ctrlPr>
+          </m:e>
+        </m:nary>
+      </m:oMath>
+      <w:r>
+        <w:t xml:space="preserve"> and </w:t>
+      </w:r>
+      <m:oMath>
+        <m:r>
+          <w:rPr>
+            <w:rFonts w:ascii="Cambria Math" w:hAnsi="Cambria Math"/>
+          </w:rPr>
+          <m:t>opt</m:t>
+        </m:r>
+        <m:d>
+          <m:dPr>
+            <m:ctrlPr>
+              <w:rPr>
+                <w:rFonts w:ascii="Cambria Math" w:hAnsi="Cambria Math"/>
+                <w:i/>
+              </w:rPr>
+            </m:ctrlPr>
+          </m:dPr>
+          <m:e>
+            <m:r>
+              <m:rPr>
+                <m:sty m:val="p"/>
+              </m:rPr>
+              <w:rPr>
+                <w:rFonts w:ascii="Cambria Math" w:hAnsi="Cambria Math"/>
+              </w:rPr>
+              <m:t>x,ϵ</m:t>
+            </m:r>
+            <m:ctrlPr>
+              <w:rPr>
+                <w:rFonts w:ascii="Cambria Math" w:hAnsi="Cambria Math"/>
+              </w:rPr>
+            </m:ctrlPr>
+          </m:e>
+        </m:d>
+        <m:r>
+          <m:rPr>
+            <m:sty m:val="p"/>
+          </m:rPr>
+          <w:rPr>
+            <w:rFonts w:ascii="Cambria Math" w:hAnsi="Cambria Math"/>
+          </w:rPr>
+          <m:t>=</m:t>
+        </m:r>
+        <m:nary>
+          <m:naryPr>
+            <m:chr m:val="∑"/>
+            <m:ctrlPr>
+              <w:rPr>
+                <w:rFonts w:ascii="Cambria Math" w:hAnsi="Cambria Math"/>
+              </w:rPr>
+            </m:ctrlPr>
+          </m:naryPr>
+          <m:sub>
+            <m:r>
+              <m:rPr>
+                <m:sty m:val="p"/>
+              </m:rPr>
+              <w:rPr>
+                <w:rFonts w:ascii="Cambria Math" w:hAnsi="Cambria Math"/>
+              </w:rPr>
+              <m:t>i=1</m:t>
+            </m:r>
+          </m:sub>
+          <m:sup>
+            <m:d>
+              <m:dPr>
+                <m:begChr m:val="|"/>
+                <m:endChr m:val="|"/>
+                <m:ctrlPr>
+                  <w:rPr>
+                    <w:rFonts w:ascii="Cambria Math" w:hAnsi="Cambria Math"/>
+                  </w:rPr>
+                </m:ctrlPr>
+              </m:dPr>
+              <m:e>
+                <m:r>
+                  <m:rPr>
+                    <m:sty m:val="p"/>
+                  </m:rPr>
+                  <w:rPr>
+                    <w:rFonts w:ascii="Cambria Math" w:hAnsi="Cambria Math"/>
+                  </w:rPr>
+                  <m:t>x</m:t>
+                </m:r>
+              </m:e>
+            </m:d>
+          </m:sup>
+          <m:e>
+            <m:sSub>
+              <m:sSubPr>
+                <m:ctrlPr>
+                  <w:rPr>
+                    <w:rFonts w:ascii="Cambria Math" w:hAnsi="Cambria Math"/>
+                    <w:i/>
+                  </w:rPr>
+                </m:ctrlPr>
+              </m:sSubPr>
+              <m:e>
+                <m:r>
+                  <w:rPr>
+                    <w:rFonts w:ascii="Cambria Math" w:hAnsi="Cambria Math"/>
+                  </w:rPr>
+                  <m:t>δ</m:t>
+                </m:r>
+              </m:e>
+              <m:sub>
+                <m:sSub>
+                  <m:sSubPr>
+                    <m:ctrlPr>
+                      <w:rPr>
+                        <w:rFonts w:ascii="Cambria Math" w:hAnsi="Cambria Math"/>
+                        <w:i/>
+                      </w:rPr>
+                    </m:ctrlPr>
+                  </m:sSubPr>
+                  <m:e>
+                    <m:r>
+                      <w:rPr>
+                        <w:rFonts w:ascii="Cambria Math" w:hAnsi="Cambria Math"/>
+                      </w:rPr>
+                      <m:t>x</m:t>
+                    </m:r>
+                  </m:e>
+                  <m:sub>
+                    <m:r>
+                      <w:rPr>
+                        <w:rFonts w:ascii="Cambria Math" w:hAnsi="Cambria Math"/>
+                      </w:rPr>
+                      <m:t>i</m:t>
+                    </m:r>
+                  </m:sub>
+                </m:sSub>
+              </m:sub>
+            </m:sSub>
+            <m:ctrlPr>
+              <w:rPr>
+                <w:rFonts w:ascii="Cambria Math" w:hAnsi="Cambria Math"/>
+                <w:i/>
+              </w:rPr>
+            </m:ctrlPr>
+          </m:e>
+        </m:nary>
+      </m:oMath>
+      <w:r>
+        <w:t>.</w:t>
+      </w:r>
+      <w:r>
+        <w:t xml:space="preserve"> Recurrence scheme: </w:t>
+      </w:r>
       <w:bookmarkStart w:id="0" w:name="_GoBack"/>
       <w:bookmarkEnd w:id="0"/>
     </w:p>
     <w:p>
       <w:pPr>
+        <w:pStyle w:val="Heading2"/>
+      </w:pPr>
+      <w:r>
+        <w:t>Bellman-Ford</w:t>
+      </w:r>
+    </w:p>
+    <w:p>
+      <w:r>
+        <w:t>meow</w:t>
+      </w:r>
+    </w:p>
+    <w:p>
+      <w:pPr>
         <w:pStyle w:val="Heading1"/>
       </w:pPr>
       <w:r>
+        <w:t>Divide and Conquer</w:t>
+      </w:r>
+    </w:p>
+    <w:p>
+      <w:pPr>
+        <w:pStyle w:val="Heading2"/>
+      </w:pPr>
+      <w:r>
+        <w:t>Integer Multiplication</w:t>
+      </w:r>
+    </w:p>
+    <w:p>
+      <w:r>
+        <w:t>meow</w:t>
+      </w:r>
+    </w:p>
+    <w:p>
+      <w:pPr>
+        <w:pStyle w:val="Heading2"/>
+      </w:pPr>
+      <w:r>
+        <w:t>Convolution</w:t>
+      </w:r>
+    </w:p>
+    <w:p>
+      <w:r>
+        <w:t>Only to recognize a convolution problem</w:t>
+      </w:r>
+      <w:r>
+        <w:t>, not details of how to run the algorithm</w:t>
+      </w:r>
+      <w:r>
+        <w:t>.</w:t>
+      </w:r>
+    </w:p>
+    <w:p>
+      <w:pPr>
+        <w:pStyle w:val="Heading1"/>
+      </w:pPr>
+      <w:r>
         <w:lastRenderedPageBreak/>
-        <w:t>Dynamic Programming</w:t>
+        <w:t>Randomized Algorithms</w:t>
       </w:r>
     </w:p>
     <w:p>
@@ -352,7 +1415,7 @@
         <w:pStyle w:val="Heading2"/>
       </w:pPr>
       <w:r>
-        <w:t>Weighted Interval Scheduling</w:t>
+        <w:t>Linear-Time Median Finding</w:t>
       </w:r>
     </w:p>
     <w:p>
@@ -365,21 +1428,12 @@
         <w:pStyle w:val="Heading2"/>
       </w:pPr>
       <w:r>
-        <w:t>Segmented Least Squares</w:t>
-      </w:r>
-    </w:p>
-    <w:p>
-      <w:r>
-        <w:t>Not done in homework</w:t>
-      </w:r>
-      <w:r>
-        <w:t xml:space="preserve"> or practice sets. Do not need to know proof. </w:t>
-      </w:r>
-      <w:r>
-        <w:t>Just n</w:t>
-      </w:r>
-      <w:r>
-        <w:t>eed to know reduction to other problems.</w:t>
+        <w:t>Hashing</w:t>
+      </w:r>
+    </w:p>
+    <w:p>
+      <w:r>
+        <w:t>meow</w:t>
       </w:r>
     </w:p>
     <w:p>
@@ -387,12 +1441,15 @@
         <w:pStyle w:val="Heading2"/>
       </w:pPr>
       <w:r>
-        <w:t>Sequence Alignment</w:t>
-      </w:r>
-    </w:p>
-    <w:p>
-      <w:r>
-        <w:t>Not done in homework or practice sets. Do not need to know proof. Just need to know reduction to other problems.</w:t>
+        <w:t>Prime Testing</w:t>
+      </w:r>
+    </w:p>
+    <w:p>
+      <w:pPr>
+        <w:pStyle w:val="Heading1"/>
+      </w:pPr>
+      <w:r>
+        <w:t>Network Flow</w:t>
       </w:r>
     </w:p>
     <w:p>
@@ -400,7 +1457,7 @@
         <w:pStyle w:val="Heading2"/>
       </w:pPr>
       <w:r>
-        <w:t>Bellman-Ford</w:t>
+        <w:t>Ford-Fulkerson</w:t>
       </w:r>
     </w:p>
     <w:p>
@@ -410,10 +1467,36 @@
     </w:p>
     <w:p>
       <w:pPr>
+        <w:pStyle w:val="Heading2"/>
+      </w:pPr>
+      <w:r>
+        <w:t>Min Cut</w:t>
+      </w:r>
+    </w:p>
+    <w:p>
+      <w:r>
+        <w:t>meow</w:t>
+      </w:r>
+    </w:p>
+    <w:p>
+      <w:pPr>
+        <w:pStyle w:val="Heading2"/>
+      </w:pPr>
+      <w:r>
+        <w:t>Applications</w:t>
+      </w:r>
+    </w:p>
+    <w:p>
+      <w:r>
+        <w:t>meow</w:t>
+      </w:r>
+    </w:p>
+    <w:p>
+      <w:pPr>
         <w:pStyle w:val="Heading1"/>
       </w:pPr>
       <w:r>
-        <w:t>Divide and Conquer</w:t>
+        <w:t>NP-Completeness</w:t>
       </w:r>
     </w:p>
     <w:p>
@@ -421,7 +1504,7 @@
         <w:pStyle w:val="Heading2"/>
       </w:pPr>
       <w:r>
-        <w:t>Integer Multiplication</w:t>
+        <w:t>SAT problem</w:t>
       </w:r>
     </w:p>
     <w:p>
@@ -434,18 +1517,70 @@
         <w:pStyle w:val="Heading2"/>
       </w:pPr>
       <w:r>
-        <w:t>Convolution</w:t>
-      </w:r>
-    </w:p>
-    <w:p>
-      <w:r>
-        <w:t>Only to recognize a convolution problem</w:t>
-      </w:r>
-      <w:r>
-        <w:t>, not details of how to run the algorithm</w:t>
-      </w:r>
-      <w:r>
-        <w:t>.</w:t>
+        <w:t>Independent Set</w:t>
+      </w:r>
+    </w:p>
+    <w:p>
+      <w:r>
+        <w:t>meow</w:t>
+      </w:r>
+    </w:p>
+    <w:p>
+      <w:pPr>
+        <w:pStyle w:val="Heading2"/>
+      </w:pPr>
+      <w:r>
+        <w:t>Vertex Cover</w:t>
+      </w:r>
+    </w:p>
+    <w:p>
+      <w:r>
+        <w:t>meow</w:t>
+      </w:r>
+    </w:p>
+    <w:p>
+      <w:pPr>
+        <w:pStyle w:val="Heading2"/>
+      </w:pPr>
+      <w:r>
+        <w:t>Set Cover</w:t>
+      </w:r>
+    </w:p>
+    <w:p>
+      <w:r>
+        <w:t>meow</w:t>
+      </w:r>
+    </w:p>
+    <w:p>
+      <w:pPr>
+        <w:pStyle w:val="Heading2"/>
+      </w:pPr>
+      <w:r>
+        <w:t>Hamiltonian Path</w:t>
+      </w:r>
+    </w:p>
+    <w:p>
+      <w:r>
+        <w:t>meow</w:t>
+      </w:r>
+    </w:p>
+    <w:p>
+      <w:pPr>
+        <w:pStyle w:val="Heading2"/>
+      </w:pPr>
+      <w:r>
+        <w:t>Traveling Salesman Pro</w:t>
+      </w:r>
+      <w:r>
+        <w:t>b</w:t>
+      </w:r>
+      <w:r>
+        <w:t>lem</w:t>
+      </w:r>
+    </w:p>
+    <w:p>
+      <w:r>
+        <w:t>meow</w:t>
       </w:r>
     </w:p>
     <w:p>
@@ -453,7 +1588,7 @@
         <w:pStyle w:val="Heading1"/>
       </w:pPr>
       <w:r>
-        <w:t>Randomized Algorithms</w:t>
+        <w:t>Computability</w:t>
       </w:r>
     </w:p>
     <w:p>
@@ -461,7 +1596,7 @@
         <w:pStyle w:val="Heading2"/>
       </w:pPr>
       <w:r>
-        <w:t>Linear-Time Median Finding</w:t>
+        <w:t>Halting Problem</w:t>
       </w:r>
     </w:p>
     <w:p>
@@ -474,7 +1609,7 @@
         <w:pStyle w:val="Heading2"/>
       </w:pPr>
       <w:r>
-        <w:t>Hashing</w:t>
+        <w:t>Co-Halting Problem</w:t>
       </w:r>
     </w:p>
     <w:p>
@@ -487,188 +1622,7 @@
         <w:pStyle w:val="Heading2"/>
       </w:pPr>
       <w:r>
-        <w:t>Prime Testing</w:t>
-      </w:r>
-    </w:p>
-    <w:p>
-      <w:pPr>
-        <w:pStyle w:val="Heading1"/>
-      </w:pPr>
-      <w:r>
-        <w:t>Network Flow</w:t>
-      </w:r>
-    </w:p>
-    <w:p>
-      <w:pPr>
-        <w:pStyle w:val="Heading2"/>
-      </w:pPr>
-      <w:r>
-        <w:t>Ford-Fulkerson</w:t>
-      </w:r>
-    </w:p>
-    <w:p>
-      <w:r>
-        <w:t>meow</w:t>
-      </w:r>
-    </w:p>
-    <w:p>
-      <w:pPr>
-        <w:pStyle w:val="Heading2"/>
-      </w:pPr>
-      <w:r>
-        <w:t>Min Cut</w:t>
-      </w:r>
-    </w:p>
-    <w:p>
-      <w:r>
-        <w:t>meow</w:t>
-      </w:r>
-    </w:p>
-    <w:p>
-      <w:pPr>
-        <w:pStyle w:val="Heading2"/>
-      </w:pPr>
-      <w:r>
-        <w:t>Applications</w:t>
-      </w:r>
-    </w:p>
-    <w:p>
-      <w:r>
-        <w:t>meow</w:t>
-      </w:r>
-    </w:p>
-    <w:p>
-      <w:pPr>
-        <w:pStyle w:val="Heading1"/>
-      </w:pPr>
-      <w:r>
         <w:lastRenderedPageBreak/>
-        <w:t>NP-Completeness</w:t>
-      </w:r>
-    </w:p>
-    <w:p>
-      <w:pPr>
-        <w:pStyle w:val="Heading2"/>
-      </w:pPr>
-      <w:r>
-        <w:t>SAT problem</w:t>
-      </w:r>
-    </w:p>
-    <w:p>
-      <w:r>
-        <w:t>meow</w:t>
-      </w:r>
-    </w:p>
-    <w:p>
-      <w:pPr>
-        <w:pStyle w:val="Heading2"/>
-      </w:pPr>
-      <w:r>
-        <w:t>Independent Set</w:t>
-      </w:r>
-    </w:p>
-    <w:p>
-      <w:r>
-        <w:t>meow</w:t>
-      </w:r>
-    </w:p>
-    <w:p>
-      <w:pPr>
-        <w:pStyle w:val="Heading2"/>
-      </w:pPr>
-      <w:r>
-        <w:t>Vertex Cover</w:t>
-      </w:r>
-    </w:p>
-    <w:p>
-      <w:r>
-        <w:t>meow</w:t>
-      </w:r>
-    </w:p>
-    <w:p>
-      <w:pPr>
-        <w:pStyle w:val="Heading2"/>
-      </w:pPr>
-      <w:r>
-        <w:t>Set Cover</w:t>
-      </w:r>
-    </w:p>
-    <w:p>
-      <w:r>
-        <w:t>meow</w:t>
-      </w:r>
-    </w:p>
-    <w:p>
-      <w:pPr>
-        <w:pStyle w:val="Heading2"/>
-      </w:pPr>
-      <w:r>
-        <w:t>Hamiltonian Path</w:t>
-      </w:r>
-    </w:p>
-    <w:p>
-      <w:r>
-        <w:t>meow</w:t>
-      </w:r>
-    </w:p>
-    <w:p>
-      <w:pPr>
-        <w:pStyle w:val="Heading2"/>
-      </w:pPr>
-      <w:r>
-        <w:t>Traveling Salesman Pro</w:t>
-      </w:r>
-      <w:r>
-        <w:t>b</w:t>
-      </w:r>
-      <w:r>
-        <w:t>lem</w:t>
-      </w:r>
-    </w:p>
-    <w:p>
-      <w:r>
-        <w:t>meow</w:t>
-      </w:r>
-    </w:p>
-    <w:p>
-      <w:pPr>
-        <w:pStyle w:val="Heading1"/>
-      </w:pPr>
-      <w:r>
-        <w:t>Computability</w:t>
-      </w:r>
-    </w:p>
-    <w:p>
-      <w:pPr>
-        <w:pStyle w:val="Heading2"/>
-      </w:pPr>
-      <w:r>
-        <w:t>Halting Problem</w:t>
-      </w:r>
-    </w:p>
-    <w:p>
-      <w:r>
-        <w:t>meow</w:t>
-      </w:r>
-    </w:p>
-    <w:p>
-      <w:pPr>
-        <w:pStyle w:val="Heading2"/>
-      </w:pPr>
-      <w:r>
-        <w:t>Co-Halting Problem</w:t>
-      </w:r>
-    </w:p>
-    <w:p>
-      <w:r>
-        <w:t>meow</w:t>
-      </w:r>
-    </w:p>
-    <w:p>
-      <w:pPr>
-        <w:pStyle w:val="Heading2"/>
-      </w:pPr>
-      <w:r>
         <w:t>Accept Problem</w:t>
       </w:r>
     </w:p>

</xml_diff>

<commit_message>
now moving on to Bellman-Ford
</commit_message>
<xml_diff>
--- a/Review/Topic Review for Final.docx
+++ b/Review/Topic Review for Final.docx
@@ -168,6 +168,54 @@
       </w:r>
     </w:p>
     <w:p>
+      <m:oMath>
+        <m:r>
+          <w:rPr>
+            <w:rFonts w:ascii="Cambria Math" w:hAnsi="Cambria Math"/>
+          </w:rPr>
+          <m:t>O(n</m:t>
+        </m:r>
+        <m:func>
+          <m:funcPr>
+            <m:ctrlPr>
+              <w:rPr>
+                <w:rFonts w:ascii="Cambria Math" w:hAnsi="Cambria Math"/>
+                <w:i/>
+              </w:rPr>
+            </m:ctrlPr>
+          </m:funcPr>
+          <m:fName>
+            <m:r>
+              <m:rPr>
+                <m:sty m:val="p"/>
+              </m:rPr>
+              <w:rPr>
+                <w:rFonts w:ascii="Cambria Math" w:hAnsi="Cambria Math"/>
+              </w:rPr>
+              <m:t>log</m:t>
+            </m:r>
+          </m:fName>
+          <m:e>
+            <m:r>
+              <w:rPr>
+                <w:rFonts w:ascii="Cambria Math" w:hAnsi="Cambria Math"/>
+              </w:rPr>
+              <m:t>n</m:t>
+            </m:r>
+          </m:e>
+        </m:func>
+        <m:r>
+          <w:rPr>
+            <w:rFonts w:ascii="Cambria Math" w:hAnsi="Cambria Math"/>
+          </w:rPr>
+          <m:t>)</m:t>
+        </m:r>
+      </m:oMath>
+      <w:r>
+        <w:t>.</w:t>
+      </w:r>
+    </w:p>
+    <w:p>
       <w:pPr>
         <w:pStyle w:val="Heading2"/>
       </w:pPr>
@@ -192,6 +240,69 @@
       </w:r>
     </w:p>
     <w:p>
+      <w:r>
+        <w:t xml:space="preserve">Kruskal </w:t>
+      </w:r>
+      <w:r>
+        <w:t>can be</w:t>
+      </w:r>
+      <w:r>
+        <w:t xml:space="preserve"> </w:t>
+      </w:r>
+      <m:oMath>
+        <m:r>
+          <w:rPr>
+            <w:rFonts w:ascii="Cambria Math" w:hAnsi="Cambria Math"/>
+          </w:rPr>
+          <m:t>O(E</m:t>
+        </m:r>
+        <m:func>
+          <m:funcPr>
+            <m:ctrlPr>
+              <w:rPr>
+                <w:rFonts w:ascii="Cambria Math" w:hAnsi="Cambria Math"/>
+                <w:i/>
+              </w:rPr>
+            </m:ctrlPr>
+          </m:funcPr>
+          <m:fName>
+            <m:r>
+              <m:rPr>
+                <m:sty m:val="p"/>
+              </m:rPr>
+              <w:rPr>
+                <w:rFonts w:ascii="Cambria Math" w:hAnsi="Cambria Math"/>
+              </w:rPr>
+              <m:t>log</m:t>
+            </m:r>
+          </m:fName>
+          <m:e>
+            <m:r>
+              <w:rPr>
+                <w:rFonts w:ascii="Cambria Math" w:hAnsi="Cambria Math"/>
+              </w:rPr>
+              <m:t>E</m:t>
+            </m:r>
+          </m:e>
+        </m:func>
+        <m:r>
+          <w:rPr>
+            <w:rFonts w:ascii="Cambria Math" w:hAnsi="Cambria Math"/>
+          </w:rPr>
+          <m:t>)</m:t>
+        </m:r>
+      </m:oMath>
+      <w:r>
+        <w:t xml:space="preserve"> in runtime complexity</w:t>
+      </w:r>
+      <w:r>
+        <w:t xml:space="preserve"> if using </w:t>
+      </w:r>
+      <w:r>
+        <w:t>the disjoint set data structure.</w:t>
+      </w:r>
+    </w:p>
+    <w:p>
       <w:pPr>
         <w:pStyle w:val="Heading3"/>
       </w:pPr>
@@ -228,6 +339,66 @@
       </w:r>
     </w:p>
     <w:p>
+      <w:r>
+        <w:t>Prim</w:t>
+      </w:r>
+      <w:r>
+        <w:t xml:space="preserve"> can be </w:t>
+      </w:r>
+      <m:oMath>
+        <m:r>
+          <w:rPr>
+            <w:rFonts w:ascii="Cambria Math" w:hAnsi="Cambria Math"/>
+          </w:rPr>
+          <m:t>O(E</m:t>
+        </m:r>
+        <m:func>
+          <m:funcPr>
+            <m:ctrlPr>
+              <w:rPr>
+                <w:rFonts w:ascii="Cambria Math" w:hAnsi="Cambria Math"/>
+                <w:i/>
+              </w:rPr>
+            </m:ctrlPr>
+          </m:funcPr>
+          <m:fName>
+            <m:r>
+              <m:rPr>
+                <m:sty m:val="p"/>
+              </m:rPr>
+              <w:rPr>
+                <w:rFonts w:ascii="Cambria Math" w:hAnsi="Cambria Math"/>
+              </w:rPr>
+              <m:t>log</m:t>
+            </m:r>
+          </m:fName>
+          <m:e>
+            <m:r>
+              <w:rPr>
+                <w:rFonts w:ascii="Cambria Math" w:hAnsi="Cambria Math"/>
+              </w:rPr>
+              <m:t>E</m:t>
+            </m:r>
+          </m:e>
+        </m:func>
+        <m:r>
+          <w:rPr>
+            <w:rFonts w:ascii="Cambria Math" w:hAnsi="Cambria Math"/>
+          </w:rPr>
+          <m:t>)</m:t>
+        </m:r>
+      </m:oMath>
+      <w:r>
+        <w:t xml:space="preserve"> in runtime complexity if using </w:t>
+      </w:r>
+      <w:r>
+        <w:t>priority heaps to store edges</w:t>
+      </w:r>
+      <w:r>
+        <w:t>.</w:t>
+      </w:r>
+    </w:p>
+    <w:p>
       <w:pPr>
         <w:pStyle w:val="Heading3"/>
       </w:pPr>
@@ -264,84 +435,141 @@
         <w:t>.</w:t>
       </w:r>
       <w:r>
+        <w:t xml:space="preserve"> Requires distinct edge weights. Because imagine a triangle with the same weight on each edge. Each one can choose the edge to the left and we would end up with a cycle.</w:t>
+      </w:r>
+    </w:p>
+    <w:p>
+      <w:r>
+        <w:t>Bor</w:t>
+      </w:r>
+      <w:r>
+        <w:t>ů</w:t>
+      </w:r>
+      <w:r>
+        <w:t>vka</w:t>
+      </w:r>
+      <w:r>
+        <w:t xml:space="preserve"> can be </w:t>
+      </w:r>
+      <m:oMath>
+        <m:r>
+          <w:rPr>
+            <w:rFonts w:ascii="Cambria Math" w:hAnsi="Cambria Math"/>
+          </w:rPr>
+          <m:t>O(E</m:t>
+        </m:r>
+        <m:func>
+          <m:funcPr>
+            <m:ctrlPr>
+              <w:rPr>
+                <w:rFonts w:ascii="Cambria Math" w:hAnsi="Cambria Math"/>
+                <w:i/>
+              </w:rPr>
+            </m:ctrlPr>
+          </m:funcPr>
+          <m:fName>
+            <m:r>
+              <m:rPr>
+                <m:sty m:val="p"/>
+              </m:rPr>
+              <w:rPr>
+                <w:rFonts w:ascii="Cambria Math" w:hAnsi="Cambria Math"/>
+              </w:rPr>
+              <m:t>log</m:t>
+            </m:r>
+          </m:fName>
+          <m:e>
+            <m:r>
+              <w:rPr>
+                <w:rFonts w:ascii="Cambria Math" w:hAnsi="Cambria Math"/>
+              </w:rPr>
+              <m:t>E</m:t>
+            </m:r>
+          </m:e>
+        </m:func>
+        <m:r>
+          <w:rPr>
+            <w:rFonts w:ascii="Cambria Math" w:hAnsi="Cambria Math"/>
+          </w:rPr>
+          <m:t>)</m:t>
+        </m:r>
+      </m:oMath>
+      <w:r>
+        <w:t xml:space="preserve"> in runtime complexity</w:t>
+      </w:r>
+      <w:r>
+        <w:t>.</w:t>
+      </w:r>
+    </w:p>
+    <w:p>
+      <w:pPr>
+        <w:pStyle w:val="Heading2"/>
+      </w:pPr>
+      <w:r>
+        <w:t>Huffman Coding</w:t>
+      </w:r>
+    </w:p>
+    <w:p>
+      <w:r>
+        <w:t xml:space="preserve">Not </w:t>
+      </w:r>
+      <w:r>
+        <w:t xml:space="preserve">done in homework </w:t>
+      </w:r>
+      <w:r>
+        <w:t xml:space="preserve">or </w:t>
+      </w:r>
+      <w:r>
+        <w:t>practice sets.</w:t>
+      </w:r>
+      <w:r>
+        <w:t xml:space="preserve"> Do not need to know proof.</w:t>
+      </w:r>
+      <w:r>
         <w:t xml:space="preserve"> </w:t>
       </w:r>
       <w:r>
-        <w:t>Requires distinct edge weights.</w:t>
-      </w:r>
-      <w:r>
-        <w:t xml:space="preserve"> Because imagine a triangle with the same weight on each edge. Each one can choose the edge to the left and we would end up with a cycle.</w:t>
-      </w:r>
-    </w:p>
-    <w:p>
-      <w:pPr>
-        <w:pStyle w:val="Heading2"/>
-      </w:pPr>
-      <w:r>
-        <w:t>Huffman Coding</w:t>
-      </w:r>
-    </w:p>
-    <w:p>
-      <w:r>
-        <w:t xml:space="preserve">Not </w:t>
-      </w:r>
-      <w:r>
-        <w:t xml:space="preserve">done in homework </w:t>
-      </w:r>
-      <w:r>
-        <w:t xml:space="preserve">or </w:t>
-      </w:r>
-      <w:r>
-        <w:t>practice sets.</w:t>
-      </w:r>
-      <w:r>
-        <w:t xml:space="preserve"> Do not need to know proof.</w:t>
+        <w:t>Just n</w:t>
+      </w:r>
+      <w:r>
+        <w:t>eed to know reduction to other problems.</w:t>
+      </w:r>
+    </w:p>
+    <w:p>
+      <w:r>
+        <w:lastRenderedPageBreak/>
+        <w:t>We want binary representations for each letter in a lexicon, want shorter strings for more frequently used letters and longer strings for the less frequently used ones.</w:t>
+      </w:r>
+      <w:r>
+        <w:t xml:space="preserve"> Also! (This is important.) We don’t want</w:t>
+      </w:r>
+      <w:r>
+        <w:t xml:space="preserve"> a letter’s coding to be the prefix to another letter’s coding</w:t>
+      </w:r>
+      <w:r>
+        <w:t xml:space="preserve">, i.e. if a’s code is </w:t>
+      </w:r>
+      <w:r>
+        <w:t>10</w:t>
+      </w:r>
+      <w:r>
+        <w:t xml:space="preserve">, then other letter’s code can’t start with 01, like c can’t be </w:t>
+      </w:r>
+      <w:r>
+        <w:t>101.</w:t>
+      </w:r>
+      <w:r>
+        <w:t xml:space="preserve"> Another objective is to have the average length </w:t>
+      </w:r>
+      <w:r>
+        <w:t>of all codes as short as possible.</w:t>
       </w:r>
       <w:r>
         <w:t xml:space="preserve"> </w:t>
       </w:r>
-      <w:r>
-        <w:t>Just n</w:t>
-      </w:r>
-      <w:r>
-        <w:t>eed to know reduction to other problems.</w:t>
-      </w:r>
-    </w:p>
-    <w:p>
-      <w:r>
-        <w:t>We want binary representations for each letter in a lexicon, want shorter strings for more frequently used letters and longer strings for the less frequently used ones.</w:t>
-      </w:r>
-      <w:r>
-        <w:t xml:space="preserve"> Also! (This is important.) We don’t want</w:t>
-      </w:r>
-      <w:r>
-        <w:t xml:space="preserve"> a letter’s coding to be the prefix to another letter’s coding</w:t>
-      </w:r>
-      <w:r>
-        <w:t xml:space="preserve">, i.e. if a’s code is </w:t>
-      </w:r>
-      <w:r>
-        <w:t>10</w:t>
-      </w:r>
-      <w:r>
-        <w:t xml:space="preserve">, then other letter’s code can’t start with 01, like c can’t be </w:t>
-      </w:r>
-      <w:r>
-        <w:t>101.</w:t>
-      </w:r>
-      <w:r>
-        <w:t xml:space="preserve"> Another objective is to have the average length </w:t>
-      </w:r>
-      <w:r>
-        <w:t>of all codes as short as possible.</w:t>
-      </w:r>
-      <w:r>
-        <w:t xml:space="preserve"> </w:t>
-      </w:r>
-    </w:p>
-    <w:p>
-      <w:r>
-        <w:lastRenderedPageBreak/>
+    </w:p>
+    <w:p>
+      <w:r>
         <w:t>The answer is to use trees, with the nodes as the letters traversed. This way, one letter’s code can’t be another letter’s prefix.</w:t>
       </w:r>
       <w:r>
@@ -382,6 +610,57 @@
       </w:r>
       <w:r>
         <w:t xml:space="preserve"> Repeat.</w:t>
+      </w:r>
+    </w:p>
+    <w:p>
+      <w:r>
+        <w:t xml:space="preserve">Huffman coding’s runtime complexity is </w:t>
+      </w:r>
+      <m:oMath>
+        <m:r>
+          <w:rPr>
+            <w:rFonts w:ascii="Cambria Math" w:hAnsi="Cambria Math"/>
+          </w:rPr>
+          <m:t>O(n</m:t>
+        </m:r>
+        <m:func>
+          <m:funcPr>
+            <m:ctrlPr>
+              <w:rPr>
+                <w:rFonts w:ascii="Cambria Math" w:hAnsi="Cambria Math"/>
+                <w:i/>
+              </w:rPr>
+            </m:ctrlPr>
+          </m:funcPr>
+          <m:fName>
+            <m:r>
+              <m:rPr>
+                <m:sty m:val="p"/>
+              </m:rPr>
+              <w:rPr>
+                <w:rFonts w:ascii="Cambria Math" w:hAnsi="Cambria Math"/>
+              </w:rPr>
+              <m:t>log</m:t>
+            </m:r>
+          </m:fName>
+          <m:e>
+            <m:r>
+              <w:rPr>
+                <w:rFonts w:ascii="Cambria Math" w:hAnsi="Cambria Math"/>
+              </w:rPr>
+              <m:t>n</m:t>
+            </m:r>
+          </m:e>
+        </m:func>
+        <m:r>
+          <w:rPr>
+            <w:rFonts w:ascii="Cambria Math" w:hAnsi="Cambria Math"/>
+          </w:rPr>
+          <m:t>)</m:t>
+        </m:r>
+      </m:oMath>
+      <w:r>
+        <w:t>.</w:t>
       </w:r>
     </w:p>
     <w:p>
@@ -672,6 +951,57 @@
       <w:r>
         <w:t>.</w:t>
       </w:r>
+      <w:r>
+        <w:t xml:space="preserve"> </w:t>
+      </w:r>
+    </w:p>
+    <w:p>
+      <m:oMath>
+        <m:r>
+          <w:rPr>
+            <w:rFonts w:ascii="Cambria Math" w:hAnsi="Cambria Math"/>
+          </w:rPr>
+          <m:t>O(n</m:t>
+        </m:r>
+        <m:func>
+          <m:funcPr>
+            <m:ctrlPr>
+              <w:rPr>
+                <w:rFonts w:ascii="Cambria Math" w:hAnsi="Cambria Math"/>
+                <w:i/>
+              </w:rPr>
+            </m:ctrlPr>
+          </m:funcPr>
+          <m:fName>
+            <m:r>
+              <m:rPr>
+                <m:sty m:val="p"/>
+              </m:rPr>
+              <w:rPr>
+                <w:rFonts w:ascii="Cambria Math" w:hAnsi="Cambria Math"/>
+              </w:rPr>
+              <m:t>log</m:t>
+            </m:r>
+          </m:fName>
+          <m:e>
+            <m:r>
+              <w:rPr>
+                <w:rFonts w:ascii="Cambria Math" w:hAnsi="Cambria Math"/>
+              </w:rPr>
+              <m:t>n</m:t>
+            </m:r>
+          </m:e>
+        </m:func>
+        <m:r>
+          <w:rPr>
+            <w:rFonts w:ascii="Cambria Math" w:hAnsi="Cambria Math"/>
+          </w:rPr>
+          <m:t>)</m:t>
+        </m:r>
+      </m:oMath>
+      <w:r>
+        <w:t>.</w:t>
+      </w:r>
     </w:p>
     <w:p>
       <w:pPr>
@@ -696,54 +1026,117 @@
       </w:r>
     </w:p>
     <w:p>
-      <w:pPr>
-        <w:pStyle w:val="Heading2"/>
-      </w:pPr>
-      <w:r>
-        <w:t>Sequence Alignment</w:t>
-      </w:r>
-    </w:p>
-    <w:p>
-      <w:r>
-        <w:t>Not done in homework or practice sets. Do not need to know proof. Just need to know reduction to other problems.</w:t>
-      </w:r>
-    </w:p>
-    <w:p>
-      <w:r>
-        <w:t xml:space="preserve">Given two finite-length strings </w:t>
-      </w:r>
-      <m:oMath>
-        <m:r>
-          <w:rPr>
-            <w:rFonts w:ascii="Cambria Math" w:hAnsi="Cambria Math"/>
-          </w:rPr>
-          <m:t>x</m:t>
-        </m:r>
-      </m:oMath>
-      <w:r>
-        <w:t xml:space="preserve"> and </w:t>
-      </w:r>
-      <m:oMath>
-        <m:r>
-          <w:rPr>
-            <w:rFonts w:ascii="Cambria Math" w:hAnsi="Cambria Math"/>
-          </w:rPr>
-          <m:t>y</m:t>
-        </m:r>
-      </m:oMath>
-      <w:r>
-        <w:t xml:space="preserve"> from the same alphabet. Matchings, if represented as lines connecting matching letters between the two strings, cannot intersect. I.e. A matching is a pair </w:t>
-      </w:r>
-      <m:oMath>
-        <m:r>
-          <w:rPr>
-            <w:rFonts w:ascii="Cambria Math" w:hAnsi="Cambria Math"/>
-          </w:rPr>
-          <m:t>(i,j)</m:t>
-        </m:r>
-      </m:oMath>
-      <w:r>
-        <w:t xml:space="preserve"> matching </w:t>
+      <w:r>
+        <w:t>Given a bunch of points</w:t>
+      </w:r>
+      <w:r>
+        <w:t xml:space="preserve"> and a real number </w:t>
+      </w:r>
+      <m:oMath>
+        <m:r>
+          <w:rPr>
+            <w:rFonts w:ascii="Cambria Math" w:hAnsi="Cambria Math"/>
+          </w:rPr>
+          <m:t>c&gt;0</m:t>
+        </m:r>
+      </m:oMath>
+      <w:r>
+        <w:t xml:space="preserve">, </w:t>
+      </w:r>
+      <w:r>
+        <w:t>you want to fit them into a number of lines of best fits</w:t>
+      </w:r>
+      <w:r>
+        <w:t>. For each line of best fit, there’s an error of fitting the points to the line. The goal is minimizing</w:t>
+      </w:r>
+      <w:r>
+        <w:t xml:space="preserve"> </w:t>
+      </w:r>
+      <w:r>
+        <w:t xml:space="preserve">the penalty </w:t>
+      </w:r>
+      <m:oMath>
+        <m:r>
+          <w:rPr>
+            <w:rFonts w:ascii="Cambria Math" w:hAnsi="Cambria Math"/>
+          </w:rPr>
+          <m:t>c</m:t>
+        </m:r>
+        <m:d>
+          <m:dPr>
+            <m:begChr m:val="|"/>
+            <m:endChr m:val="|"/>
+            <m:ctrlPr>
+              <w:rPr>
+                <w:rFonts w:ascii="Cambria Math" w:hAnsi="Cambria Math"/>
+                <w:i/>
+              </w:rPr>
+            </m:ctrlPr>
+          </m:dPr>
+          <m:e>
+            <m:r>
+              <w:rPr>
+                <w:rFonts w:ascii="Cambria Math" w:hAnsi="Cambria Math"/>
+              </w:rPr>
+              <m:t>S</m:t>
+            </m:r>
+          </m:e>
+        </m:d>
+        <m:r>
+          <w:rPr>
+            <w:rFonts w:ascii="Cambria Math" w:hAnsi="Cambria Math"/>
+          </w:rPr>
+          <m:t>+</m:t>
+        </m:r>
+        <m:nary>
+          <m:naryPr>
+            <m:chr m:val="∑"/>
+            <m:supHide m:val="1"/>
+            <m:ctrlPr>
+              <w:rPr>
+                <w:rFonts w:ascii="Cambria Math" w:hAnsi="Cambria Math"/>
+                <w:i/>
+              </w:rPr>
+            </m:ctrlPr>
+          </m:naryPr>
+          <m:sub>
+            <m:r>
+              <w:rPr>
+                <w:rFonts w:ascii="Cambria Math" w:hAnsi="Cambria Math"/>
+              </w:rPr>
+              <m:t>i∈S</m:t>
+            </m:r>
+          </m:sub>
+          <m:sup/>
+          <m:e>
+            <m:r>
+              <w:rPr>
+                <w:rFonts w:ascii="Cambria Math" w:hAnsi="Cambria Math"/>
+              </w:rPr>
+              <m:t>error</m:t>
+            </m:r>
+          </m:e>
+        </m:nary>
+      </m:oMath>
+      <w:r>
+        <w:t xml:space="preserve">, </w:t>
+      </w:r>
+      <m:oMath>
+        <m:r>
+          <w:rPr>
+            <w:rFonts w:ascii="Cambria Math" w:hAnsi="Cambria Math"/>
+          </w:rPr>
+          <m:t>S</m:t>
+        </m:r>
+      </m:oMath>
+      <w:r>
+        <w:t xml:space="preserve"> being the segments</w:t>
+      </w:r>
+      <w:r>
+        <w:t>.</w:t>
+      </w:r>
+      <w:r>
+        <w:t xml:space="preserve"> The way to think about this is that if the last segment of the optimal solution is </w:t>
       </w:r>
       <m:oMath>
         <m:sSub>
@@ -760,7 +1153,7 @@
               <w:rPr>
                 <w:rFonts w:ascii="Cambria Math" w:hAnsi="Cambria Math"/>
               </w:rPr>
-              <m:t>x</m:t>
+              <m:t>p</m:t>
             </m:r>
           </m:e>
           <m:sub>
@@ -772,11 +1165,12 @@
             </m:r>
           </m:sub>
         </m:sSub>
-      </m:oMath>
-      <w:r>
-        <w:t xml:space="preserve"> with </w:t>
-      </w:r>
-      <m:oMath>
+        <m:r>
+          <w:rPr>
+            <w:rFonts w:ascii="Cambria Math" w:hAnsi="Cambria Math"/>
+          </w:rPr>
+          <m:t>…</m:t>
+        </m:r>
         <m:sSub>
           <m:sSubPr>
             <m:ctrlPr>
@@ -791,7 +1185,7 @@
               <w:rPr>
                 <w:rFonts w:ascii="Cambria Math" w:hAnsi="Cambria Math"/>
               </w:rPr>
-              <m:t>y</m:t>
+              <m:t>p</m:t>
             </m:r>
           </m:e>
           <m:sub>
@@ -799,31 +1193,246 @@
               <w:rPr>
                 <w:rFonts w:ascii="Cambria Math" w:hAnsi="Cambria Math"/>
               </w:rPr>
-              <m:t>j</m:t>
+              <m:t>n</m:t>
             </m:r>
           </m:sub>
         </m:sSub>
       </m:oMath>
       <w:r>
-        <w:t xml:space="preserve"> such that if there’s two matchings, </w:t>
-      </w:r>
-      <m:oMath>
-        <m:r>
-          <w:rPr>
-            <w:rFonts w:ascii="Cambria Math" w:hAnsi="Cambria Math"/>
-          </w:rPr>
-          <m:t>(i,j)</m:t>
-        </m:r>
-      </m:oMath>
-      <w:r>
-        <w:t xml:space="preserve"> and </w:t>
-      </w:r>
-      <m:oMath>
-        <m:r>
-          <w:rPr>
-            <w:rFonts w:ascii="Cambria Math" w:hAnsi="Cambria Math"/>
-          </w:rPr>
-          <m:t>(</m:t>
+        <w:t xml:space="preserve">, then the value of the optimal solution is </w:t>
+      </w:r>
+      <m:oMath>
+        <m:r>
+          <w:rPr>
+            <w:rFonts w:ascii="Cambria Math" w:hAnsi="Cambria Math"/>
+          </w:rPr>
+          <m:t>erro</m:t>
+        </m:r>
+        <m:sSub>
+          <m:sSubPr>
+            <m:ctrlPr>
+              <w:rPr>
+                <w:rFonts w:ascii="Cambria Math" w:hAnsi="Cambria Math"/>
+                <w:i/>
+              </w:rPr>
+            </m:ctrlPr>
+          </m:sSubPr>
+          <m:e>
+            <m:r>
+              <w:rPr>
+                <w:rFonts w:ascii="Cambria Math" w:hAnsi="Cambria Math"/>
+              </w:rPr>
+              <m:t>r</m:t>
+            </m:r>
+          </m:e>
+          <m:sub>
+            <m:r>
+              <w:rPr>
+                <w:rFonts w:ascii="Cambria Math" w:hAnsi="Cambria Math"/>
+              </w:rPr>
+              <m:t>i,n</m:t>
+            </m:r>
+          </m:sub>
+        </m:sSub>
+        <m:r>
+          <w:rPr>
+            <w:rFonts w:ascii="Cambria Math" w:hAnsi="Cambria Math"/>
+          </w:rPr>
+          <m:t>+c+opt(i-1)</m:t>
+        </m:r>
+      </m:oMath>
+      <w:r>
+        <w:t>.</w:t>
+      </w:r>
+      <w:r>
+        <w:t xml:space="preserve"> The recurrence is thus </w:t>
+      </w:r>
+      <m:oMath>
+        <m:r>
+          <w:rPr>
+            <w:rFonts w:ascii="Cambria Math" w:hAnsi="Cambria Math"/>
+          </w:rPr>
+          <m:t>opt</m:t>
+        </m:r>
+        <m:d>
+          <m:dPr>
+            <m:ctrlPr>
+              <w:rPr>
+                <w:rFonts w:ascii="Cambria Math" w:hAnsi="Cambria Math"/>
+                <w:i/>
+              </w:rPr>
+            </m:ctrlPr>
+          </m:dPr>
+          <m:e>
+            <m:r>
+              <w:rPr>
+                <w:rFonts w:ascii="Cambria Math" w:hAnsi="Cambria Math"/>
+              </w:rPr>
+              <m:t>j</m:t>
+            </m:r>
+          </m:e>
+        </m:d>
+        <m:r>
+          <w:rPr>
+            <w:rFonts w:ascii="Cambria Math" w:hAnsi="Cambria Math"/>
+          </w:rPr>
+          <m:t>=</m:t>
+        </m:r>
+        <m:func>
+          <m:funcPr>
+            <m:ctrlPr>
+              <w:rPr>
+                <w:rFonts w:ascii="Cambria Math" w:hAnsi="Cambria Math"/>
+                <w:i/>
+              </w:rPr>
+            </m:ctrlPr>
+          </m:funcPr>
+          <m:fName>
+            <m:sSub>
+              <m:sSubPr>
+                <m:ctrlPr>
+                  <w:rPr>
+                    <w:rFonts w:ascii="Cambria Math" w:hAnsi="Cambria Math"/>
+                    <w:i/>
+                  </w:rPr>
+                </m:ctrlPr>
+              </m:sSubPr>
+              <m:e>
+                <m:r>
+                  <w:rPr>
+                    <w:rFonts w:ascii="Cambria Math" w:hAnsi="Cambria Math"/>
+                  </w:rPr>
+                  <m:t>min</m:t>
+                </m:r>
+              </m:e>
+              <m:sub>
+                <m:r>
+                  <w:rPr>
+                    <w:rFonts w:ascii="Cambria Math" w:hAnsi="Cambria Math"/>
+                  </w:rPr>
+                  <m:t>1≤i≤j</m:t>
+                </m:r>
+              </m:sub>
+            </m:sSub>
+          </m:fName>
+          <m:e>
+            <m:r>
+              <w:rPr>
+                <w:rFonts w:ascii="Cambria Math" w:hAnsi="Cambria Math"/>
+              </w:rPr>
+              <m:t>[erro</m:t>
+            </m:r>
+            <m:sSub>
+              <m:sSubPr>
+                <m:ctrlPr>
+                  <w:rPr>
+                    <w:rFonts w:ascii="Cambria Math" w:hAnsi="Cambria Math"/>
+                    <w:i/>
+                  </w:rPr>
+                </m:ctrlPr>
+              </m:sSubPr>
+              <m:e>
+                <m:r>
+                  <w:rPr>
+                    <w:rFonts w:ascii="Cambria Math" w:hAnsi="Cambria Math"/>
+                  </w:rPr>
+                  <m:t>r</m:t>
+                </m:r>
+              </m:e>
+              <m:sub>
+                <m:r>
+                  <w:rPr>
+                    <w:rFonts w:ascii="Cambria Math" w:hAnsi="Cambria Math"/>
+                  </w:rPr>
+                  <m:t>i,j</m:t>
+                </m:r>
+              </m:sub>
+            </m:sSub>
+            <m:r>
+              <w:rPr>
+                <w:rFonts w:ascii="Cambria Math" w:hAnsi="Cambria Math"/>
+              </w:rPr>
+              <m:t>+c+opt</m:t>
+            </m:r>
+            <m:d>
+              <m:dPr>
+                <m:ctrlPr>
+                  <w:rPr>
+                    <w:rFonts w:ascii="Cambria Math" w:hAnsi="Cambria Math"/>
+                    <w:i/>
+                  </w:rPr>
+                </m:ctrlPr>
+              </m:dPr>
+              <m:e>
+                <m:r>
+                  <w:rPr>
+                    <w:rFonts w:ascii="Cambria Math" w:hAnsi="Cambria Math"/>
+                  </w:rPr>
+                  <m:t>i-1</m:t>
+                </m:r>
+              </m:e>
+            </m:d>
+            <m:r>
+              <w:rPr>
+                <w:rFonts w:ascii="Cambria Math" w:hAnsi="Cambria Math"/>
+              </w:rPr>
+              <m:t>]</m:t>
+            </m:r>
+          </m:e>
+        </m:func>
+      </m:oMath>
+      <w:r>
+        <w:t>.</w:t>
+      </w:r>
+      <w:r>
+        <w:t xml:space="preserve"> The base case is </w:t>
+      </w:r>
+      <m:oMath>
+        <m:r>
+          <w:rPr>
+            <w:rFonts w:ascii="Cambria Math" w:hAnsi="Cambria Math"/>
+          </w:rPr>
+          <m:t>opt</m:t>
+        </m:r>
+        <m:d>
+          <m:dPr>
+            <m:ctrlPr>
+              <w:rPr>
+                <w:rFonts w:ascii="Cambria Math" w:hAnsi="Cambria Math"/>
+                <w:i/>
+              </w:rPr>
+            </m:ctrlPr>
+          </m:dPr>
+          <m:e>
+            <m:r>
+              <w:rPr>
+                <w:rFonts w:ascii="Cambria Math" w:hAnsi="Cambria Math"/>
+              </w:rPr>
+              <m:t>0</m:t>
+            </m:r>
+          </m:e>
+        </m:d>
+        <m:r>
+          <w:rPr>
+            <w:rFonts w:ascii="Cambria Math" w:hAnsi="Cambria Math"/>
+          </w:rPr>
+          <m:t>=0</m:t>
+        </m:r>
+      </m:oMath>
+      <w:r>
+        <w:t>.</w:t>
+      </w:r>
+    </w:p>
+    <w:p>
+      <w:r>
+        <w:t xml:space="preserve">Segmented least squares’ runtime complexity is </w:t>
+      </w:r>
+      <m:oMath>
+        <m:r>
+          <w:rPr>
+            <w:rFonts w:ascii="Cambria Math" w:hAnsi="Cambria Math"/>
+          </w:rPr>
+          <m:t>O(</m:t>
         </m:r>
         <m:sSup>
           <m:sSupPr>
@@ -839,7 +1448,7 @@
               <w:rPr>
                 <w:rFonts w:ascii="Cambria Math" w:hAnsi="Cambria Math"/>
               </w:rPr>
-              <m:t>i</m:t>
+              <m:t>n</m:t>
             </m:r>
           </m:e>
           <m:sup>
@@ -847,7 +1456,7 @@
               <w:rPr>
                 <w:rFonts w:ascii="Cambria Math" w:hAnsi="Cambria Math"/>
               </w:rPr>
-              <m:t>'</m:t>
+              <m:t>3</m:t>
             </m:r>
           </m:sup>
         </m:sSup>
@@ -855,7 +1464,142 @@
           <w:rPr>
             <w:rFonts w:ascii="Cambria Math" w:hAnsi="Cambria Math"/>
           </w:rPr>
-          <m:t>,</m:t>
+          <m:t>)</m:t>
+        </m:r>
+      </m:oMath>
+      <w:r>
+        <w:t>.</w:t>
+      </w:r>
+    </w:p>
+    <w:p>
+      <w:pPr>
+        <w:pStyle w:val="Heading2"/>
+      </w:pPr>
+      <w:r>
+        <w:t>Sequence Alignment</w:t>
+      </w:r>
+    </w:p>
+    <w:p>
+      <w:r>
+        <w:t>Not done in homework or practice sets. Do not need to know proof. Just need to know reduction to other problems.</w:t>
+      </w:r>
+    </w:p>
+    <w:p>
+      <w:r>
+        <w:t xml:space="preserve">Given two finite-length strings </w:t>
+      </w:r>
+      <m:oMath>
+        <m:r>
+          <w:rPr>
+            <w:rFonts w:ascii="Cambria Math" w:hAnsi="Cambria Math"/>
+          </w:rPr>
+          <m:t>x</m:t>
+        </m:r>
+      </m:oMath>
+      <w:r>
+        <w:t xml:space="preserve"> and </w:t>
+      </w:r>
+      <m:oMath>
+        <m:r>
+          <w:rPr>
+            <w:rFonts w:ascii="Cambria Math" w:hAnsi="Cambria Math"/>
+          </w:rPr>
+          <m:t>y</m:t>
+        </m:r>
+      </m:oMath>
+      <w:r>
+        <w:t xml:space="preserve"> from the same alphabet. Matchings, if represented as lines connecting matching letters between the two strings, cannot intersect. I.e. A matching is a pair </w:t>
+      </w:r>
+      <m:oMath>
+        <m:r>
+          <w:rPr>
+            <w:rFonts w:ascii="Cambria Math" w:hAnsi="Cambria Math"/>
+          </w:rPr>
+          <m:t>(i,j)</m:t>
+        </m:r>
+      </m:oMath>
+      <w:r>
+        <w:t xml:space="preserve"> matching </w:t>
+      </w:r>
+      <m:oMath>
+        <m:sSub>
+          <m:sSubPr>
+            <m:ctrlPr>
+              <w:rPr>
+                <w:rFonts w:ascii="Cambria Math" w:hAnsi="Cambria Math"/>
+                <w:i/>
+              </w:rPr>
+            </m:ctrlPr>
+          </m:sSubPr>
+          <m:e>
+            <m:r>
+              <w:rPr>
+                <w:rFonts w:ascii="Cambria Math" w:hAnsi="Cambria Math"/>
+              </w:rPr>
+              <m:t>x</m:t>
+            </m:r>
+          </m:e>
+          <m:sub>
+            <m:r>
+              <w:rPr>
+                <w:rFonts w:ascii="Cambria Math" w:hAnsi="Cambria Math"/>
+              </w:rPr>
+              <m:t>i</m:t>
+            </m:r>
+          </m:sub>
+        </m:sSub>
+      </m:oMath>
+      <w:r>
+        <w:t xml:space="preserve"> with </w:t>
+      </w:r>
+      <m:oMath>
+        <m:sSub>
+          <m:sSubPr>
+            <m:ctrlPr>
+              <w:rPr>
+                <w:rFonts w:ascii="Cambria Math" w:hAnsi="Cambria Math"/>
+                <w:i/>
+              </w:rPr>
+            </m:ctrlPr>
+          </m:sSubPr>
+          <m:e>
+            <m:r>
+              <w:rPr>
+                <w:rFonts w:ascii="Cambria Math" w:hAnsi="Cambria Math"/>
+              </w:rPr>
+              <m:t>y</m:t>
+            </m:r>
+          </m:e>
+          <m:sub>
+            <m:r>
+              <w:rPr>
+                <w:rFonts w:ascii="Cambria Math" w:hAnsi="Cambria Math"/>
+              </w:rPr>
+              <m:t>j</m:t>
+            </m:r>
+          </m:sub>
+        </m:sSub>
+      </m:oMath>
+      <w:r>
+        <w:t xml:space="preserve"> such that if there’s two matchings, </w:t>
+      </w:r>
+      <m:oMath>
+        <m:r>
+          <w:rPr>
+            <w:rFonts w:ascii="Cambria Math" w:hAnsi="Cambria Math"/>
+          </w:rPr>
+          <m:t>(i,j)</m:t>
+        </m:r>
+      </m:oMath>
+      <w:r>
+        <w:t xml:space="preserve"> and </w:t>
+      </w:r>
+      <m:oMath>
+        <m:r>
+          <w:rPr>
+            <w:rFonts w:ascii="Cambria Math" w:hAnsi="Cambria Math"/>
+          </w:rPr>
+          <m:t>(</m:t>
         </m:r>
         <m:sSup>
           <m:sSupPr>
@@ -871,7 +1615,7 @@
               <w:rPr>
                 <w:rFonts w:ascii="Cambria Math" w:hAnsi="Cambria Math"/>
               </w:rPr>
-              <m:t>j</m:t>
+              <m:t>i</m:t>
             </m:r>
           </m:e>
           <m:sup>
@@ -887,6 +1631,38 @@
           <w:rPr>
             <w:rFonts w:ascii="Cambria Math" w:hAnsi="Cambria Math"/>
           </w:rPr>
+          <m:t>,</m:t>
+        </m:r>
+        <m:sSup>
+          <m:sSupPr>
+            <m:ctrlPr>
+              <w:rPr>
+                <w:rFonts w:ascii="Cambria Math" w:hAnsi="Cambria Math"/>
+                <w:i/>
+              </w:rPr>
+            </m:ctrlPr>
+          </m:sSupPr>
+          <m:e>
+            <m:r>
+              <w:rPr>
+                <w:rFonts w:ascii="Cambria Math" w:hAnsi="Cambria Math"/>
+              </w:rPr>
+              <m:t>j</m:t>
+            </m:r>
+          </m:e>
+          <m:sup>
+            <m:r>
+              <w:rPr>
+                <w:rFonts w:ascii="Cambria Math" w:hAnsi="Cambria Math"/>
+              </w:rPr>
+              <m:t>'</m:t>
+            </m:r>
+          </m:sup>
+        </m:sSup>
+        <m:r>
+          <w:rPr>
+            <w:rFonts w:ascii="Cambria Math" w:hAnsi="Cambria Math"/>
+          </w:rPr>
           <m:t>)</m:t>
         </m:r>
       </m:oMath>
@@ -913,7 +1689,11 @@
         </m:r>
       </m:oMath>
       <w:r>
-        <w:t xml:space="preserve">. The main objective is that given </w:t>
+        <w:t xml:space="preserve">. The </w:t>
+      </w:r>
+      <w:r>
+        <w:lastRenderedPageBreak/>
+        <w:t xml:space="preserve">main objective is that given </w:t>
       </w:r>
       <m:oMath>
         <m:sSub>
@@ -1031,15 +1811,7 @@
         </m:r>
       </m:oMath>
       <w:r>
-        <w:t xml:space="preserve"> </w:t>
-      </w:r>
-      <w:proofErr w:type="spellStart"/>
-      <w:r>
-        <w:t>and</w:t>
-      </w:r>
-      <w:proofErr w:type="spellEnd"/>
-      <w:r>
-        <w:t xml:space="preserve"> </w:t>
+        <w:t xml:space="preserve"> and </w:t>
       </w:r>
       <m:oMath>
         <m:r>
@@ -1345,6 +2117,430 @@
       <w:r>
         <w:t xml:space="preserve"> Recurrence scheme: </w:t>
       </w:r>
+      <m:oMath>
+        <m:func>
+          <m:funcPr>
+            <m:ctrlPr>
+              <w:rPr>
+                <w:rFonts w:ascii="Cambria Math" w:hAnsi="Cambria Math"/>
+                <w:i/>
+              </w:rPr>
+            </m:ctrlPr>
+          </m:funcPr>
+          <m:fName>
+            <m:r>
+              <m:rPr>
+                <m:sty m:val="p"/>
+              </m:rPr>
+              <w:rPr>
+                <w:rFonts w:ascii="Cambria Math" w:hAnsi="Cambria Math"/>
+              </w:rPr>
+              <m:t>min</m:t>
+            </m:r>
+          </m:fName>
+          <m:e>
+            <m:r>
+              <w:rPr>
+                <w:rFonts w:ascii="Cambria Math" w:hAnsi="Cambria Math"/>
+              </w:rPr>
+              <m:t>[</m:t>
+            </m:r>
+            <m:sSub>
+              <m:sSubPr>
+                <m:ctrlPr>
+                  <w:rPr>
+                    <w:rFonts w:ascii="Cambria Math" w:hAnsi="Cambria Math"/>
+                    <w:i/>
+                  </w:rPr>
+                </m:ctrlPr>
+              </m:sSubPr>
+              <m:e>
+                <m:r>
+                  <w:rPr>
+                    <w:rFonts w:ascii="Cambria Math" w:hAnsi="Cambria Math"/>
+                  </w:rPr>
+                  <m:t>α</m:t>
+                </m:r>
+              </m:e>
+              <m:sub>
+                <m:sSub>
+                  <m:sSubPr>
+                    <m:ctrlPr>
+                      <w:rPr>
+                        <w:rFonts w:ascii="Cambria Math" w:hAnsi="Cambria Math"/>
+                        <w:i/>
+                      </w:rPr>
+                    </m:ctrlPr>
+                  </m:sSubPr>
+                  <m:e>
+                    <m:r>
+                      <w:rPr>
+                        <w:rFonts w:ascii="Cambria Math" w:hAnsi="Cambria Math"/>
+                      </w:rPr>
+                      <m:t>x</m:t>
+                    </m:r>
+                  </m:e>
+                  <m:sub>
+                    <m:r>
+                      <w:rPr>
+                        <w:rFonts w:ascii="Cambria Math" w:hAnsi="Cambria Math"/>
+                      </w:rPr>
+                      <m:t>i</m:t>
+                    </m:r>
+                  </m:sub>
+                </m:sSub>
+                <m:r>
+                  <w:rPr>
+                    <w:rFonts w:ascii="Cambria Math" w:hAnsi="Cambria Math"/>
+                  </w:rPr>
+                  <m:t>,</m:t>
+                </m:r>
+                <m:sSub>
+                  <m:sSubPr>
+                    <m:ctrlPr>
+                      <w:rPr>
+                        <w:rFonts w:ascii="Cambria Math" w:hAnsi="Cambria Math"/>
+                        <w:i/>
+                      </w:rPr>
+                    </m:ctrlPr>
+                  </m:sSubPr>
+                  <m:e>
+                    <m:r>
+                      <w:rPr>
+                        <w:rFonts w:ascii="Cambria Math" w:hAnsi="Cambria Math"/>
+                      </w:rPr>
+                      <m:t>y</m:t>
+                    </m:r>
+                  </m:e>
+                  <m:sub>
+                    <m:r>
+                      <w:rPr>
+                        <w:rFonts w:ascii="Cambria Math" w:hAnsi="Cambria Math"/>
+                      </w:rPr>
+                      <m:t>j</m:t>
+                    </m:r>
+                  </m:sub>
+                </m:sSub>
+              </m:sub>
+            </m:sSub>
+            <m:r>
+              <w:rPr>
+                <w:rFonts w:ascii="Cambria Math" w:hAnsi="Cambria Math"/>
+              </w:rPr>
+              <m:t>+opt(</m:t>
+            </m:r>
+            <m:r>
+              <w:rPr>
+                <w:rFonts w:ascii="Cambria Math" w:hAnsi="Cambria Math"/>
+              </w:rPr>
+              <m:t>i-1,j-1</m:t>
+            </m:r>
+            <m:r>
+              <w:rPr>
+                <w:rFonts w:ascii="Cambria Math" w:hAnsi="Cambria Math"/>
+              </w:rPr>
+              <m:t>),opt</m:t>
+            </m:r>
+            <m:d>
+              <m:dPr>
+                <m:ctrlPr>
+                  <w:rPr>
+                    <w:rFonts w:ascii="Cambria Math" w:hAnsi="Cambria Math"/>
+                    <w:i/>
+                  </w:rPr>
+                </m:ctrlPr>
+              </m:dPr>
+              <m:e>
+                <m:r>
+                  <w:rPr>
+                    <w:rFonts w:ascii="Cambria Math" w:hAnsi="Cambria Math"/>
+                  </w:rPr>
+                  <m:t>i-1,j</m:t>
+                </m:r>
+              </m:e>
+            </m:d>
+            <m:r>
+              <w:rPr>
+                <w:rFonts w:ascii="Cambria Math" w:hAnsi="Cambria Math"/>
+              </w:rPr>
+              <m:t>,opt(i,j-1)]</m:t>
+            </m:r>
+          </m:e>
+        </m:func>
+      </m:oMath>
+      <w:r>
+        <w:t xml:space="preserve"> because there’s either a matching</w:t>
+      </w:r>
+      <w:r>
+        <w:t xml:space="preserve"> between </w:t>
+      </w:r>
+      <m:oMath>
+        <m:sSub>
+          <m:sSubPr>
+            <m:ctrlPr>
+              <w:rPr>
+                <w:rFonts w:ascii="Cambria Math" w:hAnsi="Cambria Math"/>
+                <w:i/>
+              </w:rPr>
+            </m:ctrlPr>
+          </m:sSubPr>
+          <m:e>
+            <m:r>
+              <w:rPr>
+                <w:rFonts w:ascii="Cambria Math" w:hAnsi="Cambria Math"/>
+              </w:rPr>
+              <m:t>x</m:t>
+            </m:r>
+          </m:e>
+          <m:sub>
+            <m:d>
+              <m:dPr>
+                <m:begChr m:val="|"/>
+                <m:endChr m:val="|"/>
+                <m:ctrlPr>
+                  <w:rPr>
+                    <w:rFonts w:ascii="Cambria Math" w:hAnsi="Cambria Math"/>
+                    <w:i/>
+                  </w:rPr>
+                </m:ctrlPr>
+              </m:dPr>
+              <m:e>
+                <m:r>
+                  <w:rPr>
+                    <w:rFonts w:ascii="Cambria Math" w:hAnsi="Cambria Math"/>
+                  </w:rPr>
+                  <m:t>X</m:t>
+                </m:r>
+              </m:e>
+            </m:d>
+          </m:sub>
+        </m:sSub>
+      </m:oMath>
+      <w:r>
+        <w:t xml:space="preserve"> and </w:t>
+      </w:r>
+      <m:oMath>
+        <m:sSub>
+          <m:sSubPr>
+            <m:ctrlPr>
+              <w:rPr>
+                <w:rFonts w:ascii="Cambria Math" w:hAnsi="Cambria Math"/>
+                <w:i/>
+              </w:rPr>
+            </m:ctrlPr>
+          </m:sSubPr>
+          <m:e>
+            <m:r>
+              <w:rPr>
+                <w:rFonts w:ascii="Cambria Math" w:hAnsi="Cambria Math"/>
+              </w:rPr>
+              <m:t>y</m:t>
+            </m:r>
+          </m:e>
+          <m:sub>
+            <m:d>
+              <m:dPr>
+                <m:begChr m:val="|"/>
+                <m:endChr m:val="|"/>
+                <m:ctrlPr>
+                  <w:rPr>
+                    <w:rFonts w:ascii="Cambria Math" w:hAnsi="Cambria Math"/>
+                    <w:i/>
+                  </w:rPr>
+                </m:ctrlPr>
+              </m:dPr>
+              <m:e>
+                <m:r>
+                  <w:rPr>
+                    <w:rFonts w:ascii="Cambria Math" w:hAnsi="Cambria Math"/>
+                  </w:rPr>
+                  <m:t>Y</m:t>
+                </m:r>
+              </m:e>
+            </m:d>
+          </m:sub>
+        </m:sSub>
+      </m:oMath>
+      <w:r>
+        <w:t xml:space="preserve">, </w:t>
+      </w:r>
+      <w:r>
+        <w:t xml:space="preserve">or </w:t>
+      </w:r>
+      <m:oMath>
+        <m:sSub>
+          <m:sSubPr>
+            <m:ctrlPr>
+              <w:rPr>
+                <w:rFonts w:ascii="Cambria Math" w:hAnsi="Cambria Math"/>
+                <w:i/>
+              </w:rPr>
+            </m:ctrlPr>
+          </m:sSubPr>
+          <m:e>
+            <m:r>
+              <w:rPr>
+                <w:rFonts w:ascii="Cambria Math" w:hAnsi="Cambria Math"/>
+              </w:rPr>
+              <m:t>x</m:t>
+            </m:r>
+          </m:e>
+          <m:sub>
+            <m:d>
+              <m:dPr>
+                <m:begChr m:val="|"/>
+                <m:endChr m:val="|"/>
+                <m:ctrlPr>
+                  <w:rPr>
+                    <w:rFonts w:ascii="Cambria Math" w:hAnsi="Cambria Math"/>
+                    <w:i/>
+                  </w:rPr>
+                </m:ctrlPr>
+              </m:dPr>
+              <m:e>
+                <m:r>
+                  <w:rPr>
+                    <w:rFonts w:ascii="Cambria Math" w:hAnsi="Cambria Math"/>
+                  </w:rPr>
+                  <m:t>X</m:t>
+                </m:r>
+              </m:e>
+            </m:d>
+          </m:sub>
+        </m:sSub>
+      </m:oMath>
+      <w:r>
+        <w:t xml:space="preserve"> is not matched with anything in </w:t>
+      </w:r>
+      <m:oMath>
+        <m:r>
+          <w:rPr>
+            <w:rFonts w:ascii="Cambria Math" w:hAnsi="Cambria Math"/>
+          </w:rPr>
+          <m:t>y</m:t>
+        </m:r>
+      </m:oMath>
+      <w:r>
+        <w:t xml:space="preserve">, or </w:t>
+      </w:r>
+      <m:oMath>
+        <m:sSub>
+          <m:sSubPr>
+            <m:ctrlPr>
+              <w:rPr>
+                <w:rFonts w:ascii="Cambria Math" w:hAnsi="Cambria Math"/>
+                <w:i/>
+              </w:rPr>
+            </m:ctrlPr>
+          </m:sSubPr>
+          <m:e>
+            <m:r>
+              <w:rPr>
+                <w:rFonts w:ascii="Cambria Math" w:hAnsi="Cambria Math"/>
+              </w:rPr>
+              <m:t>y</m:t>
+            </m:r>
+          </m:e>
+          <m:sub>
+            <m:d>
+              <m:dPr>
+                <m:begChr m:val="|"/>
+                <m:endChr m:val="|"/>
+                <m:ctrlPr>
+                  <w:rPr>
+                    <w:rFonts w:ascii="Cambria Math" w:hAnsi="Cambria Math"/>
+                    <w:i/>
+                  </w:rPr>
+                </m:ctrlPr>
+              </m:dPr>
+              <m:e>
+                <m:r>
+                  <w:rPr>
+                    <w:rFonts w:ascii="Cambria Math" w:hAnsi="Cambria Math"/>
+                  </w:rPr>
+                  <m:t>Y</m:t>
+                </m:r>
+              </m:e>
+            </m:d>
+          </m:sub>
+        </m:sSub>
+      </m:oMath>
+      <w:r>
+        <w:t xml:space="preserve"> is not matching with anything in </w:t>
+      </w:r>
+      <m:oMath>
+        <m:r>
+          <w:rPr>
+            <w:rFonts w:ascii="Cambria Math" w:hAnsi="Cambria Math"/>
+          </w:rPr>
+          <m:t>x</m:t>
+        </m:r>
+      </m:oMath>
+      <w:r>
+        <w:t>.</w:t>
+      </w:r>
+    </w:p>
+    <w:p>
+      <w:r>
+        <w:t xml:space="preserve">Sequence alignment’s runtime complexity is </w:t>
+      </w:r>
+      <m:oMath>
+        <m:r>
+          <w:rPr>
+            <w:rFonts w:ascii="Cambria Math" w:hAnsi="Cambria Math"/>
+          </w:rPr>
+          <m:t>O(</m:t>
+        </m:r>
+        <m:d>
+          <m:dPr>
+            <m:begChr m:val="|"/>
+            <m:endChr m:val="|"/>
+            <m:ctrlPr>
+              <w:rPr>
+                <w:rFonts w:ascii="Cambria Math" w:hAnsi="Cambria Math"/>
+                <w:i/>
+              </w:rPr>
+            </m:ctrlPr>
+          </m:dPr>
+          <m:e>
+            <m:r>
+              <w:rPr>
+                <w:rFonts w:ascii="Cambria Math" w:hAnsi="Cambria Math"/>
+              </w:rPr>
+              <m:t>x</m:t>
+            </m:r>
+          </m:e>
+        </m:d>
+        <m:d>
+          <m:dPr>
+            <m:begChr m:val="|"/>
+            <m:endChr m:val="|"/>
+            <m:ctrlPr>
+              <w:rPr>
+                <w:rFonts w:ascii="Cambria Math" w:hAnsi="Cambria Math"/>
+                <w:i/>
+              </w:rPr>
+            </m:ctrlPr>
+          </m:dPr>
+          <m:e>
+            <m:r>
+              <w:rPr>
+                <w:rFonts w:ascii="Cambria Math" w:hAnsi="Cambria Math"/>
+              </w:rPr>
+              <m:t>y</m:t>
+            </m:r>
+          </m:e>
+        </m:d>
+        <m:r>
+          <w:rPr>
+            <w:rFonts w:ascii="Cambria Math" w:hAnsi="Cambria Math"/>
+          </w:rPr>
+          <m:t>)</m:t>
+        </m:r>
+      </m:oMath>
+      <w:r>
+        <w:t>.</w:t>
+      </w:r>
       <w:bookmarkStart w:id="0" w:name="_GoBack"/>
       <w:bookmarkEnd w:id="0"/>
     </w:p>
@@ -1406,8 +2602,136 @@
         <w:pStyle w:val="Heading1"/>
       </w:pPr>
       <w:r>
+        <w:t>Randomized Algorithms</w:t>
+      </w:r>
+    </w:p>
+    <w:p>
+      <w:pPr>
+        <w:pStyle w:val="Heading2"/>
+      </w:pPr>
+      <w:r>
+        <w:t>Linear-Time Median Finding</w:t>
+      </w:r>
+    </w:p>
+    <w:p>
+      <w:r>
+        <w:t>meow</w:t>
+      </w:r>
+    </w:p>
+    <w:p>
+      <w:pPr>
+        <w:pStyle w:val="Heading2"/>
+      </w:pPr>
+      <w:r>
+        <w:t>Hashing</w:t>
+      </w:r>
+    </w:p>
+    <w:p>
+      <w:r>
+        <w:t>meow</w:t>
+      </w:r>
+    </w:p>
+    <w:p>
+      <w:pPr>
+        <w:pStyle w:val="Heading2"/>
+      </w:pPr>
+      <w:r>
+        <w:t>Prime Testing</w:t>
+      </w:r>
+    </w:p>
+    <w:p>
+      <w:pPr>
+        <w:pStyle w:val="Heading1"/>
+      </w:pPr>
+      <w:r>
+        <w:t>Network Flow</w:t>
+      </w:r>
+    </w:p>
+    <w:p>
+      <w:pPr>
+        <w:pStyle w:val="Heading2"/>
+      </w:pPr>
+      <w:r>
+        <w:t>Ford-Fulkerson</w:t>
+      </w:r>
+    </w:p>
+    <w:p>
+      <w:r>
+        <w:t>meow</w:t>
+      </w:r>
+    </w:p>
+    <w:p>
+      <w:pPr>
+        <w:pStyle w:val="Heading2"/>
+      </w:pPr>
+      <w:r>
+        <w:t>Min Cut</w:t>
+      </w:r>
+    </w:p>
+    <w:p>
+      <w:r>
+        <w:t>meow</w:t>
+      </w:r>
+    </w:p>
+    <w:p>
+      <w:pPr>
+        <w:pStyle w:val="Heading2"/>
+      </w:pPr>
+      <w:r>
+        <w:t>Applications</w:t>
+      </w:r>
+    </w:p>
+    <w:p>
+      <w:r>
+        <w:t>meow</w:t>
+      </w:r>
+    </w:p>
+    <w:p>
+      <w:pPr>
+        <w:pStyle w:val="Heading1"/>
+      </w:pPr>
+      <w:r>
+        <w:t>NP-Completeness</w:t>
+      </w:r>
+    </w:p>
+    <w:p>
+      <w:pPr>
+        <w:pStyle w:val="Heading2"/>
+      </w:pPr>
+      <w:r>
+        <w:t>SAT problem</w:t>
+      </w:r>
+    </w:p>
+    <w:p>
+      <w:r>
+        <w:t>meow</w:t>
+      </w:r>
+    </w:p>
+    <w:p>
+      <w:pPr>
+        <w:pStyle w:val="Heading2"/>
+      </w:pPr>
+      <w:r>
+        <w:t>Independent Set</w:t>
+      </w:r>
+    </w:p>
+    <w:p>
+      <w:r>
+        <w:t>meow</w:t>
+      </w:r>
+    </w:p>
+    <w:p>
+      <w:pPr>
+        <w:pStyle w:val="Heading2"/>
+      </w:pPr>
+      <w:r>
         <w:lastRenderedPageBreak/>
-        <w:t>Randomized Algorithms</w:t>
+        <w:t>Vertex Cover</w:t>
+      </w:r>
+    </w:p>
+    <w:p>
+      <w:r>
+        <w:t>meow</w:t>
       </w:r>
     </w:p>
     <w:p>
@@ -1415,7 +2739,7 @@
         <w:pStyle w:val="Heading2"/>
       </w:pPr>
       <w:r>
-        <w:t>Linear-Time Median Finding</w:t>
+        <w:t>Set Cover</w:t>
       </w:r>
     </w:p>
     <w:p>
@@ -1428,7 +2752,7 @@
         <w:pStyle w:val="Heading2"/>
       </w:pPr>
       <w:r>
-        <w:t>Hashing</w:t>
+        <w:t>Hamiltonian Path</w:t>
       </w:r>
     </w:p>
     <w:p>
@@ -1441,7 +2765,18 @@
         <w:pStyle w:val="Heading2"/>
       </w:pPr>
       <w:r>
-        <w:t>Prime Testing</w:t>
+        <w:t>Traveling Salesman Pro</w:t>
+      </w:r>
+      <w:r>
+        <w:t>b</w:t>
+      </w:r>
+      <w:r>
+        <w:t>lem</w:t>
+      </w:r>
+    </w:p>
+    <w:p>
+      <w:r>
+        <w:t>meow</w:t>
       </w:r>
     </w:p>
     <w:p>
@@ -1449,7 +2784,7 @@
         <w:pStyle w:val="Heading1"/>
       </w:pPr>
       <w:r>
-        <w:t>Network Flow</w:t>
+        <w:t>Computability</w:t>
       </w:r>
     </w:p>
     <w:p>
@@ -1457,7 +2792,7 @@
         <w:pStyle w:val="Heading2"/>
       </w:pPr>
       <w:r>
-        <w:t>Ford-Fulkerson</w:t>
+        <w:t>Halting Problem</w:t>
       </w:r>
     </w:p>
     <w:p>
@@ -1470,7 +2805,7 @@
         <w:pStyle w:val="Heading2"/>
       </w:pPr>
       <w:r>
-        <w:t>Min Cut</w:t>
+        <w:t>Co-Halting Problem</w:t>
       </w:r>
     </w:p>
     <w:p>
@@ -1483,146 +2818,6 @@
         <w:pStyle w:val="Heading2"/>
       </w:pPr>
       <w:r>
-        <w:t>Applications</w:t>
-      </w:r>
-    </w:p>
-    <w:p>
-      <w:r>
-        <w:t>meow</w:t>
-      </w:r>
-    </w:p>
-    <w:p>
-      <w:pPr>
-        <w:pStyle w:val="Heading1"/>
-      </w:pPr>
-      <w:r>
-        <w:t>NP-Completeness</w:t>
-      </w:r>
-    </w:p>
-    <w:p>
-      <w:pPr>
-        <w:pStyle w:val="Heading2"/>
-      </w:pPr>
-      <w:r>
-        <w:t>SAT problem</w:t>
-      </w:r>
-    </w:p>
-    <w:p>
-      <w:r>
-        <w:t>meow</w:t>
-      </w:r>
-    </w:p>
-    <w:p>
-      <w:pPr>
-        <w:pStyle w:val="Heading2"/>
-      </w:pPr>
-      <w:r>
-        <w:t>Independent Set</w:t>
-      </w:r>
-    </w:p>
-    <w:p>
-      <w:r>
-        <w:t>meow</w:t>
-      </w:r>
-    </w:p>
-    <w:p>
-      <w:pPr>
-        <w:pStyle w:val="Heading2"/>
-      </w:pPr>
-      <w:r>
-        <w:t>Vertex Cover</w:t>
-      </w:r>
-    </w:p>
-    <w:p>
-      <w:r>
-        <w:t>meow</w:t>
-      </w:r>
-    </w:p>
-    <w:p>
-      <w:pPr>
-        <w:pStyle w:val="Heading2"/>
-      </w:pPr>
-      <w:r>
-        <w:t>Set Cover</w:t>
-      </w:r>
-    </w:p>
-    <w:p>
-      <w:r>
-        <w:t>meow</w:t>
-      </w:r>
-    </w:p>
-    <w:p>
-      <w:pPr>
-        <w:pStyle w:val="Heading2"/>
-      </w:pPr>
-      <w:r>
-        <w:t>Hamiltonian Path</w:t>
-      </w:r>
-    </w:p>
-    <w:p>
-      <w:r>
-        <w:t>meow</w:t>
-      </w:r>
-    </w:p>
-    <w:p>
-      <w:pPr>
-        <w:pStyle w:val="Heading2"/>
-      </w:pPr>
-      <w:r>
-        <w:t>Traveling Salesman Pro</w:t>
-      </w:r>
-      <w:r>
-        <w:t>b</w:t>
-      </w:r>
-      <w:r>
-        <w:t>lem</w:t>
-      </w:r>
-    </w:p>
-    <w:p>
-      <w:r>
-        <w:t>meow</w:t>
-      </w:r>
-    </w:p>
-    <w:p>
-      <w:pPr>
-        <w:pStyle w:val="Heading1"/>
-      </w:pPr>
-      <w:r>
-        <w:t>Computability</w:t>
-      </w:r>
-    </w:p>
-    <w:p>
-      <w:pPr>
-        <w:pStyle w:val="Heading2"/>
-      </w:pPr>
-      <w:r>
-        <w:t>Halting Problem</w:t>
-      </w:r>
-    </w:p>
-    <w:p>
-      <w:r>
-        <w:t>meow</w:t>
-      </w:r>
-    </w:p>
-    <w:p>
-      <w:pPr>
-        <w:pStyle w:val="Heading2"/>
-      </w:pPr>
-      <w:r>
-        <w:t>Co-Halting Problem</w:t>
-      </w:r>
-    </w:p>
-    <w:p>
-      <w:r>
-        <w:t>meow</w:t>
-      </w:r>
-    </w:p>
-    <w:p>
-      <w:pPr>
-        <w:pStyle w:val="Heading2"/>
-      </w:pPr>
-      <w:r>
-        <w:lastRenderedPageBreak/>
         <w:t>Accept Problem</w:t>
       </w:r>
     </w:p>
@@ -2586,21 +3781,6 @@
 </file>
 
 <file path=customXml/item1.xml><?xml version="1.0" encoding="utf-8"?>
-<p:properties xmlns:p="http://schemas.microsoft.com/office/2006/metadata/properties" xmlns:xsi="http://www.w3.org/2001/XMLSchema-instance" xmlns:pc="http://schemas.microsoft.com/office/infopath/2007/PartnerControls">
-  <documentManagement/>
-</p:properties>
-</file>
-
-<file path=customXml/item2.xml><?xml version="1.0" encoding="utf-8"?>
-<?mso-contentType ?>
-<FormTemplates xmlns="http://schemas.microsoft.com/sharepoint/v3/contenttype/forms">
-  <Display>DocumentLibraryForm</Display>
-  <Edit>DocumentLibraryForm</Edit>
-  <New>DocumentLibraryForm</New>
-</FormTemplates>
-</file>
-
-<file path=customXml/item3.xml><?xml version="1.0" encoding="utf-8"?>
 <ct:contentTypeSchema xmlns:ct="http://schemas.microsoft.com/office/2006/metadata/contentType" xmlns:ma="http://schemas.microsoft.com/office/2006/metadata/properties/metaAttributes" ct:_="" ma:_="" ma:contentTypeName="Document" ma:contentTypeID="0x010100862DC3C271DA3D48BC0F2914822A3068" ma:contentTypeVersion="0" ma:contentTypeDescription="Create a new document." ma:contentTypeScope="" ma:versionID="b816a6a6a8a8e6e2f666d26f0d88435a">
   <xsd:schema xmlns:xsd="http://www.w3.org/2001/XMLSchema" xmlns:xs="http://www.w3.org/2001/XMLSchema" xmlns:p="http://schemas.microsoft.com/office/2006/metadata/properties" targetNamespace="http://schemas.microsoft.com/office/2006/metadata/properties" ma:root="true" ma:fieldsID="64edcb413977c4c56534f20d7fcd4646">
     <xsd:element name="properties">
@@ -2714,10 +3894,32 @@
 </ct:contentTypeSchema>
 </file>
 
+<file path=customXml/item2.xml><?xml version="1.0" encoding="utf-8"?>
+<?mso-contentType ?>
+<FormTemplates xmlns="http://schemas.microsoft.com/sharepoint/v3/contenttype/forms">
+  <Display>DocumentLibraryForm</Display>
+  <Edit>DocumentLibraryForm</Edit>
+  <New>DocumentLibraryForm</New>
+</FormTemplates>
+</file>
+
+<file path=customXml/item3.xml><?xml version="1.0" encoding="utf-8"?>
+<p:properties xmlns:p="http://schemas.microsoft.com/office/2006/metadata/properties" xmlns:xsi="http://www.w3.org/2001/XMLSchema-instance" xmlns:pc="http://schemas.microsoft.com/office/infopath/2007/PartnerControls">
+  <documentManagement/>
+</p:properties>
+</file>
+
 <file path=customXml/itemProps1.xml><?xml version="1.0" encoding="utf-8"?>
-<ds:datastoreItem xmlns:ds="http://schemas.openxmlformats.org/officeDocument/2006/customXml" ds:itemID="{1806645A-8E90-4623-B57F-28D344D20906}">
+<ds:datastoreItem xmlns:ds="http://schemas.openxmlformats.org/officeDocument/2006/customXml" ds:itemID="{0D925E6E-3B57-4CAA-828B-8D0D74380D54}">
   <ds:schemaRefs>
+    <ds:schemaRef ds:uri="http://schemas.microsoft.com/office/2006/metadata/contentType"/>
+    <ds:schemaRef ds:uri="http://schemas.microsoft.com/office/2006/metadata/properties/metaAttributes"/>
+    <ds:schemaRef ds:uri="http://www.w3.org/2001/XMLSchema"/>
     <ds:schemaRef ds:uri="http://schemas.microsoft.com/office/2006/metadata/properties"/>
+    <ds:schemaRef ds:uri="http://schemas.openxmlformats.org/package/2006/metadata/core-properties"/>
+    <ds:schemaRef ds:uri="http://purl.org/dc/elements/1.1/"/>
+    <ds:schemaRef ds:uri="http://purl.org/dc/terms/"/>
+    <ds:schemaRef ds:uri="http://schemas.microsoft.com/internal/obd"/>
     <ds:schemaRef ds:uri="http://schemas.microsoft.com/office/infopath/2007/PartnerControls"/>
   </ds:schemaRefs>
 </ds:datastoreItem>
@@ -2732,16 +3934,9 @@
 </file>
 
 <file path=customXml/itemProps3.xml><?xml version="1.0" encoding="utf-8"?>
-<ds:datastoreItem xmlns:ds="http://schemas.openxmlformats.org/officeDocument/2006/customXml" ds:itemID="{0D925E6E-3B57-4CAA-828B-8D0D74380D54}">
+<ds:datastoreItem xmlns:ds="http://schemas.openxmlformats.org/officeDocument/2006/customXml" ds:itemID="{1806645A-8E90-4623-B57F-28D344D20906}">
   <ds:schemaRefs>
-    <ds:schemaRef ds:uri="http://schemas.microsoft.com/office/2006/metadata/contentType"/>
-    <ds:schemaRef ds:uri="http://schemas.microsoft.com/office/2006/metadata/properties/metaAttributes"/>
-    <ds:schemaRef ds:uri="http://www.w3.org/2001/XMLSchema"/>
     <ds:schemaRef ds:uri="http://schemas.microsoft.com/office/2006/metadata/properties"/>
-    <ds:schemaRef ds:uri="http://schemas.openxmlformats.org/package/2006/metadata/core-properties"/>
-    <ds:schemaRef ds:uri="http://purl.org/dc/elements/1.1/"/>
-    <ds:schemaRef ds:uri="http://purl.org/dc/terms/"/>
-    <ds:schemaRef ds:uri="http://schemas.microsoft.com/internal/obd"/>
     <ds:schemaRef ds:uri="http://schemas.microsoft.com/office/infopath/2007/PartnerControls"/>
   </ds:schemaRefs>
 </ds:datastoreItem>

</xml_diff>

<commit_message>
done with divide and conquer
</commit_message>
<xml_diff>
--- a/Review/Topic Review for Final.docx
+++ b/Review/Topic Review for Final.docx
@@ -340,10 +340,7 @@
     </w:p>
     <w:p>
       <w:r>
-        <w:t>Prim</w:t>
-      </w:r>
-      <w:r>
-        <w:t xml:space="preserve"> can be </w:t>
+        <w:t xml:space="preserve">Prim can be </w:t>
       </w:r>
       <m:oMath>
         <m:r>
@@ -389,13 +386,7 @@
         </m:r>
       </m:oMath>
       <w:r>
-        <w:t xml:space="preserve"> in runtime complexity if using </w:t>
-      </w:r>
-      <w:r>
-        <w:t>priority heaps to store edges</w:t>
-      </w:r>
-      <w:r>
-        <w:t>.</w:t>
+        <w:t xml:space="preserve"> in runtime complexity if using priority heaps to store edges.</w:t>
       </w:r>
     </w:p>
     <w:p>
@@ -446,10 +437,7 @@
         <w:t>ů</w:t>
       </w:r>
       <w:r>
-        <w:t>vka</w:t>
-      </w:r>
-      <w:r>
-        <w:t xml:space="preserve"> can be </w:t>
+        <w:t xml:space="preserve">vka can be </w:t>
       </w:r>
       <m:oMath>
         <m:r>
@@ -495,10 +483,7 @@
         </m:r>
       </m:oMath>
       <w:r>
-        <w:t xml:space="preserve"> in runtime complexity</w:t>
-      </w:r>
-      <w:r>
-        <w:t>.</w:t>
+        <w:t xml:space="preserve"> in runtime complexity.</w:t>
       </w:r>
     </w:p>
     <w:p>
@@ -2227,19 +2212,7 @@
               <w:rPr>
                 <w:rFonts w:ascii="Cambria Math" w:hAnsi="Cambria Math"/>
               </w:rPr>
-              <m:t>+opt(</m:t>
-            </m:r>
-            <m:r>
-              <w:rPr>
-                <w:rFonts w:ascii="Cambria Math" w:hAnsi="Cambria Math"/>
-              </w:rPr>
-              <m:t>i-1,j-1</m:t>
-            </m:r>
-            <m:r>
-              <w:rPr>
-                <w:rFonts w:ascii="Cambria Math" w:hAnsi="Cambria Math"/>
-              </w:rPr>
-              <m:t>),opt</m:t>
+              <m:t>+opt(i-1,j-1),opt</m:t>
             </m:r>
             <m:d>
               <m:dPr>
@@ -3082,8 +3055,6 @@
       <w:r>
         <w:t>.</w:t>
       </w:r>
-      <w:bookmarkStart w:id="0" w:name="_GoBack"/>
-      <w:bookmarkEnd w:id="0"/>
     </w:p>
     <w:p>
       <w:pPr>
@@ -3098,19 +3069,1822 @@
         <w:pStyle w:val="Heading2"/>
       </w:pPr>
       <w:r>
-        <w:t>Integer Multiplication</w:t>
-      </w:r>
-    </w:p>
-    <w:p>
-      <w:r>
-        <w:t>meow</w:t>
-      </w:r>
+        <w:t>The Master Method</w:t>
+      </w:r>
+    </w:p>
+    <w:p>
+      <w:pPr>
+        <w:rPr>
+          <w:i/>
+        </w:rPr>
+      </w:pPr>
+      <m:oMathPara>
+        <m:oMath>
+          <m:r>
+            <w:rPr>
+              <w:rFonts w:ascii="Cambria Math" w:hAnsi="Cambria Math"/>
+            </w:rPr>
+            <m:t>T</m:t>
+          </m:r>
+          <m:d>
+            <m:dPr>
+              <m:ctrlPr>
+                <w:rPr>
+                  <w:rFonts w:ascii="Cambria Math" w:hAnsi="Cambria Math"/>
+                  <w:i/>
+                </w:rPr>
+              </m:ctrlPr>
+            </m:dPr>
+            <m:e>
+              <m:r>
+                <w:rPr>
+                  <w:rFonts w:ascii="Cambria Math" w:hAnsi="Cambria Math"/>
+                </w:rPr>
+                <m:t>n</m:t>
+              </m:r>
+            </m:e>
+          </m:d>
+          <m:r>
+            <w:rPr>
+              <w:rFonts w:ascii="Cambria Math" w:hAnsi="Cambria Math"/>
+            </w:rPr>
+            <m:t>=aT</m:t>
+          </m:r>
+          <m:d>
+            <m:dPr>
+              <m:ctrlPr>
+                <w:rPr>
+                  <w:rFonts w:ascii="Cambria Math" w:hAnsi="Cambria Math"/>
+                  <w:i/>
+                </w:rPr>
+              </m:ctrlPr>
+            </m:dPr>
+            <m:e>
+              <m:f>
+                <m:fPr>
+                  <m:ctrlPr>
+                    <w:rPr>
+                      <w:rFonts w:ascii="Cambria Math" w:hAnsi="Cambria Math"/>
+                      <w:i/>
+                    </w:rPr>
+                  </m:ctrlPr>
+                </m:fPr>
+                <m:num>
+                  <m:r>
+                    <w:rPr>
+                      <w:rFonts w:ascii="Cambria Math" w:hAnsi="Cambria Math"/>
+                    </w:rPr>
+                    <m:t>n</m:t>
+                  </m:r>
+                </m:num>
+                <m:den>
+                  <m:r>
+                    <w:rPr>
+                      <w:rFonts w:ascii="Cambria Math" w:hAnsi="Cambria Math"/>
+                    </w:rPr>
+                    <m:t>b</m:t>
+                  </m:r>
+                </m:den>
+              </m:f>
+            </m:e>
+          </m:d>
+          <m:r>
+            <w:rPr>
+              <w:rFonts w:ascii="Cambria Math" w:hAnsi="Cambria Math"/>
+            </w:rPr>
+            <m:t>+f</m:t>
+          </m:r>
+          <m:d>
+            <m:dPr>
+              <m:ctrlPr>
+                <w:rPr>
+                  <w:rFonts w:ascii="Cambria Math" w:hAnsi="Cambria Math"/>
+                  <w:i/>
+                </w:rPr>
+              </m:ctrlPr>
+            </m:dPr>
+            <m:e>
+              <m:sSup>
+                <m:sSupPr>
+                  <m:ctrlPr>
+                    <w:rPr>
+                      <w:rFonts w:ascii="Cambria Math" w:hAnsi="Cambria Math"/>
+                      <w:i/>
+                    </w:rPr>
+                  </m:ctrlPr>
+                </m:sSupPr>
+                <m:e>
+                  <m:r>
+                    <w:rPr>
+                      <w:rFonts w:ascii="Cambria Math" w:hAnsi="Cambria Math"/>
+                    </w:rPr>
+                    <m:t>n</m:t>
+                  </m:r>
+                </m:e>
+                <m:sup>
+                  <m:r>
+                    <w:rPr>
+                      <w:rFonts w:ascii="Cambria Math" w:hAnsi="Cambria Math"/>
+                    </w:rPr>
+                    <m:t>d</m:t>
+                  </m:r>
+                </m:sup>
+              </m:sSup>
+            </m:e>
+          </m:d>
+          <m:r>
+            <w:rPr>
+              <w:rFonts w:ascii="Cambria Math" w:hAnsi="Cambria Math"/>
+            </w:rPr>
+            <m:t xml:space="preserve">       </m:t>
+          </m:r>
+          <m:r>
+            <m:rPr>
+              <m:sty m:val="p"/>
+            </m:rPr>
+            <w:rPr>
+              <w:rFonts w:ascii="Cambria Math" w:hAnsi="Cambria Math"/>
+            </w:rPr>
+            <m:t xml:space="preserve">where </m:t>
+          </m:r>
+          <m:r>
+            <w:rPr>
+              <w:rFonts w:ascii="Cambria Math" w:hAnsi="Cambria Math"/>
+            </w:rPr>
+            <m:t>a≥1, b&gt;1</m:t>
+          </m:r>
+        </m:oMath>
+      </m:oMathPara>
+    </w:p>
+    <w:p>
+      <m:oMath>
+        <m:r>
+          <w:rPr>
+            <w:rFonts w:ascii="Cambria Math" w:hAnsi="Cambria Math"/>
+          </w:rPr>
+          <m:t>n</m:t>
+        </m:r>
+      </m:oMath>
+      <w:r>
+        <w:t xml:space="preserve"> is the size of the problem.</w:t>
+      </w:r>
+    </w:p>
+    <w:p>
+      <m:oMath>
+        <m:r>
+          <w:rPr>
+            <w:rFonts w:ascii="Cambria Math" w:hAnsi="Cambria Math"/>
+          </w:rPr>
+          <m:t>a</m:t>
+        </m:r>
+      </m:oMath>
+      <w:r>
+        <w:t xml:space="preserve"> is the number of subproblems in the recursion.</w:t>
+      </w:r>
+    </w:p>
+    <w:p>
+      <m:oMath>
+        <m:f>
+          <m:fPr>
+            <m:ctrlPr>
+              <w:rPr>
+                <w:rFonts w:ascii="Cambria Math" w:hAnsi="Cambria Math"/>
+                <w:i/>
+              </w:rPr>
+            </m:ctrlPr>
+          </m:fPr>
+          <m:num>
+            <m:r>
+              <w:rPr>
+                <w:rFonts w:ascii="Cambria Math" w:hAnsi="Cambria Math"/>
+              </w:rPr>
+              <m:t>n</m:t>
+            </m:r>
+          </m:num>
+          <m:den>
+            <m:r>
+              <w:rPr>
+                <w:rFonts w:ascii="Cambria Math" w:hAnsi="Cambria Math"/>
+              </w:rPr>
+              <m:t>b</m:t>
+            </m:r>
+          </m:den>
+        </m:f>
+      </m:oMath>
+      <w:r>
+        <w:t xml:space="preserve"> is the size of each subproblem.</w:t>
+      </w:r>
+    </w:p>
+    <w:p>
+      <m:oMath>
+        <m:r>
+          <w:rPr>
+            <w:rFonts w:ascii="Cambria Math" w:hAnsi="Cambria Math"/>
+          </w:rPr>
+          <m:t>f(</m:t>
+        </m:r>
+        <m:sSup>
+          <m:sSupPr>
+            <m:ctrlPr>
+              <w:rPr>
+                <w:rFonts w:ascii="Cambria Math" w:hAnsi="Cambria Math"/>
+                <w:i/>
+              </w:rPr>
+            </m:ctrlPr>
+          </m:sSupPr>
+          <m:e>
+            <m:r>
+              <w:rPr>
+                <w:rFonts w:ascii="Cambria Math" w:hAnsi="Cambria Math"/>
+              </w:rPr>
+              <m:t>n</m:t>
+            </m:r>
+          </m:e>
+          <m:sup>
+            <m:r>
+              <w:rPr>
+                <w:rFonts w:ascii="Cambria Math" w:hAnsi="Cambria Math"/>
+              </w:rPr>
+              <m:t>d</m:t>
+            </m:r>
+          </m:sup>
+        </m:sSup>
+        <m:r>
+          <w:rPr>
+            <w:rFonts w:ascii="Cambria Math" w:hAnsi="Cambria Math"/>
+          </w:rPr>
+          <m:t>)</m:t>
+        </m:r>
+      </m:oMath>
+      <w:r>
+        <w:t xml:space="preserve"> is the cost of the work done outside the recursive calls, which includes the cost of dividing the problem and the cost of merging the solution to the </w:t>
+      </w:r>
+      <w:proofErr w:type="gramStart"/>
+      <w:r>
+        <w:t>subproblems.</w:t>
+      </w:r>
+      <w:proofErr w:type="gramEnd"/>
+    </w:p>
+    <w:p>
+      <w:pPr>
+        <w:pStyle w:val="Heading3"/>
+      </w:pPr>
+      <w:r>
+        <w:t xml:space="preserve">Case </w:t>
+      </w:r>
+      <m:oMath>
+        <m:r>
+          <w:rPr>
+            <w:rFonts w:ascii="Cambria Math" w:hAnsi="Cambria Math"/>
+          </w:rPr>
+          <m:t>a=</m:t>
+        </m:r>
+        <m:sSup>
+          <m:sSupPr>
+            <m:ctrlPr>
+              <w:rPr>
+                <w:rFonts w:ascii="Cambria Math" w:hAnsi="Cambria Math"/>
+                <w:i/>
+              </w:rPr>
+            </m:ctrlPr>
+          </m:sSupPr>
+          <m:e>
+            <m:r>
+              <w:rPr>
+                <w:rFonts w:ascii="Cambria Math" w:hAnsi="Cambria Math"/>
+              </w:rPr>
+              <m:t>b</m:t>
+            </m:r>
+          </m:e>
+          <m:sup>
+            <m:r>
+              <w:rPr>
+                <w:rFonts w:ascii="Cambria Math" w:hAnsi="Cambria Math"/>
+              </w:rPr>
+              <m:t>d</m:t>
+            </m:r>
+          </m:sup>
+        </m:sSup>
+      </m:oMath>
+    </w:p>
+    <w:p>
+      <m:oMathPara>
+        <m:oMathParaPr>
+          <m:jc m:val="left"/>
+        </m:oMathParaPr>
+        <m:oMath>
+          <m:r>
+            <w:rPr>
+              <w:rFonts w:ascii="Cambria Math" w:hAnsi="Cambria Math"/>
+            </w:rPr>
+            <m:t>O(</m:t>
+          </m:r>
+          <m:sSup>
+            <m:sSupPr>
+              <m:ctrlPr>
+                <w:rPr>
+                  <w:rFonts w:ascii="Cambria Math" w:hAnsi="Cambria Math"/>
+                  <w:i/>
+                </w:rPr>
+              </m:ctrlPr>
+            </m:sSupPr>
+            <m:e>
+              <m:r>
+                <w:rPr>
+                  <w:rFonts w:ascii="Cambria Math" w:hAnsi="Cambria Math"/>
+                </w:rPr>
+                <m:t>n</m:t>
+              </m:r>
+            </m:e>
+            <m:sup>
+              <m:r>
+                <w:rPr>
+                  <w:rFonts w:ascii="Cambria Math" w:hAnsi="Cambria Math"/>
+                </w:rPr>
+                <m:t>d</m:t>
+              </m:r>
+            </m:sup>
+          </m:sSup>
+          <m:func>
+            <m:funcPr>
+              <m:ctrlPr>
+                <w:rPr>
+                  <w:rFonts w:ascii="Cambria Math" w:hAnsi="Cambria Math"/>
+                  <w:i/>
+                </w:rPr>
+              </m:ctrlPr>
+            </m:funcPr>
+            <m:fName>
+              <m:r>
+                <m:rPr>
+                  <m:sty m:val="p"/>
+                </m:rPr>
+                <w:rPr>
+                  <w:rFonts w:ascii="Cambria Math" w:hAnsi="Cambria Math"/>
+                </w:rPr>
+                <m:t>log</m:t>
+              </m:r>
+            </m:fName>
+            <m:e>
+              <m:r>
+                <w:rPr>
+                  <w:rFonts w:ascii="Cambria Math" w:hAnsi="Cambria Math"/>
+                </w:rPr>
+                <m:t>n</m:t>
+              </m:r>
+            </m:e>
+          </m:func>
+          <m:r>
+            <w:rPr>
+              <w:rFonts w:ascii="Cambria Math" w:hAnsi="Cambria Math"/>
+            </w:rPr>
+            <m:t>)</m:t>
+          </m:r>
+        </m:oMath>
+      </m:oMathPara>
+    </w:p>
+    <w:p>
+      <w:pPr>
+        <w:pStyle w:val="Heading3"/>
+      </w:pPr>
+      <w:r>
+        <w:t xml:space="preserve">Case </w:t>
+      </w:r>
+      <m:oMath>
+        <m:r>
+          <w:rPr>
+            <w:rFonts w:ascii="Cambria Math" w:hAnsi="Cambria Math"/>
+          </w:rPr>
+          <m:t>a&lt;</m:t>
+        </m:r>
+        <m:sSup>
+          <m:sSupPr>
+            <m:ctrlPr>
+              <w:rPr>
+                <w:rFonts w:ascii="Cambria Math" w:hAnsi="Cambria Math"/>
+                <w:i/>
+              </w:rPr>
+            </m:ctrlPr>
+          </m:sSupPr>
+          <m:e>
+            <m:r>
+              <w:rPr>
+                <w:rFonts w:ascii="Cambria Math" w:hAnsi="Cambria Math"/>
+              </w:rPr>
+              <m:t>b</m:t>
+            </m:r>
+          </m:e>
+          <m:sup>
+            <m:r>
+              <w:rPr>
+                <w:rFonts w:ascii="Cambria Math" w:hAnsi="Cambria Math"/>
+              </w:rPr>
+              <m:t>d</m:t>
+            </m:r>
+          </m:sup>
+        </m:sSup>
+      </m:oMath>
+    </w:p>
+    <w:p>
+      <m:oMathPara>
+        <m:oMathParaPr>
+          <m:jc m:val="left"/>
+        </m:oMathParaPr>
+        <m:oMath>
+          <m:r>
+            <w:rPr>
+              <w:rFonts w:ascii="Cambria Math" w:hAnsi="Cambria Math"/>
+            </w:rPr>
+            <m:t>O(</m:t>
+          </m:r>
+          <m:sSup>
+            <m:sSupPr>
+              <m:ctrlPr>
+                <w:rPr>
+                  <w:rFonts w:ascii="Cambria Math" w:hAnsi="Cambria Math"/>
+                  <w:i/>
+                </w:rPr>
+              </m:ctrlPr>
+            </m:sSupPr>
+            <m:e>
+              <m:r>
+                <w:rPr>
+                  <w:rFonts w:ascii="Cambria Math" w:hAnsi="Cambria Math"/>
+                </w:rPr>
+                <m:t>n</m:t>
+              </m:r>
+            </m:e>
+            <m:sup>
+              <m:r>
+                <w:rPr>
+                  <w:rFonts w:ascii="Cambria Math" w:hAnsi="Cambria Math"/>
+                </w:rPr>
+                <m:t>d</m:t>
+              </m:r>
+            </m:sup>
+          </m:sSup>
+          <m:r>
+            <w:rPr>
+              <w:rFonts w:ascii="Cambria Math" w:hAnsi="Cambria Math"/>
+            </w:rPr>
+            <m:t>)</m:t>
+          </m:r>
+        </m:oMath>
+      </m:oMathPara>
+    </w:p>
+    <w:p>
+      <w:pPr>
+        <w:pStyle w:val="Heading3"/>
+      </w:pPr>
+      <w:r>
+        <w:t xml:space="preserve">Case 3 </w:t>
+      </w:r>
+      <m:oMath>
+        <m:r>
+          <w:rPr>
+            <w:rFonts w:ascii="Cambria Math" w:hAnsi="Cambria Math"/>
+          </w:rPr>
+          <m:t>a&gt;</m:t>
+        </m:r>
+        <m:sSup>
+          <m:sSupPr>
+            <m:ctrlPr>
+              <w:rPr>
+                <w:rFonts w:ascii="Cambria Math" w:hAnsi="Cambria Math"/>
+                <w:i/>
+              </w:rPr>
+            </m:ctrlPr>
+          </m:sSupPr>
+          <m:e>
+            <m:r>
+              <w:rPr>
+                <w:rFonts w:ascii="Cambria Math" w:hAnsi="Cambria Math"/>
+              </w:rPr>
+              <m:t>b</m:t>
+            </m:r>
+          </m:e>
+          <m:sup>
+            <m:r>
+              <w:rPr>
+                <w:rFonts w:ascii="Cambria Math" w:hAnsi="Cambria Math"/>
+              </w:rPr>
+              <m:t>d</m:t>
+            </m:r>
+          </m:sup>
+        </m:sSup>
+      </m:oMath>
+    </w:p>
+    <w:p>
+      <m:oMathPara>
+        <m:oMathParaPr>
+          <m:jc m:val="left"/>
+        </m:oMathParaPr>
+        <m:oMath>
+          <m:r>
+            <w:rPr>
+              <w:rFonts w:ascii="Cambria Math" w:hAnsi="Cambria Math"/>
+            </w:rPr>
+            <m:t>O(</m:t>
+          </m:r>
+          <m:sSup>
+            <m:sSupPr>
+              <m:ctrlPr>
+                <w:rPr>
+                  <w:rFonts w:ascii="Cambria Math" w:hAnsi="Cambria Math"/>
+                  <w:i/>
+                </w:rPr>
+              </m:ctrlPr>
+            </m:sSupPr>
+            <m:e>
+              <m:r>
+                <w:rPr>
+                  <w:rFonts w:ascii="Cambria Math" w:hAnsi="Cambria Math"/>
+                </w:rPr>
+                <m:t>n</m:t>
+              </m:r>
+            </m:e>
+            <m:sup>
+              <m:func>
+                <m:funcPr>
+                  <m:ctrlPr>
+                    <w:rPr>
+                      <w:rFonts w:ascii="Cambria Math" w:hAnsi="Cambria Math"/>
+                      <w:i/>
+                    </w:rPr>
+                  </m:ctrlPr>
+                </m:funcPr>
+                <m:fName>
+                  <m:sSub>
+                    <m:sSubPr>
+                      <m:ctrlPr>
+                        <w:rPr>
+                          <w:rFonts w:ascii="Cambria Math" w:hAnsi="Cambria Math"/>
+                          <w:i/>
+                        </w:rPr>
+                      </m:ctrlPr>
+                    </m:sSubPr>
+                    <m:e>
+                      <m:r>
+                        <m:rPr>
+                          <m:sty m:val="p"/>
+                        </m:rPr>
+                        <w:rPr>
+                          <w:rFonts w:ascii="Cambria Math" w:hAnsi="Cambria Math"/>
+                        </w:rPr>
+                        <m:t>log</m:t>
+                      </m:r>
+                    </m:e>
+                    <m:sub>
+                      <m:r>
+                        <w:rPr>
+                          <w:rFonts w:ascii="Cambria Math" w:hAnsi="Cambria Math"/>
+                        </w:rPr>
+                        <m:t>b</m:t>
+                      </m:r>
+                      <m:ctrlPr>
+                        <w:rPr>
+                          <w:rFonts w:ascii="Cambria Math" w:hAnsi="Cambria Math"/>
+                        </w:rPr>
+                      </m:ctrlPr>
+                    </m:sub>
+                  </m:sSub>
+                </m:fName>
+                <m:e>
+                  <m:r>
+                    <w:rPr>
+                      <w:rFonts w:ascii="Cambria Math" w:hAnsi="Cambria Math"/>
+                    </w:rPr>
+                    <m:t>a</m:t>
+                  </m:r>
+                </m:e>
+              </m:func>
+            </m:sup>
+          </m:sSup>
+          <m:r>
+            <w:rPr>
+              <w:rFonts w:ascii="Cambria Math" w:hAnsi="Cambria Math"/>
+            </w:rPr>
+            <m:t>)</m:t>
+          </m:r>
+        </m:oMath>
+      </m:oMathPara>
     </w:p>
     <w:p>
       <w:pPr>
         <w:pStyle w:val="Heading2"/>
       </w:pPr>
       <w:r>
+        <w:lastRenderedPageBreak/>
+        <w:t>Integer Multiplication</w:t>
+      </w:r>
+    </w:p>
+    <w:p>
+      <w:r>
+        <w:t xml:space="preserve">Multiplying two numbers </w:t>
+      </w:r>
+      <m:oMath>
+        <m:r>
+          <w:rPr>
+            <w:rFonts w:ascii="Cambria Math" w:hAnsi="Cambria Math"/>
+          </w:rPr>
+          <m:t>x</m:t>
+        </m:r>
+      </m:oMath>
+      <w:r>
+        <w:t xml:space="preserve"> and </w:t>
+      </w:r>
+      <m:oMath>
+        <m:r>
+          <w:rPr>
+            <w:rFonts w:ascii="Cambria Math" w:hAnsi="Cambria Math"/>
+          </w:rPr>
+          <m:t>y</m:t>
+        </m:r>
+      </m:oMath>
+      <w:r>
+        <w:t xml:space="preserve">, each of </w:t>
+      </w:r>
+      <m:oMath>
+        <m:r>
+          <w:rPr>
+            <w:rFonts w:ascii="Cambria Math" w:hAnsi="Cambria Math"/>
+          </w:rPr>
+          <m:t>n</m:t>
+        </m:r>
+      </m:oMath>
+      <w:r>
+        <w:t xml:space="preserve"> places</w:t>
+      </w:r>
+      <w:r>
+        <w:t>.</w:t>
+      </w:r>
+      <w:r>
+        <w:t xml:space="preserve"> </w:t>
+      </w:r>
+      <w:r>
+        <w:t>The solution is as follows.</w:t>
+      </w:r>
+      <w:r>
+        <w:t xml:space="preserve"> Write </w:t>
+      </w:r>
+      <m:oMath>
+        <m:r>
+          <w:rPr>
+            <w:rFonts w:ascii="Cambria Math" w:hAnsi="Cambria Math"/>
+          </w:rPr>
+          <m:t>x</m:t>
+        </m:r>
+      </m:oMath>
+      <w:r>
+        <w:t xml:space="preserve"> as </w:t>
+      </w:r>
+      <m:oMath>
+        <m:sSub>
+          <m:sSubPr>
+            <m:ctrlPr>
+              <w:rPr>
+                <w:rFonts w:ascii="Cambria Math" w:hAnsi="Cambria Math"/>
+                <w:i/>
+              </w:rPr>
+            </m:ctrlPr>
+          </m:sSubPr>
+          <m:e>
+            <m:r>
+              <w:rPr>
+                <w:rFonts w:ascii="Cambria Math" w:hAnsi="Cambria Math"/>
+              </w:rPr>
+              <m:t>x</m:t>
+            </m:r>
+          </m:e>
+          <m:sub>
+            <m:r>
+              <w:rPr>
+                <w:rFonts w:ascii="Cambria Math" w:hAnsi="Cambria Math"/>
+              </w:rPr>
+              <m:t>1</m:t>
+            </m:r>
+          </m:sub>
+        </m:sSub>
+        <m:r>
+          <w:rPr>
+            <w:rFonts w:ascii="Cambria Math" w:hAnsi="Cambria Math"/>
+          </w:rPr>
+          <m:t>×</m:t>
+        </m:r>
+        <m:sSup>
+          <m:sSupPr>
+            <m:ctrlPr>
+              <w:rPr>
+                <w:rFonts w:ascii="Cambria Math" w:hAnsi="Cambria Math"/>
+                <w:i/>
+              </w:rPr>
+            </m:ctrlPr>
+          </m:sSupPr>
+          <m:e>
+            <m:r>
+              <w:rPr>
+                <w:rFonts w:ascii="Cambria Math" w:hAnsi="Cambria Math"/>
+              </w:rPr>
+              <m:t>10</m:t>
+            </m:r>
+          </m:e>
+          <m:sup>
+            <m:f>
+              <m:fPr>
+                <m:ctrlPr>
+                  <w:rPr>
+                    <w:rFonts w:ascii="Cambria Math" w:hAnsi="Cambria Math"/>
+                    <w:i/>
+                  </w:rPr>
+                </m:ctrlPr>
+              </m:fPr>
+              <m:num>
+                <m:r>
+                  <w:rPr>
+                    <w:rFonts w:ascii="Cambria Math" w:hAnsi="Cambria Math"/>
+                  </w:rPr>
+                  <m:t>n</m:t>
+                </m:r>
+              </m:num>
+              <m:den>
+                <m:r>
+                  <w:rPr>
+                    <w:rFonts w:ascii="Cambria Math" w:hAnsi="Cambria Math"/>
+                  </w:rPr>
+                  <m:t>2</m:t>
+                </m:r>
+              </m:den>
+            </m:f>
+          </m:sup>
+        </m:sSup>
+        <m:r>
+          <w:rPr>
+            <w:rFonts w:ascii="Cambria Math" w:hAnsi="Cambria Math"/>
+          </w:rPr>
+          <m:t>+</m:t>
+        </m:r>
+        <m:sSub>
+          <m:sSubPr>
+            <m:ctrlPr>
+              <w:rPr>
+                <w:rFonts w:ascii="Cambria Math" w:hAnsi="Cambria Math"/>
+                <w:i/>
+              </w:rPr>
+            </m:ctrlPr>
+          </m:sSubPr>
+          <m:e>
+            <m:r>
+              <w:rPr>
+                <w:rFonts w:ascii="Cambria Math" w:hAnsi="Cambria Math"/>
+              </w:rPr>
+              <m:t>x</m:t>
+            </m:r>
+          </m:e>
+          <m:sub>
+            <m:r>
+              <w:rPr>
+                <w:rFonts w:ascii="Cambria Math" w:hAnsi="Cambria Math"/>
+              </w:rPr>
+              <m:t>0</m:t>
+            </m:r>
+          </m:sub>
+        </m:sSub>
+      </m:oMath>
+      <w:r>
+        <w:t xml:space="preserve">, write </w:t>
+      </w:r>
+      <m:oMath>
+        <m:r>
+          <w:rPr>
+            <w:rFonts w:ascii="Cambria Math" w:hAnsi="Cambria Math"/>
+          </w:rPr>
+          <m:t>y</m:t>
+        </m:r>
+      </m:oMath>
+      <w:r>
+        <w:t xml:space="preserve"> similarly as </w:t>
+      </w:r>
+      <m:oMath>
+        <m:sSub>
+          <m:sSubPr>
+            <m:ctrlPr>
+              <w:rPr>
+                <w:rFonts w:ascii="Cambria Math" w:hAnsi="Cambria Math"/>
+                <w:i/>
+              </w:rPr>
+            </m:ctrlPr>
+          </m:sSubPr>
+          <m:e>
+            <m:r>
+              <w:rPr>
+                <w:rFonts w:ascii="Cambria Math" w:hAnsi="Cambria Math"/>
+              </w:rPr>
+              <m:t>y</m:t>
+            </m:r>
+          </m:e>
+          <m:sub>
+            <m:r>
+              <w:rPr>
+                <w:rFonts w:ascii="Cambria Math" w:hAnsi="Cambria Math"/>
+              </w:rPr>
+              <m:t>1</m:t>
+            </m:r>
+          </m:sub>
+        </m:sSub>
+        <m:r>
+          <w:rPr>
+            <w:rFonts w:ascii="Cambria Math" w:hAnsi="Cambria Math"/>
+          </w:rPr>
+          <m:t>×</m:t>
+        </m:r>
+        <m:sSup>
+          <m:sSupPr>
+            <m:ctrlPr>
+              <w:rPr>
+                <w:rFonts w:ascii="Cambria Math" w:hAnsi="Cambria Math"/>
+                <w:i/>
+              </w:rPr>
+            </m:ctrlPr>
+          </m:sSupPr>
+          <m:e>
+            <m:r>
+              <w:rPr>
+                <w:rFonts w:ascii="Cambria Math" w:hAnsi="Cambria Math"/>
+              </w:rPr>
+              <m:t>10</m:t>
+            </m:r>
+          </m:e>
+          <m:sup>
+            <m:f>
+              <m:fPr>
+                <m:ctrlPr>
+                  <w:rPr>
+                    <w:rFonts w:ascii="Cambria Math" w:hAnsi="Cambria Math"/>
+                    <w:i/>
+                  </w:rPr>
+                </m:ctrlPr>
+              </m:fPr>
+              <m:num>
+                <m:r>
+                  <w:rPr>
+                    <w:rFonts w:ascii="Cambria Math" w:hAnsi="Cambria Math"/>
+                  </w:rPr>
+                  <m:t>n</m:t>
+                </m:r>
+              </m:num>
+              <m:den>
+                <m:r>
+                  <w:rPr>
+                    <w:rFonts w:ascii="Cambria Math" w:hAnsi="Cambria Math"/>
+                  </w:rPr>
+                  <m:t>2</m:t>
+                </m:r>
+              </m:den>
+            </m:f>
+          </m:sup>
+        </m:sSup>
+        <m:r>
+          <w:rPr>
+            <w:rFonts w:ascii="Cambria Math" w:hAnsi="Cambria Math"/>
+          </w:rPr>
+          <m:t>+</m:t>
+        </m:r>
+        <m:sSub>
+          <m:sSubPr>
+            <m:ctrlPr>
+              <w:rPr>
+                <w:rFonts w:ascii="Cambria Math" w:hAnsi="Cambria Math"/>
+                <w:i/>
+              </w:rPr>
+            </m:ctrlPr>
+          </m:sSubPr>
+          <m:e>
+            <m:r>
+              <w:rPr>
+                <w:rFonts w:ascii="Cambria Math" w:hAnsi="Cambria Math"/>
+              </w:rPr>
+              <m:t>y</m:t>
+            </m:r>
+          </m:e>
+          <m:sub>
+            <m:r>
+              <w:rPr>
+                <w:rFonts w:ascii="Cambria Math" w:hAnsi="Cambria Math"/>
+              </w:rPr>
+              <m:t>0</m:t>
+            </m:r>
+          </m:sub>
+        </m:sSub>
+      </m:oMath>
+      <w:r>
+        <w:t>.</w:t>
+      </w:r>
+      <w:r>
+        <w:t xml:space="preserve"> </w:t>
+      </w:r>
+      <w:r>
+        <w:t xml:space="preserve">Compute </w:t>
+      </w:r>
+      <m:oMath>
+        <m:r>
+          <w:rPr>
+            <w:rFonts w:ascii="Cambria Math" w:hAnsi="Cambria Math"/>
+          </w:rPr>
+          <m:t>p=multiply(</m:t>
+        </m:r>
+        <m:sSub>
+          <m:sSubPr>
+            <m:ctrlPr>
+              <w:rPr>
+                <w:rFonts w:ascii="Cambria Math" w:hAnsi="Cambria Math"/>
+                <w:i/>
+              </w:rPr>
+            </m:ctrlPr>
+          </m:sSubPr>
+          <m:e>
+            <m:r>
+              <w:rPr>
+                <w:rFonts w:ascii="Cambria Math" w:hAnsi="Cambria Math"/>
+              </w:rPr>
+              <m:t>x</m:t>
+            </m:r>
+          </m:e>
+          <m:sub>
+            <m:r>
+              <w:rPr>
+                <w:rFonts w:ascii="Cambria Math" w:hAnsi="Cambria Math"/>
+              </w:rPr>
+              <m:t>1</m:t>
+            </m:r>
+          </m:sub>
+        </m:sSub>
+        <m:r>
+          <w:rPr>
+            <w:rFonts w:ascii="Cambria Math" w:hAnsi="Cambria Math"/>
+          </w:rPr>
+          <m:t>+</m:t>
+        </m:r>
+        <m:sSub>
+          <m:sSubPr>
+            <m:ctrlPr>
+              <w:rPr>
+                <w:rFonts w:ascii="Cambria Math" w:hAnsi="Cambria Math"/>
+                <w:i/>
+              </w:rPr>
+            </m:ctrlPr>
+          </m:sSubPr>
+          <m:e>
+            <m:r>
+              <w:rPr>
+                <w:rFonts w:ascii="Cambria Math" w:hAnsi="Cambria Math"/>
+              </w:rPr>
+              <m:t>x</m:t>
+            </m:r>
+          </m:e>
+          <m:sub>
+            <m:r>
+              <w:rPr>
+                <w:rFonts w:ascii="Cambria Math" w:hAnsi="Cambria Math"/>
+              </w:rPr>
+              <m:t>0</m:t>
+            </m:r>
+          </m:sub>
+        </m:sSub>
+        <m:r>
+          <w:rPr>
+            <w:rFonts w:ascii="Cambria Math" w:hAnsi="Cambria Math"/>
+          </w:rPr>
+          <m:t>,</m:t>
+        </m:r>
+        <m:sSub>
+          <m:sSubPr>
+            <m:ctrlPr>
+              <w:rPr>
+                <w:rFonts w:ascii="Cambria Math" w:hAnsi="Cambria Math"/>
+                <w:i/>
+              </w:rPr>
+            </m:ctrlPr>
+          </m:sSubPr>
+          <m:e>
+            <m:r>
+              <w:rPr>
+                <w:rFonts w:ascii="Cambria Math" w:hAnsi="Cambria Math"/>
+              </w:rPr>
+              <m:t>y</m:t>
+            </m:r>
+          </m:e>
+          <m:sub>
+            <m:r>
+              <w:rPr>
+                <w:rFonts w:ascii="Cambria Math" w:hAnsi="Cambria Math"/>
+              </w:rPr>
+              <m:t>0</m:t>
+            </m:r>
+          </m:sub>
+        </m:sSub>
+        <m:r>
+          <w:rPr>
+            <w:rFonts w:ascii="Cambria Math" w:hAnsi="Cambria Math"/>
+          </w:rPr>
+          <m:t>+</m:t>
+        </m:r>
+        <m:sSub>
+          <m:sSubPr>
+            <m:ctrlPr>
+              <w:rPr>
+                <w:rFonts w:ascii="Cambria Math" w:hAnsi="Cambria Math"/>
+                <w:i/>
+              </w:rPr>
+            </m:ctrlPr>
+          </m:sSubPr>
+          <m:e>
+            <m:r>
+              <w:rPr>
+                <w:rFonts w:ascii="Cambria Math" w:hAnsi="Cambria Math"/>
+              </w:rPr>
+              <m:t>y</m:t>
+            </m:r>
+          </m:e>
+          <m:sub>
+            <m:r>
+              <w:rPr>
+                <w:rFonts w:ascii="Cambria Math" w:hAnsi="Cambria Math"/>
+              </w:rPr>
+              <m:t>1</m:t>
+            </m:r>
+          </m:sub>
+        </m:sSub>
+        <m:r>
+          <w:rPr>
+            <w:rFonts w:ascii="Cambria Math" w:hAnsi="Cambria Math"/>
+          </w:rPr>
+          <m:t>)</m:t>
+        </m:r>
+      </m:oMath>
+      <w:r>
+        <w:t>.</w:t>
+      </w:r>
+      <w:r>
+        <w:t xml:space="preserve"> Compute </w:t>
+      </w:r>
+      <m:oMath>
+        <m:sSub>
+          <m:sSubPr>
+            <m:ctrlPr>
+              <w:rPr>
+                <w:rFonts w:ascii="Cambria Math" w:hAnsi="Cambria Math"/>
+                <w:i/>
+              </w:rPr>
+            </m:ctrlPr>
+          </m:sSubPr>
+          <m:e>
+            <m:r>
+              <w:rPr>
+                <w:rFonts w:ascii="Cambria Math" w:hAnsi="Cambria Math"/>
+              </w:rPr>
+              <m:t>x</m:t>
+            </m:r>
+          </m:e>
+          <m:sub>
+            <m:r>
+              <w:rPr>
+                <w:rFonts w:ascii="Cambria Math" w:hAnsi="Cambria Math"/>
+              </w:rPr>
+              <m:t>1</m:t>
+            </m:r>
+          </m:sub>
+        </m:sSub>
+        <m:sSub>
+          <m:sSubPr>
+            <m:ctrlPr>
+              <w:rPr>
+                <w:rFonts w:ascii="Cambria Math" w:hAnsi="Cambria Math"/>
+                <w:i/>
+              </w:rPr>
+            </m:ctrlPr>
+          </m:sSubPr>
+          <m:e>
+            <m:r>
+              <w:rPr>
+                <w:rFonts w:ascii="Cambria Math" w:hAnsi="Cambria Math"/>
+              </w:rPr>
+              <m:t>y</m:t>
+            </m:r>
+          </m:e>
+          <m:sub>
+            <m:r>
+              <w:rPr>
+                <w:rFonts w:ascii="Cambria Math" w:hAnsi="Cambria Math"/>
+              </w:rPr>
+              <m:t>1</m:t>
+            </m:r>
+          </m:sub>
+        </m:sSub>
+        <m:r>
+          <w:rPr>
+            <w:rFonts w:ascii="Cambria Math" w:hAnsi="Cambria Math"/>
+          </w:rPr>
+          <m:t>=multiply(</m:t>
+        </m:r>
+        <m:sSub>
+          <m:sSubPr>
+            <m:ctrlPr>
+              <w:rPr>
+                <w:rFonts w:ascii="Cambria Math" w:hAnsi="Cambria Math"/>
+                <w:i/>
+              </w:rPr>
+            </m:ctrlPr>
+          </m:sSubPr>
+          <m:e>
+            <m:r>
+              <w:rPr>
+                <w:rFonts w:ascii="Cambria Math" w:hAnsi="Cambria Math"/>
+              </w:rPr>
+              <m:t>x</m:t>
+            </m:r>
+          </m:e>
+          <m:sub>
+            <m:r>
+              <w:rPr>
+                <w:rFonts w:ascii="Cambria Math" w:hAnsi="Cambria Math"/>
+              </w:rPr>
+              <m:t>1</m:t>
+            </m:r>
+          </m:sub>
+        </m:sSub>
+        <m:r>
+          <w:rPr>
+            <w:rFonts w:ascii="Cambria Math" w:hAnsi="Cambria Math"/>
+          </w:rPr>
+          <m:t>,</m:t>
+        </m:r>
+        <m:sSub>
+          <m:sSubPr>
+            <m:ctrlPr>
+              <w:rPr>
+                <w:rFonts w:ascii="Cambria Math" w:hAnsi="Cambria Math"/>
+                <w:i/>
+              </w:rPr>
+            </m:ctrlPr>
+          </m:sSubPr>
+          <m:e>
+            <m:r>
+              <w:rPr>
+                <w:rFonts w:ascii="Cambria Math" w:hAnsi="Cambria Math"/>
+              </w:rPr>
+              <m:t>y</m:t>
+            </m:r>
+          </m:e>
+          <m:sub>
+            <m:r>
+              <w:rPr>
+                <w:rFonts w:ascii="Cambria Math" w:hAnsi="Cambria Math"/>
+              </w:rPr>
+              <m:t>1</m:t>
+            </m:r>
+          </m:sub>
+        </m:sSub>
+        <m:r>
+          <w:rPr>
+            <w:rFonts w:ascii="Cambria Math" w:hAnsi="Cambria Math"/>
+          </w:rPr>
+          <m:t>)</m:t>
+        </m:r>
+      </m:oMath>
+      <w:r>
+        <w:t xml:space="preserve">, </w:t>
+      </w:r>
+      <m:oMath>
+        <m:sSub>
+          <m:sSubPr>
+            <m:ctrlPr>
+              <w:rPr>
+                <w:rFonts w:ascii="Cambria Math" w:hAnsi="Cambria Math"/>
+                <w:i/>
+              </w:rPr>
+            </m:ctrlPr>
+          </m:sSubPr>
+          <m:e>
+            <m:r>
+              <w:rPr>
+                <w:rFonts w:ascii="Cambria Math" w:hAnsi="Cambria Math"/>
+              </w:rPr>
+              <m:t>x</m:t>
+            </m:r>
+          </m:e>
+          <m:sub>
+            <m:r>
+              <w:rPr>
+                <w:rFonts w:ascii="Cambria Math" w:hAnsi="Cambria Math"/>
+              </w:rPr>
+              <m:t>0</m:t>
+            </m:r>
+          </m:sub>
+        </m:sSub>
+        <m:sSub>
+          <m:sSubPr>
+            <m:ctrlPr>
+              <w:rPr>
+                <w:rFonts w:ascii="Cambria Math" w:hAnsi="Cambria Math"/>
+                <w:i/>
+              </w:rPr>
+            </m:ctrlPr>
+          </m:sSubPr>
+          <m:e>
+            <m:r>
+              <w:rPr>
+                <w:rFonts w:ascii="Cambria Math" w:hAnsi="Cambria Math"/>
+              </w:rPr>
+              <m:t>y</m:t>
+            </m:r>
+          </m:e>
+          <m:sub>
+            <m:r>
+              <w:rPr>
+                <w:rFonts w:ascii="Cambria Math" w:hAnsi="Cambria Math"/>
+              </w:rPr>
+              <m:t>0</m:t>
+            </m:r>
+          </m:sub>
+        </m:sSub>
+        <m:r>
+          <w:rPr>
+            <w:rFonts w:ascii="Cambria Math" w:hAnsi="Cambria Math"/>
+          </w:rPr>
+          <m:t>=multiply(</m:t>
+        </m:r>
+        <m:sSub>
+          <m:sSubPr>
+            <m:ctrlPr>
+              <w:rPr>
+                <w:rFonts w:ascii="Cambria Math" w:hAnsi="Cambria Math"/>
+                <w:i/>
+              </w:rPr>
+            </m:ctrlPr>
+          </m:sSubPr>
+          <m:e>
+            <m:r>
+              <w:rPr>
+                <w:rFonts w:ascii="Cambria Math" w:hAnsi="Cambria Math"/>
+              </w:rPr>
+              <m:t>x</m:t>
+            </m:r>
+          </m:e>
+          <m:sub>
+            <m:r>
+              <w:rPr>
+                <w:rFonts w:ascii="Cambria Math" w:hAnsi="Cambria Math"/>
+              </w:rPr>
+              <m:t>0</m:t>
+            </m:r>
+          </m:sub>
+        </m:sSub>
+        <m:r>
+          <w:rPr>
+            <w:rFonts w:ascii="Cambria Math" w:hAnsi="Cambria Math"/>
+          </w:rPr>
+          <m:t>,</m:t>
+        </m:r>
+        <m:sSub>
+          <m:sSubPr>
+            <m:ctrlPr>
+              <w:rPr>
+                <w:rFonts w:ascii="Cambria Math" w:hAnsi="Cambria Math"/>
+                <w:i/>
+              </w:rPr>
+            </m:ctrlPr>
+          </m:sSubPr>
+          <m:e>
+            <m:r>
+              <w:rPr>
+                <w:rFonts w:ascii="Cambria Math" w:hAnsi="Cambria Math"/>
+              </w:rPr>
+              <m:t>y</m:t>
+            </m:r>
+          </m:e>
+          <m:sub>
+            <m:r>
+              <w:rPr>
+                <w:rFonts w:ascii="Cambria Math" w:hAnsi="Cambria Math"/>
+              </w:rPr>
+              <m:t>0</m:t>
+            </m:r>
+          </m:sub>
+        </m:sSub>
+        <m:r>
+          <w:rPr>
+            <w:rFonts w:ascii="Cambria Math" w:hAnsi="Cambria Math"/>
+          </w:rPr>
+          <m:t>)</m:t>
+        </m:r>
+      </m:oMath>
+      <w:r>
+        <w:t>.</w:t>
+      </w:r>
+      <w:r>
+        <w:t xml:space="preserve"> The answer is </w:t>
+      </w:r>
+      <m:oMath>
+        <m:sSub>
+          <m:sSubPr>
+            <m:ctrlPr>
+              <w:rPr>
+                <w:rFonts w:ascii="Cambria Math" w:hAnsi="Cambria Math"/>
+                <w:i/>
+              </w:rPr>
+            </m:ctrlPr>
+          </m:sSubPr>
+          <m:e>
+            <m:r>
+              <w:rPr>
+                <w:rFonts w:ascii="Cambria Math" w:hAnsi="Cambria Math"/>
+              </w:rPr>
+              <m:t>x</m:t>
+            </m:r>
+          </m:e>
+          <m:sub>
+            <m:r>
+              <w:rPr>
+                <w:rFonts w:ascii="Cambria Math" w:hAnsi="Cambria Math"/>
+              </w:rPr>
+              <m:t>1</m:t>
+            </m:r>
+          </m:sub>
+        </m:sSub>
+        <m:sSub>
+          <m:sSubPr>
+            <m:ctrlPr>
+              <w:rPr>
+                <w:rFonts w:ascii="Cambria Math" w:hAnsi="Cambria Math"/>
+                <w:i/>
+              </w:rPr>
+            </m:ctrlPr>
+          </m:sSubPr>
+          <m:e>
+            <m:r>
+              <w:rPr>
+                <w:rFonts w:ascii="Cambria Math" w:hAnsi="Cambria Math"/>
+              </w:rPr>
+              <m:t>y</m:t>
+            </m:r>
+          </m:e>
+          <m:sub>
+            <m:r>
+              <w:rPr>
+                <w:rFonts w:ascii="Cambria Math" w:hAnsi="Cambria Math"/>
+              </w:rPr>
+              <m:t>1</m:t>
+            </m:r>
+          </m:sub>
+        </m:sSub>
+        <m:r>
+          <w:rPr>
+            <w:rFonts w:ascii="Cambria Math" w:hAnsi="Cambria Math"/>
+          </w:rPr>
+          <m:t>×</m:t>
+        </m:r>
+        <m:sSup>
+          <m:sSupPr>
+            <m:ctrlPr>
+              <w:rPr>
+                <w:rFonts w:ascii="Cambria Math" w:hAnsi="Cambria Math"/>
+                <w:i/>
+              </w:rPr>
+            </m:ctrlPr>
+          </m:sSupPr>
+          <m:e>
+            <m:r>
+              <w:rPr>
+                <w:rFonts w:ascii="Cambria Math" w:hAnsi="Cambria Math"/>
+              </w:rPr>
+              <m:t>10</m:t>
+            </m:r>
+          </m:e>
+          <m:sup>
+            <m:r>
+              <w:rPr>
+                <w:rFonts w:ascii="Cambria Math" w:hAnsi="Cambria Math"/>
+              </w:rPr>
+              <m:t>n</m:t>
+            </m:r>
+          </m:sup>
+        </m:sSup>
+        <m:r>
+          <w:rPr>
+            <w:rFonts w:ascii="Cambria Math" w:hAnsi="Cambria Math"/>
+          </w:rPr>
+          <m:t>+</m:t>
+        </m:r>
+        <m:d>
+          <m:dPr>
+            <m:ctrlPr>
+              <w:rPr>
+                <w:rFonts w:ascii="Cambria Math" w:hAnsi="Cambria Math"/>
+                <w:i/>
+              </w:rPr>
+            </m:ctrlPr>
+          </m:dPr>
+          <m:e>
+            <m:r>
+              <w:rPr>
+                <w:rFonts w:ascii="Cambria Math" w:hAnsi="Cambria Math"/>
+              </w:rPr>
+              <m:t>p-</m:t>
+            </m:r>
+            <m:sSub>
+              <m:sSubPr>
+                <m:ctrlPr>
+                  <w:rPr>
+                    <w:rFonts w:ascii="Cambria Math" w:hAnsi="Cambria Math"/>
+                    <w:i/>
+                  </w:rPr>
+                </m:ctrlPr>
+              </m:sSubPr>
+              <m:e>
+                <m:r>
+                  <w:rPr>
+                    <w:rFonts w:ascii="Cambria Math" w:hAnsi="Cambria Math"/>
+                  </w:rPr>
+                  <m:t>x</m:t>
+                </m:r>
+              </m:e>
+              <m:sub>
+                <m:r>
+                  <w:rPr>
+                    <w:rFonts w:ascii="Cambria Math" w:hAnsi="Cambria Math"/>
+                  </w:rPr>
+                  <m:t>1</m:t>
+                </m:r>
+              </m:sub>
+            </m:sSub>
+            <m:sSub>
+              <m:sSubPr>
+                <m:ctrlPr>
+                  <w:rPr>
+                    <w:rFonts w:ascii="Cambria Math" w:hAnsi="Cambria Math"/>
+                    <w:i/>
+                  </w:rPr>
+                </m:ctrlPr>
+              </m:sSubPr>
+              <m:e>
+                <m:r>
+                  <w:rPr>
+                    <w:rFonts w:ascii="Cambria Math" w:hAnsi="Cambria Math"/>
+                  </w:rPr>
+                  <m:t>y</m:t>
+                </m:r>
+              </m:e>
+              <m:sub>
+                <m:r>
+                  <w:rPr>
+                    <w:rFonts w:ascii="Cambria Math" w:hAnsi="Cambria Math"/>
+                  </w:rPr>
+                  <m:t>1</m:t>
+                </m:r>
+              </m:sub>
+            </m:sSub>
+            <m:r>
+              <w:rPr>
+                <w:rFonts w:ascii="Cambria Math" w:hAnsi="Cambria Math"/>
+              </w:rPr>
+              <m:t>-</m:t>
+            </m:r>
+            <m:sSub>
+              <m:sSubPr>
+                <m:ctrlPr>
+                  <w:rPr>
+                    <w:rFonts w:ascii="Cambria Math" w:hAnsi="Cambria Math"/>
+                    <w:i/>
+                  </w:rPr>
+                </m:ctrlPr>
+              </m:sSubPr>
+              <m:e>
+                <m:r>
+                  <w:rPr>
+                    <w:rFonts w:ascii="Cambria Math" w:hAnsi="Cambria Math"/>
+                  </w:rPr>
+                  <m:t>x</m:t>
+                </m:r>
+              </m:e>
+              <m:sub>
+                <m:r>
+                  <w:rPr>
+                    <w:rFonts w:ascii="Cambria Math" w:hAnsi="Cambria Math"/>
+                  </w:rPr>
+                  <m:t>0</m:t>
+                </m:r>
+              </m:sub>
+            </m:sSub>
+            <m:sSub>
+              <m:sSubPr>
+                <m:ctrlPr>
+                  <w:rPr>
+                    <w:rFonts w:ascii="Cambria Math" w:hAnsi="Cambria Math"/>
+                    <w:i/>
+                  </w:rPr>
+                </m:ctrlPr>
+              </m:sSubPr>
+              <m:e>
+                <m:r>
+                  <w:rPr>
+                    <w:rFonts w:ascii="Cambria Math" w:hAnsi="Cambria Math"/>
+                  </w:rPr>
+                  <m:t>y</m:t>
+                </m:r>
+              </m:e>
+              <m:sub>
+                <m:r>
+                  <w:rPr>
+                    <w:rFonts w:ascii="Cambria Math" w:hAnsi="Cambria Math"/>
+                  </w:rPr>
+                  <m:t>0</m:t>
+                </m:r>
+              </m:sub>
+            </m:sSub>
+          </m:e>
+        </m:d>
+        <m:r>
+          <w:rPr>
+            <w:rFonts w:ascii="Cambria Math" w:hAnsi="Cambria Math"/>
+          </w:rPr>
+          <m:t>×</m:t>
+        </m:r>
+        <m:sSup>
+          <m:sSupPr>
+            <m:ctrlPr>
+              <w:rPr>
+                <w:rFonts w:ascii="Cambria Math" w:hAnsi="Cambria Math"/>
+                <w:i/>
+              </w:rPr>
+            </m:ctrlPr>
+          </m:sSupPr>
+          <m:e>
+            <m:r>
+              <w:rPr>
+                <w:rFonts w:ascii="Cambria Math" w:hAnsi="Cambria Math"/>
+              </w:rPr>
+              <m:t>10</m:t>
+            </m:r>
+          </m:e>
+          <m:sup>
+            <m:f>
+              <m:fPr>
+                <m:ctrlPr>
+                  <w:rPr>
+                    <w:rFonts w:ascii="Cambria Math" w:hAnsi="Cambria Math"/>
+                    <w:i/>
+                  </w:rPr>
+                </m:ctrlPr>
+              </m:fPr>
+              <m:num>
+                <m:r>
+                  <w:rPr>
+                    <w:rFonts w:ascii="Cambria Math" w:hAnsi="Cambria Math"/>
+                  </w:rPr>
+                  <m:t>n</m:t>
+                </m:r>
+              </m:num>
+              <m:den>
+                <m:r>
+                  <w:rPr>
+                    <w:rFonts w:ascii="Cambria Math" w:hAnsi="Cambria Math"/>
+                  </w:rPr>
+                  <m:t>2</m:t>
+                </m:r>
+              </m:den>
+            </m:f>
+          </m:sup>
+        </m:sSup>
+        <m:r>
+          <w:rPr>
+            <w:rFonts w:ascii="Cambria Math" w:hAnsi="Cambria Math"/>
+          </w:rPr>
+          <m:t>+</m:t>
+        </m:r>
+        <m:sSub>
+          <m:sSubPr>
+            <m:ctrlPr>
+              <w:rPr>
+                <w:rFonts w:ascii="Cambria Math" w:hAnsi="Cambria Math"/>
+                <w:i/>
+              </w:rPr>
+            </m:ctrlPr>
+          </m:sSubPr>
+          <m:e>
+            <m:r>
+              <w:rPr>
+                <w:rFonts w:ascii="Cambria Math" w:hAnsi="Cambria Math"/>
+              </w:rPr>
+              <m:t>x</m:t>
+            </m:r>
+          </m:e>
+          <m:sub>
+            <m:r>
+              <w:rPr>
+                <w:rFonts w:ascii="Cambria Math" w:hAnsi="Cambria Math"/>
+              </w:rPr>
+              <m:t>0</m:t>
+            </m:r>
+          </m:sub>
+        </m:sSub>
+        <m:sSub>
+          <m:sSubPr>
+            <m:ctrlPr>
+              <w:rPr>
+                <w:rFonts w:ascii="Cambria Math" w:hAnsi="Cambria Math"/>
+                <w:i/>
+              </w:rPr>
+            </m:ctrlPr>
+          </m:sSubPr>
+          <m:e>
+            <m:r>
+              <w:rPr>
+                <w:rFonts w:ascii="Cambria Math" w:hAnsi="Cambria Math"/>
+              </w:rPr>
+              <m:t>y</m:t>
+            </m:r>
+          </m:e>
+          <m:sub>
+            <m:r>
+              <w:rPr>
+                <w:rFonts w:ascii="Cambria Math" w:hAnsi="Cambria Math"/>
+              </w:rPr>
+              <m:t>0</m:t>
+            </m:r>
+          </m:sub>
+        </m:sSub>
+      </m:oMath>
+      <w:r>
+        <w:t>.</w:t>
+      </w:r>
+    </w:p>
+    <w:p>
+      <w:r>
+        <w:t xml:space="preserve">The runtime complexity of Karatsuba multiplication is </w:t>
+      </w:r>
+      <m:oMath>
+        <m:r>
+          <w:rPr>
+            <w:rFonts w:ascii="Cambria Math" w:hAnsi="Cambria Math"/>
+          </w:rPr>
+          <m:t>O(</m:t>
+        </m:r>
+        <m:sSup>
+          <m:sSupPr>
+            <m:ctrlPr>
+              <w:rPr>
+                <w:rFonts w:ascii="Cambria Math" w:hAnsi="Cambria Math"/>
+                <w:i/>
+              </w:rPr>
+            </m:ctrlPr>
+          </m:sSupPr>
+          <m:e>
+            <m:r>
+              <w:rPr>
+                <w:rFonts w:ascii="Cambria Math" w:hAnsi="Cambria Math"/>
+              </w:rPr>
+              <m:t>n</m:t>
+            </m:r>
+          </m:e>
+          <m:sup>
+            <m:func>
+              <m:funcPr>
+                <m:ctrlPr>
+                  <w:rPr>
+                    <w:rFonts w:ascii="Cambria Math" w:hAnsi="Cambria Math"/>
+                    <w:i/>
+                  </w:rPr>
+                </m:ctrlPr>
+              </m:funcPr>
+              <m:fName>
+                <m:sSub>
+                  <m:sSubPr>
+                    <m:ctrlPr>
+                      <w:rPr>
+                        <w:rFonts w:ascii="Cambria Math" w:hAnsi="Cambria Math"/>
+                        <w:i/>
+                      </w:rPr>
+                    </m:ctrlPr>
+                  </m:sSubPr>
+                  <m:e>
+                    <m:r>
+                      <m:rPr>
+                        <m:sty m:val="p"/>
+                      </m:rPr>
+                      <w:rPr>
+                        <w:rFonts w:ascii="Cambria Math" w:hAnsi="Cambria Math"/>
+                      </w:rPr>
+                      <m:t>log</m:t>
+                    </m:r>
+                  </m:e>
+                  <m:sub>
+                    <m:r>
+                      <w:rPr>
+                        <w:rFonts w:ascii="Cambria Math" w:hAnsi="Cambria Math"/>
+                      </w:rPr>
+                      <m:t>2</m:t>
+                    </m:r>
+                    <m:ctrlPr>
+                      <w:rPr>
+                        <w:rFonts w:ascii="Cambria Math" w:hAnsi="Cambria Math"/>
+                      </w:rPr>
+                    </m:ctrlPr>
+                  </m:sub>
+                </m:sSub>
+              </m:fName>
+              <m:e>
+                <m:r>
+                  <w:rPr>
+                    <w:rFonts w:ascii="Cambria Math" w:hAnsi="Cambria Math"/>
+                  </w:rPr>
+                  <m:t>3</m:t>
+                </m:r>
+              </m:e>
+            </m:func>
+          </m:sup>
+        </m:sSup>
+        <m:r>
+          <w:rPr>
+            <w:rFonts w:ascii="Cambria Math" w:hAnsi="Cambria Math"/>
+          </w:rPr>
+          <m:t>)</m:t>
+        </m:r>
+      </m:oMath>
+      <w:r>
+        <w:t xml:space="preserve"> because </w:t>
+      </w:r>
+      <m:oMath>
+        <m:r>
+          <w:rPr>
+            <w:rFonts w:ascii="Cambria Math" w:hAnsi="Cambria Math"/>
+          </w:rPr>
+          <m:t>a</m:t>
+        </m:r>
+      </m:oMath>
+      <w:r>
+        <w:t xml:space="preserve"> is </w:t>
+      </w:r>
+      <m:oMath>
+        <m:r>
+          <w:rPr>
+            <w:rFonts w:ascii="Cambria Math" w:hAnsi="Cambria Math"/>
+          </w:rPr>
+          <m:t>3</m:t>
+        </m:r>
+      </m:oMath>
+      <w:r>
+        <w:t xml:space="preserve">, </w:t>
+      </w:r>
+      <m:oMath>
+        <m:r>
+          <w:rPr>
+            <w:rFonts w:ascii="Cambria Math" w:hAnsi="Cambria Math"/>
+          </w:rPr>
+          <m:t>b</m:t>
+        </m:r>
+      </m:oMath>
+      <w:r>
+        <w:t xml:space="preserve"> is </w:t>
+      </w:r>
+      <m:oMath>
+        <m:r>
+          <w:rPr>
+            <w:rFonts w:ascii="Cambria Math" w:hAnsi="Cambria Math"/>
+          </w:rPr>
+          <m:t>2</m:t>
+        </m:r>
+      </m:oMath>
+      <w:r>
+        <w:t xml:space="preserve">, and </w:t>
+      </w:r>
+      <m:oMath>
+        <m:r>
+          <w:rPr>
+            <w:rFonts w:ascii="Cambria Math" w:hAnsi="Cambria Math"/>
+          </w:rPr>
+          <m:t>d</m:t>
+        </m:r>
+      </m:oMath>
+      <w:r>
+        <w:t xml:space="preserve"> is </w:t>
+      </w:r>
+      <m:oMath>
+        <m:r>
+          <w:rPr>
+            <w:rFonts w:ascii="Cambria Math" w:hAnsi="Cambria Math"/>
+          </w:rPr>
+          <m:t>1</m:t>
+        </m:r>
+      </m:oMath>
+      <w:r>
+        <w:t>.</w:t>
+      </w:r>
+    </w:p>
+    <w:p>
+      <w:pPr>
+        <w:pStyle w:val="Heading2"/>
+      </w:pPr>
+      <w:r>
         <w:t>Convolution</w:t>
       </w:r>
     </w:p>
@@ -3124,6 +4898,297 @@
       <w:r>
         <w:t>.</w:t>
       </w:r>
+    </w:p>
+    <w:p>
+      <w:r>
+        <w:t xml:space="preserve">Given two vectors </w:t>
+      </w:r>
+      <m:oMath>
+        <m:r>
+          <w:rPr>
+            <w:rFonts w:ascii="Cambria Math" w:hAnsi="Cambria Math"/>
+          </w:rPr>
+          <m:t>a=&lt;</m:t>
+        </m:r>
+        <m:sSub>
+          <m:sSubPr>
+            <m:ctrlPr>
+              <w:rPr>
+                <w:rFonts w:ascii="Cambria Math" w:hAnsi="Cambria Math"/>
+                <w:i/>
+              </w:rPr>
+            </m:ctrlPr>
+          </m:sSubPr>
+          <m:e>
+            <m:r>
+              <w:rPr>
+                <w:rFonts w:ascii="Cambria Math" w:hAnsi="Cambria Math"/>
+              </w:rPr>
+              <m:t>a</m:t>
+            </m:r>
+          </m:e>
+          <m:sub>
+            <m:r>
+              <w:rPr>
+                <w:rFonts w:ascii="Cambria Math" w:hAnsi="Cambria Math"/>
+              </w:rPr>
+              <m:t>0</m:t>
+            </m:r>
+          </m:sub>
+        </m:sSub>
+        <m:r>
+          <w:rPr>
+            <w:rFonts w:ascii="Cambria Math" w:hAnsi="Cambria Math"/>
+          </w:rPr>
+          <m:t>…</m:t>
+        </m:r>
+        <m:sSub>
+          <m:sSubPr>
+            <m:ctrlPr>
+              <w:rPr>
+                <w:rFonts w:ascii="Cambria Math" w:hAnsi="Cambria Math"/>
+                <w:i/>
+              </w:rPr>
+            </m:ctrlPr>
+          </m:sSubPr>
+          <m:e>
+            <m:r>
+              <w:rPr>
+                <w:rFonts w:ascii="Cambria Math" w:hAnsi="Cambria Math"/>
+              </w:rPr>
+              <m:t>a</m:t>
+            </m:r>
+          </m:e>
+          <m:sub>
+            <m:r>
+              <w:rPr>
+                <w:rFonts w:ascii="Cambria Math" w:hAnsi="Cambria Math"/>
+              </w:rPr>
+              <m:t>m-1</m:t>
+            </m:r>
+          </m:sub>
+        </m:sSub>
+        <m:r>
+          <w:rPr>
+            <w:rFonts w:ascii="Cambria Math" w:hAnsi="Cambria Math"/>
+          </w:rPr>
+          <m:t>&gt;</m:t>
+        </m:r>
+      </m:oMath>
+      <w:r>
+        <w:t xml:space="preserve"> and </w:t>
+      </w:r>
+      <m:oMath>
+        <m:r>
+          <w:rPr>
+            <w:rFonts w:ascii="Cambria Math" w:hAnsi="Cambria Math"/>
+          </w:rPr>
+          <m:t>b=&lt;</m:t>
+        </m:r>
+        <m:sSub>
+          <m:sSubPr>
+            <m:ctrlPr>
+              <w:rPr>
+                <w:rFonts w:ascii="Cambria Math" w:hAnsi="Cambria Math"/>
+                <w:i/>
+              </w:rPr>
+            </m:ctrlPr>
+          </m:sSubPr>
+          <m:e>
+            <m:r>
+              <w:rPr>
+                <w:rFonts w:ascii="Cambria Math" w:hAnsi="Cambria Math"/>
+              </w:rPr>
+              <m:t>b</m:t>
+            </m:r>
+          </m:e>
+          <m:sub>
+            <m:r>
+              <w:rPr>
+                <w:rFonts w:ascii="Cambria Math" w:hAnsi="Cambria Math"/>
+              </w:rPr>
+              <m:t>0</m:t>
+            </m:r>
+          </m:sub>
+        </m:sSub>
+        <m:r>
+          <w:rPr>
+            <w:rFonts w:ascii="Cambria Math" w:hAnsi="Cambria Math"/>
+          </w:rPr>
+          <m:t>…</m:t>
+        </m:r>
+        <m:sSub>
+          <m:sSubPr>
+            <m:ctrlPr>
+              <w:rPr>
+                <w:rFonts w:ascii="Cambria Math" w:hAnsi="Cambria Math"/>
+                <w:i/>
+              </w:rPr>
+            </m:ctrlPr>
+          </m:sSubPr>
+          <m:e>
+            <m:r>
+              <w:rPr>
+                <w:rFonts w:ascii="Cambria Math" w:hAnsi="Cambria Math"/>
+              </w:rPr>
+              <m:t>b</m:t>
+            </m:r>
+          </m:e>
+          <m:sub>
+            <m:r>
+              <w:rPr>
+                <w:rFonts w:ascii="Cambria Math" w:hAnsi="Cambria Math"/>
+              </w:rPr>
+              <m:t>n-1</m:t>
+            </m:r>
+          </m:sub>
+        </m:sSub>
+        <m:r>
+          <w:rPr>
+            <w:rFonts w:ascii="Cambria Math" w:hAnsi="Cambria Math"/>
+          </w:rPr>
+          <m:t>&gt;</m:t>
+        </m:r>
+      </m:oMath>
+      <w:r>
+        <w:t xml:space="preserve">, want </w:t>
+      </w:r>
+    </w:p>
+    <w:p>
+      <w:pPr>
+        <w:jc w:val="center"/>
+      </w:pPr>
+      <m:oMathPara>
+        <m:oMath>
+          <m:nary>
+            <m:naryPr>
+              <m:chr m:val="∑"/>
+              <m:supHide m:val="1"/>
+              <m:ctrlPr>
+                <w:rPr>
+                  <w:rFonts w:ascii="Cambria Math" w:hAnsi="Cambria Math"/>
+                  <w:i/>
+                </w:rPr>
+              </m:ctrlPr>
+            </m:naryPr>
+            <m:sub>
+              <m:eqArr>
+                <m:eqArrPr>
+                  <m:ctrlPr>
+                    <w:rPr>
+                      <w:rFonts w:ascii="Cambria Math" w:hAnsi="Cambria Math"/>
+                      <w:i/>
+                    </w:rPr>
+                  </m:ctrlPr>
+                </m:eqArrPr>
+                <m:e>
+                  <m:d>
+                    <m:dPr>
+                      <m:ctrlPr>
+                        <w:rPr>
+                          <w:rFonts w:ascii="Cambria Math" w:hAnsi="Cambria Math"/>
+                          <w:i/>
+                        </w:rPr>
+                      </m:ctrlPr>
+                    </m:dPr>
+                    <m:e>
+                      <m:r>
+                        <w:rPr>
+                          <w:rFonts w:ascii="Cambria Math" w:hAnsi="Cambria Math"/>
+                        </w:rPr>
+                        <m:t>i,j</m:t>
+                      </m:r>
+                    </m:e>
+                  </m:d>
+                  <m:r>
+                    <w:rPr>
+                      <w:rFonts w:ascii="Cambria Math" w:hAnsi="Cambria Math"/>
+                    </w:rPr>
+                    <m:t>:</m:t>
+                  </m:r>
+                  <m:r>
+                    <w:rPr>
+                      <w:rFonts w:ascii="Cambria Math" w:hAnsi="Cambria Math"/>
+                    </w:rPr>
+                    <m:t xml:space="preserve"> </m:t>
+                  </m:r>
+                  <m:r>
+                    <w:rPr>
+                      <w:rFonts w:ascii="Cambria Math" w:hAnsi="Cambria Math"/>
+                    </w:rPr>
+                    <m:t>i+j=k</m:t>
+                  </m:r>
+                </m:e>
+                <m:e>
+                  <m:r>
+                    <w:rPr>
+                      <w:rFonts w:ascii="Cambria Math" w:hAnsi="Cambria Math"/>
+                    </w:rPr>
+                    <m:t>i&lt;m,j&lt;n</m:t>
+                  </m:r>
+                </m:e>
+              </m:eqArr>
+            </m:sub>
+            <m:sup/>
+            <m:e>
+              <m:sSub>
+                <m:sSubPr>
+                  <m:ctrlPr>
+                    <w:rPr>
+                      <w:rFonts w:ascii="Cambria Math" w:hAnsi="Cambria Math"/>
+                      <w:i/>
+                    </w:rPr>
+                  </m:ctrlPr>
+                </m:sSubPr>
+                <m:e>
+                  <m:r>
+                    <w:rPr>
+                      <w:rFonts w:ascii="Cambria Math" w:hAnsi="Cambria Math"/>
+                    </w:rPr>
+                    <m:t>a</m:t>
+                  </m:r>
+                </m:e>
+                <m:sub>
+                  <m:r>
+                    <w:rPr>
+                      <w:rFonts w:ascii="Cambria Math" w:hAnsi="Cambria Math"/>
+                    </w:rPr>
+                    <m:t>i</m:t>
+                  </m:r>
+                </m:sub>
+              </m:sSub>
+              <m:sSub>
+                <m:sSubPr>
+                  <m:ctrlPr>
+                    <w:rPr>
+                      <w:rFonts w:ascii="Cambria Math" w:hAnsi="Cambria Math"/>
+                      <w:i/>
+                    </w:rPr>
+                  </m:ctrlPr>
+                </m:sSubPr>
+                <m:e>
+                  <m:r>
+                    <w:rPr>
+                      <w:rFonts w:ascii="Cambria Math" w:hAnsi="Cambria Math"/>
+                    </w:rPr>
+                    <m:t>b</m:t>
+                  </m:r>
+                </m:e>
+                <m:sub>
+                  <m:r>
+                    <w:rPr>
+                      <w:rFonts w:ascii="Cambria Math" w:hAnsi="Cambria Math"/>
+                    </w:rPr>
+                    <m:t>j</m:t>
+                  </m:r>
+                </m:sub>
+              </m:sSub>
+            </m:e>
+          </m:nary>
+        </m:oMath>
+      </m:oMathPara>
+      <w:bookmarkStart w:id="0" w:name="_GoBack"/>
+      <w:bookmarkEnd w:id="0"/>
     </w:p>
     <w:p>
       <w:pPr>
@@ -3193,7 +5258,6 @@
         <w:pStyle w:val="Heading2"/>
       </w:pPr>
       <w:r>
-        <w:lastRenderedPageBreak/>
         <w:t>Min Cut</w:t>
       </w:r>
     </w:p>
@@ -3267,6 +5331,7 @@
         <w:pStyle w:val="Heading2"/>
       </w:pPr>
       <w:r>
+        <w:lastRenderedPageBreak/>
         <w:t>Set Cover</w:t>
       </w:r>
     </w:p>

</xml_diff>

<commit_message>
done up to prime testing
</commit_message>
<xml_diff>
--- a/Review/Topic Review for Final.docx
+++ b/Review/Topic Review for Final.docx
@@ -2750,13 +2750,7 @@
               <w:rPr>
                 <w:rFonts w:ascii="Cambria Math" w:hAnsi="Cambria Math"/>
               </w:rPr>
-              <m:t>[</m:t>
-            </m:r>
-            <m:r>
-              <w:rPr>
-                <w:rFonts w:ascii="Cambria Math" w:hAnsi="Cambria Math"/>
-              </w:rPr>
-              <m:t>opt</m:t>
+              <m:t>[opt</m:t>
             </m:r>
             <m:d>
               <m:dPr>
@@ -3317,13 +3311,8 @@
         </m:r>
       </m:oMath>
       <w:r>
-        <w:t xml:space="preserve"> is the cost of the work done outside the recursive calls, which includes the cost of dividing the problem and the cost of merging the solution to the </w:t>
-      </w:r>
-      <w:proofErr w:type="gramStart"/>
-      <w:r>
-        <w:t>subproblems.</w:t>
-      </w:r>
-      <w:proofErr w:type="gramEnd"/>
+        <w:t xml:space="preserve"> is the cost of the work done outside the recursive calls, which includes the cost of dividing the problem and the cost of merging the solution to the subproblems.</w:t>
+      </w:r>
     </w:p>
     <w:p>
       <w:pPr>
@@ -5104,19 +5093,7 @@
                     <w:rPr>
                       <w:rFonts w:ascii="Cambria Math" w:hAnsi="Cambria Math"/>
                     </w:rPr>
-                    <m:t>:</m:t>
-                  </m:r>
-                  <m:r>
-                    <w:rPr>
-                      <w:rFonts w:ascii="Cambria Math" w:hAnsi="Cambria Math"/>
-                    </w:rPr>
-                    <m:t xml:space="preserve"> </m:t>
-                  </m:r>
-                  <m:r>
-                    <w:rPr>
-                      <w:rFonts w:ascii="Cambria Math" w:hAnsi="Cambria Math"/>
-                    </w:rPr>
-                    <m:t>i+j=k</m:t>
+                    <m:t>: i+j=k</m:t>
                   </m:r>
                 </m:e>
                 <m:e>
@@ -5187,8 +5164,6 @@
           </m:nary>
         </m:oMath>
       </m:oMathPara>
-      <w:bookmarkStart w:id="0" w:name="_GoBack"/>
-      <w:bookmarkEnd w:id="0"/>
     </w:p>
     <w:p>
       <w:pPr>
@@ -5208,7 +5183,236 @@
     </w:p>
     <w:p>
       <w:r>
-        <w:t>meow</w:t>
+        <w:t xml:space="preserve">We pick a pivot at random at each recursive step. We want the pivot to be “good,” that at least </w:t>
+      </w:r>
+      <m:oMath>
+        <m:f>
+          <m:fPr>
+            <m:ctrlPr>
+              <w:rPr>
+                <w:rFonts w:ascii="Cambria Math" w:hAnsi="Cambria Math"/>
+                <w:i/>
+              </w:rPr>
+            </m:ctrlPr>
+          </m:fPr>
+          <m:num>
+            <m:r>
+              <w:rPr>
+                <w:rFonts w:ascii="Cambria Math" w:hAnsi="Cambria Math"/>
+              </w:rPr>
+              <m:t>3</m:t>
+            </m:r>
+          </m:num>
+          <m:den>
+            <m:r>
+              <w:rPr>
+                <w:rFonts w:ascii="Cambria Math" w:hAnsi="Cambria Math"/>
+              </w:rPr>
+              <m:t>4</m:t>
+            </m:r>
+          </m:den>
+        </m:f>
+        <m:r>
+          <w:rPr>
+            <w:rFonts w:ascii="Cambria Math" w:hAnsi="Cambria Math"/>
+          </w:rPr>
+          <m:t>n</m:t>
+        </m:r>
+      </m:oMath>
+      <w:r>
+        <w:t xml:space="preserve"> elements in the array is less than it and at least </w:t>
+      </w:r>
+      <m:oMath>
+        <m:f>
+          <m:fPr>
+            <m:ctrlPr>
+              <w:rPr>
+                <w:rFonts w:ascii="Cambria Math" w:hAnsi="Cambria Math"/>
+                <w:i/>
+              </w:rPr>
+            </m:ctrlPr>
+          </m:fPr>
+          <m:num>
+            <m:r>
+              <w:rPr>
+                <w:rFonts w:ascii="Cambria Math" w:hAnsi="Cambria Math"/>
+              </w:rPr>
+              <m:t>3</m:t>
+            </m:r>
+          </m:num>
+          <m:den>
+            <m:r>
+              <w:rPr>
+                <w:rFonts w:ascii="Cambria Math" w:hAnsi="Cambria Math"/>
+              </w:rPr>
+              <m:t>4</m:t>
+            </m:r>
+          </m:den>
+        </m:f>
+        <m:r>
+          <w:rPr>
+            <w:rFonts w:ascii="Cambria Math" w:hAnsi="Cambria Math"/>
+          </w:rPr>
+          <m:t>n</m:t>
+        </m:r>
+      </m:oMath>
+      <w:r>
+        <w:t xml:space="preserve"> elements is greater than it.</w:t>
+      </w:r>
+      <w:r>
+        <w:t xml:space="preserve"> The expected number of of repeats to get such a pivot in a recursive step is </w:t>
+      </w:r>
+      <m:oMath>
+        <m:r>
+          <w:rPr>
+            <w:rFonts w:ascii="Cambria Math" w:hAnsi="Cambria Math"/>
+          </w:rPr>
+          <m:t>2</m:t>
+        </m:r>
+      </m:oMath>
+      <w:r>
+        <w:t>.</w:t>
+      </w:r>
+      <w:r>
+        <w:t xml:space="preserve"> Using the Master method on </w:t>
+      </w:r>
+      <w:r>
+        <w:t>this produces</w:t>
+      </w:r>
+      <w:r>
+        <w:t xml:space="preserve"> </w:t>
+      </w:r>
+      <m:oMath>
+        <m:r>
+          <w:rPr>
+            <w:rFonts w:ascii="Cambria Math" w:hAnsi="Cambria Math"/>
+          </w:rPr>
+          <m:t>T</m:t>
+        </m:r>
+        <m:d>
+          <m:dPr>
+            <m:ctrlPr>
+              <w:rPr>
+                <w:rFonts w:ascii="Cambria Math" w:hAnsi="Cambria Math"/>
+                <w:i/>
+              </w:rPr>
+            </m:ctrlPr>
+          </m:dPr>
+          <m:e>
+            <m:r>
+              <w:rPr>
+                <w:rFonts w:ascii="Cambria Math" w:hAnsi="Cambria Math"/>
+              </w:rPr>
+              <m:t>n</m:t>
+            </m:r>
+          </m:e>
+        </m:d>
+        <m:r>
+          <w:rPr>
+            <w:rFonts w:ascii="Cambria Math" w:hAnsi="Cambria Math"/>
+          </w:rPr>
+          <m:t>=1×T</m:t>
+        </m:r>
+        <m:d>
+          <m:dPr>
+            <m:ctrlPr>
+              <w:rPr>
+                <w:rFonts w:ascii="Cambria Math" w:hAnsi="Cambria Math"/>
+                <w:i/>
+              </w:rPr>
+            </m:ctrlPr>
+          </m:dPr>
+          <m:e>
+            <m:f>
+              <m:fPr>
+                <m:ctrlPr>
+                  <w:rPr>
+                    <w:rFonts w:ascii="Cambria Math" w:hAnsi="Cambria Math"/>
+                    <w:i/>
+                  </w:rPr>
+                </m:ctrlPr>
+              </m:fPr>
+              <m:num>
+                <m:r>
+                  <w:rPr>
+                    <w:rFonts w:ascii="Cambria Math" w:hAnsi="Cambria Math"/>
+                  </w:rPr>
+                  <m:t>3n</m:t>
+                </m:r>
+              </m:num>
+              <m:den>
+                <m:r>
+                  <w:rPr>
+                    <w:rFonts w:ascii="Cambria Math" w:hAnsi="Cambria Math"/>
+                  </w:rPr>
+                  <m:t>4</m:t>
+                </m:r>
+              </m:den>
+            </m:f>
+          </m:e>
+        </m:d>
+        <m:r>
+          <w:rPr>
+            <w:rFonts w:ascii="Cambria Math" w:hAnsi="Cambria Math"/>
+          </w:rPr>
+          <m:t>+O(n)</m:t>
+        </m:r>
+      </m:oMath>
+      <w:r>
+        <w:t xml:space="preserve">, as each subproblem is at the biggest </w:t>
+      </w:r>
+      <m:oMath>
+        <m:f>
+          <m:fPr>
+            <m:ctrlPr>
+              <w:rPr>
+                <w:rFonts w:ascii="Cambria Math" w:hAnsi="Cambria Math"/>
+                <w:i/>
+              </w:rPr>
+            </m:ctrlPr>
+          </m:fPr>
+          <m:num>
+            <m:r>
+              <w:rPr>
+                <w:rFonts w:ascii="Cambria Math" w:hAnsi="Cambria Math"/>
+              </w:rPr>
+              <m:t>3n</m:t>
+            </m:r>
+          </m:num>
+          <m:den>
+            <m:r>
+              <w:rPr>
+                <w:rFonts w:ascii="Cambria Math" w:hAnsi="Cambria Math"/>
+              </w:rPr>
+              <m:t>4</m:t>
+            </m:r>
+          </m:den>
+        </m:f>
+      </m:oMath>
+      <w:r>
+        <w:t>.</w:t>
+      </w:r>
+    </w:p>
+    <w:p>
+      <w:r>
+        <w:t>This is</w:t>
+      </w:r>
+      <w:r>
+        <w:t xml:space="preserve"> </w:t>
+      </w:r>
+      <m:oMath>
+        <m:r>
+          <w:rPr>
+            <w:rFonts w:ascii="Cambria Math" w:hAnsi="Cambria Math"/>
+          </w:rPr>
+          <m:t>O(n)</m:t>
+        </m:r>
+      </m:oMath>
+      <w:r>
+        <w:t xml:space="preserve"> runtime complexity</w:t>
+      </w:r>
+      <w:r>
+        <w:t>.</w:t>
       </w:r>
     </w:p>
     <w:p>
@@ -5221,7 +5425,507 @@
     </w:p>
     <w:p>
       <w:r>
-        <w:t>meow</w:t>
+        <w:t xml:space="preserve">The goal of hashing is to have a good function </w:t>
+      </w:r>
+      <m:oMath>
+        <m:r>
+          <w:rPr>
+            <w:rFonts w:ascii="Cambria Math" w:hAnsi="Cambria Math"/>
+          </w:rPr>
+          <m:t>h:U→</m:t>
+        </m:r>
+        <m:d>
+          <m:dPr>
+            <m:begChr m:val="["/>
+            <m:endChr m:val="]"/>
+            <m:ctrlPr>
+              <w:rPr>
+                <w:rFonts w:ascii="Cambria Math" w:hAnsi="Cambria Math"/>
+                <w:i/>
+              </w:rPr>
+            </m:ctrlPr>
+          </m:dPr>
+          <m:e>
+            <m:r>
+              <w:rPr>
+                <w:rFonts w:ascii="Cambria Math" w:hAnsi="Cambria Math"/>
+              </w:rPr>
+              <m:t>0…n-1</m:t>
+            </m:r>
+          </m:e>
+        </m:d>
+      </m:oMath>
+      <w:r>
+        <w:t xml:space="preserve"> such that it stores </w:t>
+      </w:r>
+      <m:oMath>
+        <m:r>
+          <w:rPr>
+            <w:rFonts w:ascii="Cambria Math" w:hAnsi="Cambria Math"/>
+          </w:rPr>
+          <m:t>x∈S</m:t>
+        </m:r>
+      </m:oMath>
+      <w:r>
+        <w:t xml:space="preserve"> at position </w:t>
+      </w:r>
+      <m:oMath>
+        <m:r>
+          <w:rPr>
+            <w:rFonts w:ascii="Cambria Math" w:hAnsi="Cambria Math"/>
+          </w:rPr>
+          <m:t>h</m:t>
+        </m:r>
+        <m:d>
+          <m:dPr>
+            <m:ctrlPr>
+              <w:rPr>
+                <w:rFonts w:ascii="Cambria Math" w:hAnsi="Cambria Math"/>
+                <w:i/>
+              </w:rPr>
+            </m:ctrlPr>
+          </m:dPr>
+          <m:e>
+            <m:r>
+              <w:rPr>
+                <w:rFonts w:ascii="Cambria Math" w:hAnsi="Cambria Math"/>
+              </w:rPr>
+              <m:t>x</m:t>
+            </m:r>
+          </m:e>
+        </m:d>
+      </m:oMath>
+      <w:r>
+        <w:t xml:space="preserve"> and have very few collisions.</w:t>
+      </w:r>
+      <w:r>
+        <w:t xml:space="preserve"> Formally, </w:t>
+      </w:r>
+      <w:r>
+        <w:t xml:space="preserve">a universal hash function is one where the </w:t>
+      </w:r>
+      <w:r>
+        <w:t xml:space="preserve">probability of a collisions </w:t>
+      </w:r>
+      <w:r>
+        <w:t>is</w:t>
+      </w:r>
+      <w:r>
+        <w:t xml:space="preserve"> </w:t>
+      </w:r>
+      <m:oMath>
+        <m:r>
+          <w:rPr>
+            <w:rFonts w:ascii="Cambria Math" w:hAnsi="Cambria Math"/>
+          </w:rPr>
+          <m:t>≤</m:t>
+        </m:r>
+        <m:f>
+          <m:fPr>
+            <m:ctrlPr>
+              <w:rPr>
+                <w:rFonts w:ascii="Cambria Math" w:hAnsi="Cambria Math"/>
+                <w:i/>
+              </w:rPr>
+            </m:ctrlPr>
+          </m:fPr>
+          <m:num>
+            <m:r>
+              <w:rPr>
+                <w:rFonts w:ascii="Cambria Math" w:hAnsi="Cambria Math"/>
+              </w:rPr>
+              <m:t>1</m:t>
+            </m:r>
+          </m:num>
+          <m:den>
+            <m:r>
+              <w:rPr>
+                <w:rFonts w:ascii="Cambria Math" w:hAnsi="Cambria Math"/>
+              </w:rPr>
+              <m:t>n</m:t>
+            </m:r>
+          </m:den>
+        </m:f>
+      </m:oMath>
+      <w:r>
+        <w:t>.</w:t>
+      </w:r>
+      <w:r>
+        <w:t xml:space="preserve"> Making a universal hash function </w:t>
+      </w:r>
+      <w:r>
+        <w:t xml:space="preserve">involves picking a prime number </w:t>
+      </w:r>
+      <m:oMath>
+        <m:r>
+          <w:rPr>
+            <w:rFonts w:ascii="Cambria Math" w:hAnsi="Cambria Math"/>
+          </w:rPr>
+          <m:t>p&gt;</m:t>
+        </m:r>
+        <m:d>
+          <m:dPr>
+            <m:begChr m:val="|"/>
+            <m:endChr m:val="|"/>
+            <m:ctrlPr>
+              <w:rPr>
+                <w:rFonts w:ascii="Cambria Math" w:hAnsi="Cambria Math"/>
+                <w:i/>
+              </w:rPr>
+            </m:ctrlPr>
+          </m:dPr>
+          <m:e>
+            <m:r>
+              <w:rPr>
+                <w:rFonts w:ascii="Cambria Math" w:hAnsi="Cambria Math"/>
+              </w:rPr>
+              <m:t>S</m:t>
+            </m:r>
+          </m:e>
+        </m:d>
+      </m:oMath>
+      <w:r>
+        <w:t>.</w:t>
+      </w:r>
+      <w:r>
+        <w:t xml:space="preserve"> </w:t>
+      </w:r>
+    </w:p>
+    <w:p>
+      <m:oMathPara>
+        <m:oMath>
+          <m:r>
+            <w:rPr>
+              <w:rFonts w:ascii="Cambria Math" w:hAnsi="Cambria Math"/>
+            </w:rPr>
+            <m:t>H={</m:t>
+          </m:r>
+          <m:r>
+            <w:rPr>
+              <w:rFonts w:ascii="Cambria Math" w:hAnsi="Cambria Math"/>
+            </w:rPr>
+            <m:t xml:space="preserve">select </m:t>
+          </m:r>
+          <m:bar>
+            <m:barPr>
+              <m:pos m:val="top"/>
+              <m:ctrlPr>
+                <w:rPr>
+                  <w:rFonts w:ascii="Cambria Math" w:hAnsi="Cambria Math"/>
+                  <w:i/>
+                </w:rPr>
+              </m:ctrlPr>
+            </m:barPr>
+            <m:e>
+              <m:r>
+                <w:rPr>
+                  <w:rFonts w:ascii="Cambria Math" w:hAnsi="Cambria Math"/>
+                </w:rPr>
+                <m:t>a</m:t>
+              </m:r>
+            </m:e>
+          </m:bar>
+          <m:r>
+            <w:rPr>
+              <w:rFonts w:ascii="Cambria Math" w:hAnsi="Cambria Math"/>
+            </w:rPr>
+            <m:t>=</m:t>
+          </m:r>
+          <m:d>
+            <m:dPr>
+              <m:ctrlPr>
+                <w:rPr>
+                  <w:rFonts w:ascii="Cambria Math" w:hAnsi="Cambria Math"/>
+                  <w:i/>
+                </w:rPr>
+              </m:ctrlPr>
+            </m:dPr>
+            <m:e>
+              <m:sSub>
+                <m:sSubPr>
+                  <m:ctrlPr>
+                    <w:rPr>
+                      <w:rFonts w:ascii="Cambria Math" w:hAnsi="Cambria Math"/>
+                      <w:i/>
+                    </w:rPr>
+                  </m:ctrlPr>
+                </m:sSubPr>
+                <m:e>
+                  <m:r>
+                    <w:rPr>
+                      <w:rFonts w:ascii="Cambria Math" w:hAnsi="Cambria Math"/>
+                    </w:rPr>
+                    <m:t>a</m:t>
+                  </m:r>
+                </m:e>
+                <m:sub>
+                  <m:r>
+                    <w:rPr>
+                      <w:rFonts w:ascii="Cambria Math" w:hAnsi="Cambria Math"/>
+                    </w:rPr>
+                    <m:t>0</m:t>
+                  </m:r>
+                </m:sub>
+              </m:sSub>
+              <m:r>
+                <w:rPr>
+                  <w:rFonts w:ascii="Cambria Math" w:hAnsi="Cambria Math"/>
+                </w:rPr>
+                <m:t>…</m:t>
+              </m:r>
+              <m:sSub>
+                <m:sSubPr>
+                  <m:ctrlPr>
+                    <w:rPr>
+                      <w:rFonts w:ascii="Cambria Math" w:hAnsi="Cambria Math"/>
+                      <w:i/>
+                    </w:rPr>
+                  </m:ctrlPr>
+                </m:sSubPr>
+                <m:e>
+                  <m:r>
+                    <w:rPr>
+                      <w:rFonts w:ascii="Cambria Math" w:hAnsi="Cambria Math"/>
+                    </w:rPr>
+                    <m:t>a</m:t>
+                  </m:r>
+                </m:e>
+                <m:sub>
+                  <m:r>
+                    <w:rPr>
+                      <w:rFonts w:ascii="Cambria Math" w:hAnsi="Cambria Math"/>
+                    </w:rPr>
+                    <m:t>m-1</m:t>
+                  </m:r>
+                </m:sub>
+              </m:sSub>
+            </m:e>
+          </m:d>
+          <m:r>
+            <w:rPr>
+              <w:rFonts w:ascii="Cambria Math" w:hAnsi="Cambria Math"/>
+            </w:rPr>
+            <m:t>∈</m:t>
+          </m:r>
+          <m:d>
+            <m:dPr>
+              <m:begChr m:val="["/>
+              <m:endChr m:val="]"/>
+              <m:ctrlPr>
+                <w:rPr>
+                  <w:rFonts w:ascii="Cambria Math" w:hAnsi="Cambria Math"/>
+                  <w:i/>
+                </w:rPr>
+              </m:ctrlPr>
+            </m:dPr>
+            <m:e>
+              <m:r>
+                <w:rPr>
+                  <w:rFonts w:ascii="Cambria Math" w:hAnsi="Cambria Math"/>
+                </w:rPr>
+                <m:t>0…p-1</m:t>
+              </m:r>
+            </m:e>
+          </m:d>
+          <m:r>
+            <w:rPr>
+              <w:rFonts w:ascii="Cambria Math" w:hAnsi="Cambria Math"/>
+            </w:rPr>
+            <m:t xml:space="preserve"> </m:t>
+          </m:r>
+          <m:sSub>
+            <m:sSubPr>
+              <m:ctrlPr>
+                <w:rPr>
+                  <w:rFonts w:ascii="Cambria Math" w:hAnsi="Cambria Math"/>
+                  <w:i/>
+                </w:rPr>
+              </m:ctrlPr>
+            </m:sSubPr>
+            <m:e>
+              <m:r>
+                <w:rPr>
+                  <w:rFonts w:ascii="Cambria Math" w:hAnsi="Cambria Math"/>
+                </w:rPr>
+                <m:t>h</m:t>
+              </m:r>
+            </m:e>
+            <m:sub>
+              <m:bar>
+                <m:barPr>
+                  <m:pos m:val="top"/>
+                  <m:ctrlPr>
+                    <w:rPr>
+                      <w:rFonts w:ascii="Cambria Math" w:hAnsi="Cambria Math"/>
+                      <w:i/>
+                    </w:rPr>
+                  </m:ctrlPr>
+                </m:barPr>
+                <m:e>
+                  <m:r>
+                    <w:rPr>
+                      <w:rFonts w:ascii="Cambria Math" w:hAnsi="Cambria Math"/>
+                    </w:rPr>
+                    <m:t>a</m:t>
+                  </m:r>
+                </m:e>
+              </m:bar>
+            </m:sub>
+          </m:sSub>
+          <m:d>
+            <m:dPr>
+              <m:ctrlPr>
+                <w:rPr>
+                  <w:rFonts w:ascii="Cambria Math" w:hAnsi="Cambria Math"/>
+                  <w:i/>
+                </w:rPr>
+              </m:ctrlPr>
+            </m:dPr>
+            <m:e>
+              <m:r>
+                <w:rPr>
+                  <w:rFonts w:ascii="Cambria Math" w:hAnsi="Cambria Math"/>
+                </w:rPr>
+                <m:t>x</m:t>
+              </m:r>
+            </m:e>
+          </m:d>
+          <m:r>
+            <w:rPr>
+              <w:rFonts w:ascii="Cambria Math" w:hAnsi="Cambria Math"/>
+            </w:rPr>
+            <m:t>=</m:t>
+          </m:r>
+          <m:nary>
+            <m:naryPr>
+              <m:chr m:val="∑"/>
+              <m:ctrlPr>
+                <w:rPr>
+                  <w:rFonts w:ascii="Cambria Math" w:hAnsi="Cambria Math"/>
+                  <w:i/>
+                </w:rPr>
+              </m:ctrlPr>
+            </m:naryPr>
+            <m:sub>
+              <m:r>
+                <w:rPr>
+                  <w:rFonts w:ascii="Cambria Math" w:hAnsi="Cambria Math"/>
+                </w:rPr>
+                <m:t>i=0</m:t>
+              </m:r>
+            </m:sub>
+            <m:sup>
+              <m:r>
+                <w:rPr>
+                  <w:rFonts w:ascii="Cambria Math" w:hAnsi="Cambria Math"/>
+                </w:rPr>
+                <m:t>m-1</m:t>
+              </m:r>
+            </m:sup>
+            <m:e>
+              <m:sSub>
+                <m:sSubPr>
+                  <m:ctrlPr>
+                    <w:rPr>
+                      <w:rFonts w:ascii="Cambria Math" w:hAnsi="Cambria Math"/>
+                      <w:i/>
+                    </w:rPr>
+                  </m:ctrlPr>
+                </m:sSubPr>
+                <m:e>
+                  <m:r>
+                    <w:rPr>
+                      <w:rFonts w:ascii="Cambria Math" w:hAnsi="Cambria Math"/>
+                    </w:rPr>
+                    <m:t>a</m:t>
+                  </m:r>
+                </m:e>
+                <m:sub>
+                  <m:r>
+                    <w:rPr>
+                      <w:rFonts w:ascii="Cambria Math" w:hAnsi="Cambria Math"/>
+                    </w:rPr>
+                    <m:t>i</m:t>
+                  </m:r>
+                </m:sub>
+              </m:sSub>
+              <m:sSub>
+                <m:sSubPr>
+                  <m:ctrlPr>
+                    <w:rPr>
+                      <w:rFonts w:ascii="Cambria Math" w:hAnsi="Cambria Math"/>
+                      <w:i/>
+                    </w:rPr>
+                  </m:ctrlPr>
+                </m:sSubPr>
+                <m:e>
+                  <m:r>
+                    <w:rPr>
+                      <w:rFonts w:ascii="Cambria Math" w:hAnsi="Cambria Math"/>
+                    </w:rPr>
+                    <m:t>x</m:t>
+                  </m:r>
+                </m:e>
+                <m:sub>
+                  <m:r>
+                    <w:rPr>
+                      <w:rFonts w:ascii="Cambria Math" w:hAnsi="Cambria Math"/>
+                    </w:rPr>
+                    <m:t>i</m:t>
+                  </m:r>
+                </m:sub>
+              </m:sSub>
+              <m:r>
+                <w:rPr>
+                  <w:rFonts w:ascii="Cambria Math" w:hAnsi="Cambria Math"/>
+                </w:rPr>
+                <m:t xml:space="preserve"> mod p</m:t>
+              </m:r>
+            </m:e>
+          </m:nary>
+          <m:r>
+            <w:rPr>
+              <w:rFonts w:ascii="Cambria Math" w:hAnsi="Cambria Math"/>
+            </w:rPr>
+            <m:t>}</m:t>
+          </m:r>
+        </m:oMath>
+      </m:oMathPara>
+    </w:p>
+    <w:p>
+      <w:r>
+        <w:t xml:space="preserve">Probability of a collision here is </w:t>
+      </w:r>
+      <m:oMath>
+        <m:f>
+          <m:fPr>
+            <m:ctrlPr>
+              <w:rPr>
+                <w:rFonts w:ascii="Cambria Math" w:hAnsi="Cambria Math"/>
+                <w:i/>
+              </w:rPr>
+            </m:ctrlPr>
+          </m:fPr>
+          <m:num>
+            <m:r>
+              <w:rPr>
+                <w:rFonts w:ascii="Cambria Math" w:hAnsi="Cambria Math"/>
+              </w:rPr>
+              <m:t>1</m:t>
+            </m:r>
+          </m:num>
+          <m:den>
+            <m:r>
+              <w:rPr>
+                <w:rFonts w:ascii="Cambria Math" w:hAnsi="Cambria Math"/>
+              </w:rPr>
+              <m:t>p</m:t>
+            </m:r>
+          </m:den>
+        </m:f>
+      </m:oMath>
+      <w:r>
+        <w:t>.</w:t>
       </w:r>
     </w:p>
     <w:p>
@@ -5233,10 +5937,208 @@
       </w:r>
     </w:p>
     <w:p>
+      <w:r>
+        <w:t xml:space="preserve">The probability of a number of </w:t>
+      </w:r>
+      <m:oMath>
+        <m:r>
+          <w:rPr>
+            <w:rFonts w:ascii="Cambria Math" w:hAnsi="Cambria Math"/>
+          </w:rPr>
+          <m:t>b</m:t>
+        </m:r>
+      </m:oMath>
+      <w:r>
+        <w:t xml:space="preserve"> digits being prime is </w:t>
+      </w:r>
+      <m:oMath>
+        <m:f>
+          <m:fPr>
+            <m:ctrlPr>
+              <w:rPr>
+                <w:rFonts w:ascii="Cambria Math" w:hAnsi="Cambria Math"/>
+                <w:i/>
+              </w:rPr>
+            </m:ctrlPr>
+          </m:fPr>
+          <m:num>
+            <m:r>
+              <w:rPr>
+                <w:rFonts w:ascii="Cambria Math" w:hAnsi="Cambria Math"/>
+              </w:rPr>
+              <m:t>1</m:t>
+            </m:r>
+          </m:num>
+          <m:den>
+            <m:r>
+              <w:rPr>
+                <w:rFonts w:ascii="Cambria Math" w:hAnsi="Cambria Math"/>
+              </w:rPr>
+              <m:t>b</m:t>
+            </m:r>
+          </m:den>
+        </m:f>
+      </m:oMath>
+      <w:r>
+        <w:t>.</w:t>
+      </w:r>
+      <w:r>
+        <w:t xml:space="preserve"> Fermat’s theorem is that if </w:t>
+      </w:r>
+      <m:oMath>
+        <m:r>
+          <w:rPr>
+            <w:rFonts w:ascii="Cambria Math" w:hAnsi="Cambria Math"/>
+          </w:rPr>
+          <m:t>n</m:t>
+        </m:r>
+      </m:oMath>
+      <w:r>
+        <w:t xml:space="preserve"> is prime, then </w:t>
+      </w:r>
+      <m:oMath>
+        <m:r>
+          <w:rPr>
+            <w:rFonts w:ascii="Cambria Math" w:hAnsi="Cambria Math"/>
+          </w:rPr>
+          <m:t>∀a∈[1…n-1]</m:t>
+        </m:r>
+      </m:oMath>
+      <w:r>
+        <w:t xml:space="preserve">, </w:t>
+      </w:r>
+      <m:oMath>
+        <m:sSup>
+          <m:sSupPr>
+            <m:ctrlPr>
+              <w:rPr>
+                <w:rFonts w:ascii="Cambria Math" w:hAnsi="Cambria Math"/>
+                <w:i/>
+              </w:rPr>
+            </m:ctrlPr>
+          </m:sSupPr>
+          <m:e>
+            <m:r>
+              <w:rPr>
+                <w:rFonts w:ascii="Cambria Math" w:hAnsi="Cambria Math"/>
+              </w:rPr>
+              <m:t>a</m:t>
+            </m:r>
+          </m:e>
+          <m:sup>
+            <m:r>
+              <w:rPr>
+                <w:rFonts w:ascii="Cambria Math" w:hAnsi="Cambria Math"/>
+              </w:rPr>
+              <m:t>n-1</m:t>
+            </m:r>
+          </m:sup>
+        </m:sSup>
+        <m:r>
+          <w:rPr>
+            <w:rFonts w:ascii="Cambria Math" w:hAnsi="Cambria Math"/>
+          </w:rPr>
+          <m:t>≡1 (mod n)</m:t>
+        </m:r>
+      </m:oMath>
+      <w:r>
+        <w:t>.</w:t>
+      </w:r>
+      <w:r>
+        <w:t xml:space="preserve"> So we use the contrapositive, that if </w:t>
+      </w:r>
+      <m:oMath>
+        <m:r>
+          <w:rPr>
+            <w:rFonts w:ascii="Cambria Math" w:hAnsi="Cambria Math"/>
+          </w:rPr>
+          <m:t>∃a∈</m:t>
+        </m:r>
+        <m:d>
+          <m:dPr>
+            <m:begChr m:val="["/>
+            <m:endChr m:val="]"/>
+            <m:ctrlPr>
+              <w:rPr>
+                <w:rFonts w:ascii="Cambria Math" w:hAnsi="Cambria Math"/>
+                <w:i/>
+              </w:rPr>
+            </m:ctrlPr>
+          </m:dPr>
+          <m:e>
+            <m:r>
+              <w:rPr>
+                <w:rFonts w:ascii="Cambria Math" w:hAnsi="Cambria Math"/>
+              </w:rPr>
+              <m:t>1…n-1</m:t>
+            </m:r>
+          </m:e>
+        </m:d>
+        <m:r>
+          <w:rPr>
+            <w:rFonts w:ascii="Cambria Math" w:hAnsi="Cambria Math"/>
+          </w:rPr>
+          <m:t xml:space="preserve">, </m:t>
+        </m:r>
+        <m:sSup>
+          <m:sSupPr>
+            <m:ctrlPr>
+              <w:rPr>
+                <w:rFonts w:ascii="Cambria Math" w:hAnsi="Cambria Math"/>
+                <w:i/>
+              </w:rPr>
+            </m:ctrlPr>
+          </m:sSupPr>
+          <m:e>
+            <m:r>
+              <w:rPr>
+                <w:rFonts w:ascii="Cambria Math" w:hAnsi="Cambria Math"/>
+              </w:rPr>
+              <m:t>a</m:t>
+            </m:r>
+          </m:e>
+          <m:sup>
+            <m:r>
+              <w:rPr>
+                <w:rFonts w:ascii="Cambria Math" w:hAnsi="Cambria Math"/>
+              </w:rPr>
+              <m:t>n-1</m:t>
+            </m:r>
+          </m:sup>
+        </m:sSup>
+        <m:r>
+          <w:rPr>
+            <w:rFonts w:ascii="Cambria Math" w:hAnsi="Cambria Math"/>
+          </w:rPr>
+          <m:t>≠1</m:t>
+        </m:r>
+      </m:oMath>
+      <w:r>
+        <w:t>,</w:t>
+      </w:r>
+      <w:r>
+        <w:t xml:space="preserve"> then </w:t>
+      </w:r>
+      <m:oMath>
+        <m:r>
+          <w:rPr>
+            <w:rFonts w:ascii="Cambria Math" w:hAnsi="Cambria Math"/>
+          </w:rPr>
+          <m:t>n</m:t>
+        </m:r>
+      </m:oMath>
+      <w:r>
+        <w:t xml:space="preserve"> is not prime.</w:t>
+      </w:r>
+      <w:bookmarkStart w:id="0" w:name="_GoBack"/>
+      <w:bookmarkEnd w:id="0"/>
+    </w:p>
+    <w:p>
       <w:pPr>
         <w:pStyle w:val="Heading1"/>
       </w:pPr>
       <w:r>
+        <w:lastRenderedPageBreak/>
         <w:t>Network Flow</w:t>
       </w:r>
     </w:p>
@@ -5331,7 +6233,6 @@
         <w:pStyle w:val="Heading2"/>
       </w:pPr>
       <w:r>
-        <w:lastRenderedPageBreak/>
         <w:t>Set Cover</w:t>
       </w:r>
     </w:p>
@@ -5453,6 +6354,7 @@
         <w:pStyle w:val="Heading2"/>
       </w:pPr>
       <w:r>
+        <w:lastRenderedPageBreak/>
         <w:t>Linear Programming</w:t>
       </w:r>
     </w:p>
@@ -6374,6 +7276,21 @@
 </file>
 
 <file path=customXml/item1.xml><?xml version="1.0" encoding="utf-8"?>
+<p:properties xmlns:p="http://schemas.microsoft.com/office/2006/metadata/properties" xmlns:xsi="http://www.w3.org/2001/XMLSchema-instance" xmlns:pc="http://schemas.microsoft.com/office/infopath/2007/PartnerControls">
+  <documentManagement/>
+</p:properties>
+</file>
+
+<file path=customXml/item2.xml><?xml version="1.0" encoding="utf-8"?>
+<?mso-contentType ?>
+<FormTemplates xmlns="http://schemas.microsoft.com/sharepoint/v3/contenttype/forms">
+  <Display>DocumentLibraryForm</Display>
+  <Edit>DocumentLibraryForm</Edit>
+  <New>DocumentLibraryForm</New>
+</FormTemplates>
+</file>
+
+<file path=customXml/item3.xml><?xml version="1.0" encoding="utf-8"?>
 <ct:contentTypeSchema xmlns:ct="http://schemas.microsoft.com/office/2006/metadata/contentType" xmlns:ma="http://schemas.microsoft.com/office/2006/metadata/properties/metaAttributes" ct:_="" ma:_="" ma:contentTypeName="Document" ma:contentTypeID="0x010100862DC3C271DA3D48BC0F2914822A3068" ma:contentTypeVersion="0" ma:contentTypeDescription="Create a new document." ma:contentTypeScope="" ma:versionID="b816a6a6a8a8e6e2f666d26f0d88435a">
   <xsd:schema xmlns:xsd="http://www.w3.org/2001/XMLSchema" xmlns:xs="http://www.w3.org/2001/XMLSchema" xmlns:p="http://schemas.microsoft.com/office/2006/metadata/properties" targetNamespace="http://schemas.microsoft.com/office/2006/metadata/properties" ma:root="true" ma:fieldsID="64edcb413977c4c56534f20d7fcd4646">
     <xsd:element name="properties">
@@ -6487,32 +7404,10 @@
 </ct:contentTypeSchema>
 </file>
 
-<file path=customXml/item2.xml><?xml version="1.0" encoding="utf-8"?>
-<?mso-contentType ?>
-<FormTemplates xmlns="http://schemas.microsoft.com/sharepoint/v3/contenttype/forms">
-  <Display>DocumentLibraryForm</Display>
-  <Edit>DocumentLibraryForm</Edit>
-  <New>DocumentLibraryForm</New>
-</FormTemplates>
-</file>
-
-<file path=customXml/item3.xml><?xml version="1.0" encoding="utf-8"?>
-<p:properties xmlns:p="http://schemas.microsoft.com/office/2006/metadata/properties" xmlns:xsi="http://www.w3.org/2001/XMLSchema-instance" xmlns:pc="http://schemas.microsoft.com/office/infopath/2007/PartnerControls">
-  <documentManagement/>
-</p:properties>
-</file>
-
 <file path=customXml/itemProps1.xml><?xml version="1.0" encoding="utf-8"?>
-<ds:datastoreItem xmlns:ds="http://schemas.openxmlformats.org/officeDocument/2006/customXml" ds:itemID="{0D925E6E-3B57-4CAA-828B-8D0D74380D54}">
+<ds:datastoreItem xmlns:ds="http://schemas.openxmlformats.org/officeDocument/2006/customXml" ds:itemID="{1806645A-8E90-4623-B57F-28D344D20906}">
   <ds:schemaRefs>
-    <ds:schemaRef ds:uri="http://schemas.microsoft.com/office/2006/metadata/contentType"/>
-    <ds:schemaRef ds:uri="http://schemas.microsoft.com/office/2006/metadata/properties/metaAttributes"/>
-    <ds:schemaRef ds:uri="http://www.w3.org/2001/XMLSchema"/>
     <ds:schemaRef ds:uri="http://schemas.microsoft.com/office/2006/metadata/properties"/>
-    <ds:schemaRef ds:uri="http://schemas.openxmlformats.org/package/2006/metadata/core-properties"/>
-    <ds:schemaRef ds:uri="http://purl.org/dc/elements/1.1/"/>
-    <ds:schemaRef ds:uri="http://purl.org/dc/terms/"/>
-    <ds:schemaRef ds:uri="http://schemas.microsoft.com/internal/obd"/>
     <ds:schemaRef ds:uri="http://schemas.microsoft.com/office/infopath/2007/PartnerControls"/>
   </ds:schemaRefs>
 </ds:datastoreItem>
@@ -6527,9 +7422,16 @@
 </file>
 
 <file path=customXml/itemProps3.xml><?xml version="1.0" encoding="utf-8"?>
-<ds:datastoreItem xmlns:ds="http://schemas.openxmlformats.org/officeDocument/2006/customXml" ds:itemID="{1806645A-8E90-4623-B57F-28D344D20906}">
+<ds:datastoreItem xmlns:ds="http://schemas.openxmlformats.org/officeDocument/2006/customXml" ds:itemID="{0D925E6E-3B57-4CAA-828B-8D0D74380D54}">
   <ds:schemaRefs>
+    <ds:schemaRef ds:uri="http://schemas.microsoft.com/office/2006/metadata/contentType"/>
+    <ds:schemaRef ds:uri="http://schemas.microsoft.com/office/2006/metadata/properties/metaAttributes"/>
+    <ds:schemaRef ds:uri="http://www.w3.org/2001/XMLSchema"/>
     <ds:schemaRef ds:uri="http://schemas.microsoft.com/office/2006/metadata/properties"/>
+    <ds:schemaRef ds:uri="http://schemas.openxmlformats.org/package/2006/metadata/core-properties"/>
+    <ds:schemaRef ds:uri="http://purl.org/dc/elements/1.1/"/>
+    <ds:schemaRef ds:uri="http://purl.org/dc/terms/"/>
+    <ds:schemaRef ds:uri="http://schemas.microsoft.com/internal/obd"/>
     <ds:schemaRef ds:uri="http://schemas.microsoft.com/office/infopath/2007/PartnerControls"/>
   </ds:schemaRefs>
 </ds:datastoreItem>

</xml_diff>

<commit_message>
done with max flow; moving on to min cut
</commit_message>
<xml_diff>
--- a/Review/Topic Review for Final.docx
+++ b/Review/Topic Review for Final.docx
@@ -6130,8 +6130,6 @@
       <w:r>
         <w:t xml:space="preserve"> is not prime.</w:t>
       </w:r>
-      <w:bookmarkStart w:id="0" w:name="_GoBack"/>
-      <w:bookmarkEnd w:id="0"/>
     </w:p>
     <w:p>
       <w:pPr>
@@ -6152,8 +6150,144 @@
     </w:p>
     <w:p>
       <w:r>
-        <w:t>meow</w:t>
-      </w:r>
+        <w:t xml:space="preserve">Given a graph with directed edges, each with a capacity </w:t>
+      </w:r>
+      <m:oMath>
+        <m:r>
+          <w:rPr>
+            <w:rFonts w:ascii="Cambria Math" w:hAnsi="Cambria Math"/>
+          </w:rPr>
+          <m:t>≥0</m:t>
+        </m:r>
+      </m:oMath>
+      <w:r>
+        <w:t xml:space="preserve">, we want to send as much flow as possible from </w:t>
+      </w:r>
+      <m:oMath>
+        <m:r>
+          <w:rPr>
+            <w:rFonts w:ascii="Cambria Math" w:hAnsi="Cambria Math"/>
+          </w:rPr>
+          <m:t>s</m:t>
+        </m:r>
+      </m:oMath>
+      <w:r>
+        <w:t xml:space="preserve"> to </w:t>
+      </w:r>
+      <m:oMath>
+        <m:r>
+          <w:rPr>
+            <w:rFonts w:ascii="Cambria Math" w:hAnsi="Cambria Math"/>
+          </w:rPr>
+          <m:t>t</m:t>
+        </m:r>
+      </m:oMath>
+      <w:r>
+        <w:t>.</w:t>
+      </w:r>
+      <w:r>
+        <w:t xml:space="preserve"> </w:t>
+      </w:r>
+      <w:r>
+        <w:t>Forward flow subtracts from the capacity. “Backward flow” adds to the capacity.</w:t>
+      </w:r>
+      <w:r>
+        <w:t xml:space="preserve"> </w:t>
+      </w:r>
+      <w:r>
+        <w:t xml:space="preserve">At each step in the </w:t>
+      </w:r>
+      <w:r>
+        <w:t xml:space="preserve">algorithm, choose any path from </w:t>
+      </w:r>
+      <m:oMath>
+        <m:r>
+          <w:rPr>
+            <w:rFonts w:ascii="Cambria Math" w:hAnsi="Cambria Math"/>
+          </w:rPr>
+          <m:t>s</m:t>
+        </m:r>
+      </m:oMath>
+      <w:r>
+        <w:t xml:space="preserve"> to </w:t>
+      </w:r>
+      <m:oMath>
+        <m:r>
+          <w:rPr>
+            <w:rFonts w:ascii="Cambria Math" w:hAnsi="Cambria Math"/>
+          </w:rPr>
+          <m:t>t</m:t>
+        </m:r>
+      </m:oMath>
+      <w:r>
+        <w:t xml:space="preserve"> and update the residual graph accordingly.</w:t>
+      </w:r>
+      <w:r>
+        <w:t xml:space="preserve"> It terminates when there are no more such paths.</w:t>
+      </w:r>
+      <w:r>
+        <w:t xml:space="preserve"> It is important that all capacities and flows are integers!</w:t>
+      </w:r>
+      <w:r>
+        <w:t xml:space="preserve"> We need to say that in proofs, too.</w:t>
+      </w:r>
+    </w:p>
+    <w:p>
+      <w:r>
+        <w:t xml:space="preserve">Ford-Fulkerson’s runtime complexity is </w:t>
+      </w:r>
+      <m:oMath>
+        <m:r>
+          <w:rPr>
+            <w:rFonts w:ascii="Cambria Math" w:hAnsi="Cambria Math"/>
+          </w:rPr>
+          <m:t>O</m:t>
+        </m:r>
+        <m:r>
+          <w:rPr>
+            <w:rFonts w:ascii="Cambria Math" w:hAnsi="Cambria Math"/>
+          </w:rPr>
+          <m:t>(mC)</m:t>
+        </m:r>
+      </m:oMath>
+      <w:r>
+        <w:t xml:space="preserve">, where </w:t>
+      </w:r>
+      <m:oMath>
+        <m:r>
+          <w:rPr>
+            <w:rFonts w:ascii="Cambria Math" w:hAnsi="Cambria Math"/>
+          </w:rPr>
+          <m:t>C</m:t>
+        </m:r>
+      </m:oMath>
+      <w:r>
+        <w:t xml:space="preserve"> is the sum of the capacities leaving </w:t>
+      </w:r>
+      <m:oMath>
+        <m:r>
+          <w:rPr>
+            <w:rFonts w:ascii="Cambria Math" w:hAnsi="Cambria Math"/>
+          </w:rPr>
+          <m:t>s</m:t>
+        </m:r>
+      </m:oMath>
+      <w:r>
+        <w:t xml:space="preserve"> and </w:t>
+      </w:r>
+      <m:oMath>
+        <m:r>
+          <w:rPr>
+            <w:rFonts w:ascii="Cambria Math" w:hAnsi="Cambria Math"/>
+          </w:rPr>
+          <m:t>m</m:t>
+        </m:r>
+      </m:oMath>
+      <w:r>
+        <w:t xml:space="preserve"> is the number of edges.</w:t>
+      </w:r>
+      <w:bookmarkStart w:id="0" w:name="_GoBack"/>
+      <w:bookmarkEnd w:id="0"/>
     </w:p>
     <w:p>
       <w:pPr>
@@ -6325,6 +6459,7 @@
         <w:pStyle w:val="Heading1"/>
       </w:pPr>
       <w:r>
+        <w:lastRenderedPageBreak/>
         <w:t>Approximation Algorithms</w:t>
       </w:r>
     </w:p>
@@ -6354,7 +6489,6 @@
         <w:pStyle w:val="Heading2"/>
       </w:pPr>
       <w:r>
-        <w:lastRenderedPageBreak/>
         <w:t>Linear Programming</w:t>
       </w:r>
     </w:p>

</xml_diff>

<commit_message>
done with max cut min flow
</commit_message>
<xml_diff>
--- a/Review/Topic Review for Final.docx
+++ b/Review/Topic Review for Final.docx
@@ -488,6 +488,249 @@
     </w:p>
     <w:p>
       <w:pPr>
+        <w:pStyle w:val="Heading3"/>
+      </w:pPr>
+      <w:r>
+        <w:t>Cut Property</w:t>
+      </w:r>
+    </w:p>
+    <w:p>
+      <w:r>
+        <w:t>It is a way to prove MST algorithms.</w:t>
+      </w:r>
+      <w:r>
+        <w:t xml:space="preserve"> The claim could be that given </w:t>
+      </w:r>
+      <w:r>
+        <w:t xml:space="preserve">node </w:t>
+      </w:r>
+      <m:oMath>
+        <m:r>
+          <w:rPr>
+            <w:rFonts w:ascii="Cambria Math" w:hAnsi="Cambria Math"/>
+          </w:rPr>
+          <m:t>v</m:t>
+        </m:r>
+      </m:oMath>
+      <w:r>
+        <w:t xml:space="preserve"> and </w:t>
+      </w:r>
+      <w:r>
+        <w:t xml:space="preserve">edge </w:t>
+      </w:r>
+      <m:oMath>
+        <m:r>
+          <w:rPr>
+            <w:rFonts w:ascii="Cambria Math" w:hAnsi="Cambria Math"/>
+          </w:rPr>
+          <m:t>e</m:t>
+        </m:r>
+        <m:r>
+          <w:rPr>
+            <w:rFonts w:ascii="Cambria Math" w:hAnsi="Cambria Math"/>
+          </w:rPr>
+          <m:t>=(v,w)</m:t>
+        </m:r>
+      </m:oMath>
+      <w:r>
+        <w:t xml:space="preserve"> that is the cheapest</w:t>
+      </w:r>
+      <w:r>
+        <w:t xml:space="preserve"> between</w:t>
+      </w:r>
+      <w:r>
+        <w:t xml:space="preserve"> the set </w:t>
+      </w:r>
+      <m:oMath>
+        <m:r>
+          <w:rPr>
+            <w:rFonts w:ascii="Cambria Math" w:hAnsi="Cambria Math"/>
+          </w:rPr>
+          <m:t>S</m:t>
+        </m:r>
+      </m:oMath>
+      <w:r>
+        <w:t xml:space="preserve"> it’s in and </w:t>
+      </w:r>
+      <m:oMath>
+        <m:r>
+          <w:rPr>
+            <w:rFonts w:ascii="Cambria Math" w:hAnsi="Cambria Math"/>
+          </w:rPr>
+          <m:t>V-S</m:t>
+        </m:r>
+      </m:oMath>
+      <w:r>
+        <w:t xml:space="preserve">, </w:t>
+      </w:r>
+      <m:oMath>
+        <m:r>
+          <w:rPr>
+            <w:rFonts w:ascii="Cambria Math" w:hAnsi="Cambria Math"/>
+          </w:rPr>
+          <m:t>e</m:t>
+        </m:r>
+      </m:oMath>
+      <w:r>
+        <w:t xml:space="preserve"> is included in every MST.</w:t>
+      </w:r>
+      <w:r>
+        <w:t xml:space="preserve"> The cut property says that </w:t>
+      </w:r>
+      <w:r>
+        <w:lastRenderedPageBreak/>
+        <w:t xml:space="preserve">assume the optimal solution doesn’t have </w:t>
+      </w:r>
+      <m:oMath>
+        <m:r>
+          <w:rPr>
+            <w:rFonts w:ascii="Cambria Math" w:hAnsi="Cambria Math"/>
+          </w:rPr>
+          <m:t>e</m:t>
+        </m:r>
+      </m:oMath>
+      <w:r>
+        <w:t xml:space="preserve">, but has </w:t>
+      </w:r>
+      <m:oMath>
+        <m:r>
+          <w:rPr>
+            <w:rFonts w:ascii="Cambria Math" w:hAnsi="Cambria Math"/>
+          </w:rPr>
+          <m:t>e'</m:t>
+        </m:r>
+      </m:oMath>
+      <w:r>
+        <w:t xml:space="preserve"> that connects </w:t>
+      </w:r>
+      <m:oMath>
+        <m:r>
+          <w:rPr>
+            <w:rFonts w:ascii="Cambria Math" w:hAnsi="Cambria Math"/>
+          </w:rPr>
+          <m:t>S</m:t>
+        </m:r>
+      </m:oMath>
+      <w:r>
+        <w:t xml:space="preserve"> to </w:t>
+      </w:r>
+      <m:oMath>
+        <m:r>
+          <w:rPr>
+            <w:rFonts w:ascii="Cambria Math" w:hAnsi="Cambria Math"/>
+          </w:rPr>
+          <m:t>V-S</m:t>
+        </m:r>
+      </m:oMath>
+      <w:r>
+        <w:t>.</w:t>
+      </w:r>
+      <w:r>
+        <w:t xml:space="preserve"> </w:t>
+      </w:r>
+      <w:r>
+        <w:t xml:space="preserve">There must be a path from </w:t>
+      </w:r>
+      <m:oMath>
+        <m:r>
+          <w:rPr>
+            <w:rFonts w:ascii="Cambria Math" w:hAnsi="Cambria Math"/>
+          </w:rPr>
+          <m:t>v</m:t>
+        </m:r>
+      </m:oMath>
+      <w:r>
+        <w:t xml:space="preserve"> in </w:t>
+      </w:r>
+      <m:oMath>
+        <m:r>
+          <w:rPr>
+            <w:rFonts w:ascii="Cambria Math" w:hAnsi="Cambria Math"/>
+          </w:rPr>
+          <m:t>S</m:t>
+        </m:r>
+      </m:oMath>
+      <w:r>
+        <w:t xml:space="preserve"> to </w:t>
+      </w:r>
+      <m:oMath>
+        <m:r>
+          <w:rPr>
+            <w:rFonts w:ascii="Cambria Math" w:hAnsi="Cambria Math"/>
+          </w:rPr>
+          <m:t>w</m:t>
+        </m:r>
+      </m:oMath>
+      <w:r>
+        <w:t xml:space="preserve"> in </w:t>
+      </w:r>
+      <m:oMath>
+        <m:r>
+          <w:rPr>
+            <w:rFonts w:ascii="Cambria Math" w:hAnsi="Cambria Math"/>
+          </w:rPr>
+          <m:t>V-S</m:t>
+        </m:r>
+      </m:oMath>
+      <w:r>
+        <w:t>.</w:t>
+      </w:r>
+      <w:r>
+        <w:t xml:space="preserve"> Then adding </w:t>
+      </w:r>
+      <m:oMath>
+        <m:r>
+          <w:rPr>
+            <w:rFonts w:ascii="Cambria Math" w:hAnsi="Cambria Math"/>
+          </w:rPr>
+          <m:t>e</m:t>
+        </m:r>
+      </m:oMath>
+      <w:r>
+        <w:t xml:space="preserve"> to this optimal MST creates a cycle</w:t>
+      </w:r>
+      <w:r>
+        <w:t>.</w:t>
+      </w:r>
+      <w:r>
+        <w:t xml:space="preserve"> Just remove </w:t>
+      </w:r>
+      <m:oMath>
+        <m:r>
+          <w:rPr>
+            <w:rFonts w:ascii="Cambria Math" w:hAnsi="Cambria Math"/>
+          </w:rPr>
+          <m:t>e'</m:t>
+        </m:r>
+      </m:oMath>
+      <w:r>
+        <w:t xml:space="preserve"> and add in </w:t>
+      </w:r>
+      <m:oMath>
+        <m:r>
+          <w:rPr>
+            <w:rFonts w:ascii="Cambria Math" w:hAnsi="Cambria Math"/>
+          </w:rPr>
+          <m:t>e</m:t>
+        </m:r>
+      </m:oMath>
+      <w:r>
+        <w:t xml:space="preserve"> to create a new solution. This solution is cheaper or not more expensive than </w:t>
+      </w:r>
+      <m:oMath>
+        <m:r>
+          <w:rPr>
+            <w:rFonts w:ascii="Cambria Math" w:hAnsi="Cambria Math"/>
+          </w:rPr>
+          <m:t>O</m:t>
+        </m:r>
+      </m:oMath>
+      <w:r>
+        <w:t>.</w:t>
+      </w:r>
+    </w:p>
+    <w:p>
+      <w:pPr>
         <w:pStyle w:val="Heading2"/>
       </w:pPr>
       <w:r>
@@ -522,7 +765,6 @@
     </w:p>
     <w:p>
       <w:r>
-        <w:lastRenderedPageBreak/>
         <w:t>We want binary representations for each letter in a lexicon, want shorter strings for more frequently used letters and longer strings for the less frequently used ones.</w:t>
       </w:r>
       <w:r>
@@ -1461,6 +1703,7 @@
         <w:pStyle w:val="Heading2"/>
       </w:pPr>
       <w:r>
+        <w:lastRenderedPageBreak/>
         <w:t>Sequence Alignment</w:t>
       </w:r>
     </w:p>
@@ -1674,11 +1917,7 @@
         </m:r>
       </m:oMath>
       <w:r>
-        <w:t xml:space="preserve">. The </w:t>
-      </w:r>
-      <w:r>
-        <w:lastRenderedPageBreak/>
-        <w:t xml:space="preserve">main objective is that given </w:t>
+        <w:t xml:space="preserve">. The main objective is that given </w:t>
       </w:r>
       <m:oMath>
         <m:sSub>
@@ -3437,6 +3676,7 @@
         <w:pStyle w:val="Heading3"/>
       </w:pPr>
       <w:r>
+        <w:lastRenderedPageBreak/>
         <w:t xml:space="preserve">Case </w:t>
       </w:r>
       <m:oMath>
@@ -3663,7 +3903,6 @@
         <w:pStyle w:val="Heading2"/>
       </w:pPr>
       <w:r>
-        <w:lastRenderedPageBreak/>
         <w:t>Integer Multiplication</w:t>
       </w:r>
     </w:p>
@@ -5933,6 +6172,7 @@
         <w:pStyle w:val="Heading2"/>
       </w:pPr>
       <w:r>
+        <w:lastRenderedPageBreak/>
         <w:t>Prime Testing</w:t>
       </w:r>
     </w:p>
@@ -6136,7 +6376,6 @@
         <w:pStyle w:val="Heading1"/>
       </w:pPr>
       <w:r>
-        <w:lastRenderedPageBreak/>
         <w:t>Network Flow</w:t>
       </w:r>
     </w:p>
@@ -6286,8 +6525,6 @@
       <w:r>
         <w:t xml:space="preserve"> is the number of edges.</w:t>
       </w:r>
-      <w:bookmarkStart w:id="0" w:name="_GoBack"/>
-      <w:bookmarkEnd w:id="0"/>
     </w:p>
     <w:p>
       <w:pPr>
@@ -6299,8 +6536,109 @@
     </w:p>
     <w:p>
       <w:r>
-        <w:t>meow</w:t>
-      </w:r>
+        <w:t>The max-flow min-cut theorem says the maximum flow is equal to the total capacities of the edges in the minimum cut, i.e. the smallest total weight of the edges which if removed would disconnect the source from the sink.</w:t>
+      </w:r>
+    </w:p>
+    <w:p>
+      <w:r>
+        <w:t xml:space="preserve">The capacity of a cut </w:t>
+      </w:r>
+      <m:oMath>
+        <m:r>
+          <w:rPr>
+            <w:rFonts w:ascii="Cambria Math" w:hAnsi="Cambria Math"/>
+          </w:rPr>
+          <m:t>A</m:t>
+        </m:r>
+      </m:oMath>
+      <w:r>
+        <w:t xml:space="preserve"> and </w:t>
+      </w:r>
+      <m:oMath>
+        <m:r>
+          <w:rPr>
+            <w:rFonts w:ascii="Cambria Math" w:hAnsi="Cambria Math"/>
+          </w:rPr>
+          <m:t>B</m:t>
+        </m:r>
+      </m:oMath>
+      <w:r>
+        <w:t xml:space="preserve"> such that </w:t>
+      </w:r>
+      <m:oMath>
+        <m:r>
+          <w:rPr>
+            <w:rFonts w:ascii="Cambria Math" w:hAnsi="Cambria Math"/>
+          </w:rPr>
+          <m:t>s∈A</m:t>
+        </m:r>
+      </m:oMath>
+      <w:r>
+        <w:t xml:space="preserve"> and </w:t>
+      </w:r>
+      <m:oMath>
+        <m:r>
+          <w:rPr>
+            <w:rFonts w:ascii="Cambria Math" w:hAnsi="Cambria Math"/>
+          </w:rPr>
+          <m:t>t∈B</m:t>
+        </m:r>
+      </m:oMath>
+      <w:r>
+        <w:t xml:space="preserve"> is the sum of the capacities of edges leaving </w:t>
+      </w:r>
+      <m:oMath>
+        <m:r>
+          <w:rPr>
+            <w:rFonts w:ascii="Cambria Math" w:hAnsi="Cambria Math"/>
+          </w:rPr>
+          <m:t>A</m:t>
+        </m:r>
+      </m:oMath>
+      <w:r>
+        <w:t>. There is no subtracting c</w:t>
+      </w:r>
+      <w:r>
+        <w:t xml:space="preserve">apacities of edges entering A! To get the minimum cut, run Ford-Fulkerson and get the final residual graph, then </w:t>
+      </w:r>
+      <m:oMath>
+        <m:r>
+          <w:rPr>
+            <w:rFonts w:ascii="Cambria Math" w:hAnsi="Cambria Math"/>
+          </w:rPr>
+          <m:t>A</m:t>
+        </m:r>
+      </m:oMath>
+      <w:r>
+        <w:t xml:space="preserve"> is the set of all nodes that </w:t>
+      </w:r>
+      <w:r>
+        <w:t xml:space="preserve">you can reach from </w:t>
+      </w:r>
+      <m:oMath>
+        <m:r>
+          <w:rPr>
+            <w:rFonts w:ascii="Cambria Math" w:hAnsi="Cambria Math"/>
+          </w:rPr>
+          <m:t>s</m:t>
+        </m:r>
+      </m:oMath>
+      <w:r>
+        <w:t>.</w:t>
+      </w:r>
+    </w:p>
+    <w:p>
+      <w:r>
+        <w:t xml:space="preserve">If a flow’s value equals a cut’s capacity, then </w:t>
+      </w:r>
+      <w:r>
+        <w:t>that is the max flow and that is the min cut.</w:t>
+      </w:r>
+      <w:r>
+        <w:t xml:space="preserve"> Because that’s the biggest flow for that cut, and that is the smallest cut for that flow.</w:t>
+      </w:r>
+      <w:bookmarkStart w:id="0" w:name="_GoBack"/>
+      <w:bookmarkEnd w:id="0"/>
     </w:p>
     <w:p>
       <w:pPr>
@@ -6380,6 +6718,7 @@
         <w:pStyle w:val="Heading2"/>
       </w:pPr>
       <w:r>
+        <w:lastRenderedPageBreak/>
         <w:t>Hamiltonian Path</w:t>
       </w:r>
     </w:p>
@@ -6459,7 +6798,6 @@
         <w:pStyle w:val="Heading1"/>
       </w:pPr>
       <w:r>
-        <w:lastRenderedPageBreak/>
         <w:t>Approximation Algorithms</w:t>
       </w:r>
     </w:p>

</xml_diff>

<commit_message>
done with NP complete problems
</commit_message>
<xml_diff>
--- a/Review/Topic Review for Final.docx
+++ b/Review/Topic Review for Final.docx
@@ -393,9 +393,11 @@
       <w:pPr>
         <w:pStyle w:val="Heading3"/>
       </w:pPr>
+      <w:proofErr w:type="spellStart"/>
       <w:r>
         <w:t>Borůvka</w:t>
       </w:r>
+      <w:proofErr w:type="spellEnd"/>
     </w:p>
     <w:p>
       <w:r>
@@ -430,6 +432,7 @@
       </w:r>
     </w:p>
     <w:p>
+      <w:proofErr w:type="spellStart"/>
       <w:r>
         <w:t>Bor</w:t>
       </w:r>
@@ -437,7 +440,11 @@
         <w:t>ů</w:t>
       </w:r>
       <w:r>
-        <w:t xml:space="preserve">vka can be </w:t>
+        <w:t>vka</w:t>
+      </w:r>
+      <w:proofErr w:type="spellEnd"/>
+      <w:r>
+        <w:t xml:space="preserve"> can be </w:t>
       </w:r>
       <m:oMath>
         <m:r>
@@ -523,13 +530,7 @@
           <w:rPr>
             <w:rFonts w:ascii="Cambria Math" w:hAnsi="Cambria Math"/>
           </w:rPr>
-          <m:t>e</m:t>
-        </m:r>
-        <m:r>
-          <w:rPr>
-            <w:rFonts w:ascii="Cambria Math" w:hAnsi="Cambria Math"/>
-          </w:rPr>
-          <m:t>=(v,w)</m:t>
+          <m:t>e=(v,w)</m:t>
         </m:r>
       </m:oMath>
       <w:r>
@@ -3550,8 +3551,13 @@
         </m:r>
       </m:oMath>
       <w:r>
-        <w:t xml:space="preserve"> is the cost of the work done outside the recursive calls, which includes the cost of dividing the problem and the cost of merging the solution to the subproblems.</w:t>
-      </w:r>
+        <w:t xml:space="preserve"> is the cost of the work done outside the recursive calls, which includes the cost of dividing the problem and the cost of merging the solution to the </w:t>
+      </w:r>
+      <w:proofErr w:type="gramStart"/>
+      <w:r>
+        <w:t>subproblems.</w:t>
+      </w:r>
+      <w:proofErr w:type="gramEnd"/>
     </w:p>
     <w:p>
       <w:pPr>
@@ -5496,10 +5502,26 @@
         </m:r>
       </m:oMath>
       <w:r>
-        <w:t xml:space="preserve"> elements is greater than it.</w:t>
-      </w:r>
-      <w:r>
-        <w:t xml:space="preserve"> The expected number of of repeats to get such a pivot in a recursive step is </w:t>
+        <w:t xml:space="preserve"> elements </w:t>
+      </w:r>
+      <w:proofErr w:type="gramStart"/>
+      <w:r>
+        <w:t>is</w:t>
+      </w:r>
+      <w:proofErr w:type="gramEnd"/>
+      <w:r>
+        <w:t xml:space="preserve"> greater than it.</w:t>
+      </w:r>
+      <w:r>
+        <w:t xml:space="preserve"> The expected number of </w:t>
+      </w:r>
+      <w:proofErr w:type="spellStart"/>
+      <w:r>
+        <w:t>of</w:t>
+      </w:r>
+      <w:proofErr w:type="spellEnd"/>
+      <w:r>
+        <w:t xml:space="preserve"> repeats to get such a pivot in a recursive step is </w:t>
       </w:r>
       <m:oMath>
         <m:r>
@@ -5515,9 +5537,11 @@
       <w:r>
         <w:t xml:space="preserve"> Using the Master method on </w:t>
       </w:r>
+      <w:proofErr w:type="gramStart"/>
       <w:r>
         <w:t>this produces</w:t>
       </w:r>
+      <w:proofErr w:type="gramEnd"/>
       <w:r>
         <w:t xml:space="preserve"> </w:t>
       </w:r>
@@ -5837,13 +5861,7 @@
             <w:rPr>
               <w:rFonts w:ascii="Cambria Math" w:hAnsi="Cambria Math"/>
             </w:rPr>
-            <m:t>H={</m:t>
-          </m:r>
-          <m:r>
-            <w:rPr>
-              <w:rFonts w:ascii="Cambria Math" w:hAnsi="Cambria Math"/>
-            </w:rPr>
-            <m:t xml:space="preserve">select </m:t>
+            <m:t xml:space="preserve">H={select </m:t>
           </m:r>
           <m:bar>
             <m:barPr>
@@ -6285,7 +6303,15 @@
         <w:t>.</w:t>
       </w:r>
       <w:r>
-        <w:t xml:space="preserve"> So we use the contrapositive, that if </w:t>
+        <w:t xml:space="preserve"> </w:t>
+      </w:r>
+      <w:proofErr w:type="gramStart"/>
+      <w:r>
+        <w:t>So</w:t>
+      </w:r>
+      <w:proofErr w:type="gramEnd"/>
+      <w:r>
+        <w:t xml:space="preserve"> we use the contrapositive, that if </w:t>
       </w:r>
       <m:oMath>
         <m:r>
@@ -6480,13 +6506,7 @@
           <w:rPr>
             <w:rFonts w:ascii="Cambria Math" w:hAnsi="Cambria Math"/>
           </w:rPr>
-          <m:t>O</m:t>
-        </m:r>
-        <m:r>
-          <w:rPr>
-            <w:rFonts w:ascii="Cambria Math" w:hAnsi="Cambria Math"/>
-          </w:rPr>
-          <m:t>(mC)</m:t>
+          <m:t>O(mC)</m:t>
         </m:r>
       </m:oMath>
       <w:r>
@@ -6596,10 +6616,23 @@
         </m:r>
       </m:oMath>
       <w:r>
-        <w:t>. There is no subtracting c</w:t>
-      </w:r>
-      <w:r>
-        <w:t xml:space="preserve">apacities of edges entering A! To get the minimum cut, run Ford-Fulkerson and get the final residual graph, then </w:t>
+        <w:t xml:space="preserve">. There </w:t>
+      </w:r>
+      <w:proofErr w:type="gramStart"/>
+      <w:r>
+        <w:t>is</w:t>
+      </w:r>
+      <w:proofErr w:type="gramEnd"/>
+      <w:r>
+        <w:t xml:space="preserve"> no subtracting c</w:t>
+      </w:r>
+      <w:proofErr w:type="spellStart"/>
+      <w:r>
+        <w:t>apacities</w:t>
+      </w:r>
+      <w:proofErr w:type="spellEnd"/>
+      <w:r>
+        <w:t xml:space="preserve"> of edges entering A! To get the minimum cut, run Ford-Fulkerson and get the final residual graph, then </w:t>
       </w:r>
       <m:oMath>
         <m:r>
@@ -6891,8 +6924,6 @@
       <w:r>
         <w:t xml:space="preserve"> is there a set of nodes whose incident edges touch all nodes in the graph?</w:t>
       </w:r>
-      <w:bookmarkStart w:id="0" w:name="_GoBack"/>
-      <w:bookmarkEnd w:id="0"/>
     </w:p>
     <w:p>
       <w:pPr>
@@ -6904,7 +6935,18 @@
     </w:p>
     <w:p>
       <w:r>
-        <w:t>meow</w:t>
+        <w:t xml:space="preserve">Given a set of sets, is there a subset of the larger set of size </w:t>
+      </w:r>
+      <m:oMath>
+        <m:r>
+          <w:rPr>
+            <w:rFonts w:ascii="Cambria Math" w:hAnsi="Cambria Math"/>
+          </w:rPr>
+          <m:t>k</m:t>
+        </m:r>
+      </m:oMath>
+      <w:r>
+        <w:t xml:space="preserve"> such that their union is the union of all the sets in the larger set?</w:t>
       </w:r>
     </w:p>
     <w:p>
@@ -6917,7 +6959,10 @@
     </w:p>
     <w:p>
       <w:r>
-        <w:t>meow</w:t>
+        <w:t xml:space="preserve">A Hamiltonian path is a path between two vertices of a graph that </w:t>
+      </w:r>
+      <w:r>
+        <w:t>touches every vertex. If the two vertices are adjacent, then it’s a Hamiltonian cycle.</w:t>
       </w:r>
     </w:p>
     <w:p>
@@ -6936,8 +6981,10 @@
     </w:p>
     <w:p>
       <w:r>
-        <w:t>meow</w:t>
-      </w:r>
+        <w:t>Goal is to get a Hamiltonian cycle, but of the cheapest edge cost.</w:t>
+      </w:r>
+      <w:bookmarkStart w:id="0" w:name="_GoBack"/>
+      <w:bookmarkEnd w:id="0"/>
     </w:p>
     <w:p>
       <w:pPr>
@@ -7941,21 +7988,6 @@
 </file>
 
 <file path=customXml/item1.xml><?xml version="1.0" encoding="utf-8"?>
-<p:properties xmlns:p="http://schemas.microsoft.com/office/2006/metadata/properties" xmlns:xsi="http://www.w3.org/2001/XMLSchema-instance" xmlns:pc="http://schemas.microsoft.com/office/infopath/2007/PartnerControls">
-  <documentManagement/>
-</p:properties>
-</file>
-
-<file path=customXml/item2.xml><?xml version="1.0" encoding="utf-8"?>
-<?mso-contentType ?>
-<FormTemplates xmlns="http://schemas.microsoft.com/sharepoint/v3/contenttype/forms">
-  <Display>DocumentLibraryForm</Display>
-  <Edit>DocumentLibraryForm</Edit>
-  <New>DocumentLibraryForm</New>
-</FormTemplates>
-</file>
-
-<file path=customXml/item3.xml><?xml version="1.0" encoding="utf-8"?>
 <ct:contentTypeSchema xmlns:ct="http://schemas.microsoft.com/office/2006/metadata/contentType" xmlns:ma="http://schemas.microsoft.com/office/2006/metadata/properties/metaAttributes" ct:_="" ma:_="" ma:contentTypeName="Document" ma:contentTypeID="0x010100862DC3C271DA3D48BC0F2914822A3068" ma:contentTypeVersion="0" ma:contentTypeDescription="Create a new document." ma:contentTypeScope="" ma:versionID="b816a6a6a8a8e6e2f666d26f0d88435a">
   <xsd:schema xmlns:xsd="http://www.w3.org/2001/XMLSchema" xmlns:xs="http://www.w3.org/2001/XMLSchema" xmlns:p="http://schemas.microsoft.com/office/2006/metadata/properties" targetNamespace="http://schemas.microsoft.com/office/2006/metadata/properties" ma:root="true" ma:fieldsID="64edcb413977c4c56534f20d7fcd4646">
     <xsd:element name="properties">
@@ -8069,10 +8101,32 @@
 </ct:contentTypeSchema>
 </file>
 
+<file path=customXml/item2.xml><?xml version="1.0" encoding="utf-8"?>
+<?mso-contentType ?>
+<FormTemplates xmlns="http://schemas.microsoft.com/sharepoint/v3/contenttype/forms">
+  <Display>DocumentLibraryForm</Display>
+  <Edit>DocumentLibraryForm</Edit>
+  <New>DocumentLibraryForm</New>
+</FormTemplates>
+</file>
+
+<file path=customXml/item3.xml><?xml version="1.0" encoding="utf-8"?>
+<p:properties xmlns:p="http://schemas.microsoft.com/office/2006/metadata/properties" xmlns:xsi="http://www.w3.org/2001/XMLSchema-instance" xmlns:pc="http://schemas.microsoft.com/office/infopath/2007/PartnerControls">
+  <documentManagement/>
+</p:properties>
+</file>
+
 <file path=customXml/itemProps1.xml><?xml version="1.0" encoding="utf-8"?>
-<ds:datastoreItem xmlns:ds="http://schemas.openxmlformats.org/officeDocument/2006/customXml" ds:itemID="{1806645A-8E90-4623-B57F-28D344D20906}">
+<ds:datastoreItem xmlns:ds="http://schemas.openxmlformats.org/officeDocument/2006/customXml" ds:itemID="{0D925E6E-3B57-4CAA-828B-8D0D74380D54}">
   <ds:schemaRefs>
+    <ds:schemaRef ds:uri="http://schemas.microsoft.com/office/2006/metadata/contentType"/>
+    <ds:schemaRef ds:uri="http://schemas.microsoft.com/office/2006/metadata/properties/metaAttributes"/>
+    <ds:schemaRef ds:uri="http://www.w3.org/2001/XMLSchema"/>
     <ds:schemaRef ds:uri="http://schemas.microsoft.com/office/2006/metadata/properties"/>
+    <ds:schemaRef ds:uri="http://schemas.openxmlformats.org/package/2006/metadata/core-properties"/>
+    <ds:schemaRef ds:uri="http://purl.org/dc/elements/1.1/"/>
+    <ds:schemaRef ds:uri="http://purl.org/dc/terms/"/>
+    <ds:schemaRef ds:uri="http://schemas.microsoft.com/internal/obd"/>
     <ds:schemaRef ds:uri="http://schemas.microsoft.com/office/infopath/2007/PartnerControls"/>
   </ds:schemaRefs>
 </ds:datastoreItem>
@@ -8087,16 +8141,9 @@
 </file>
 
 <file path=customXml/itemProps3.xml><?xml version="1.0" encoding="utf-8"?>
-<ds:datastoreItem xmlns:ds="http://schemas.openxmlformats.org/officeDocument/2006/customXml" ds:itemID="{0D925E6E-3B57-4CAA-828B-8D0D74380D54}">
+<ds:datastoreItem xmlns:ds="http://schemas.openxmlformats.org/officeDocument/2006/customXml" ds:itemID="{1806645A-8E90-4623-B57F-28D344D20906}">
   <ds:schemaRefs>
-    <ds:schemaRef ds:uri="http://schemas.microsoft.com/office/2006/metadata/contentType"/>
-    <ds:schemaRef ds:uri="http://schemas.microsoft.com/office/2006/metadata/properties/metaAttributes"/>
-    <ds:schemaRef ds:uri="http://www.w3.org/2001/XMLSchema"/>
     <ds:schemaRef ds:uri="http://schemas.microsoft.com/office/2006/metadata/properties"/>
-    <ds:schemaRef ds:uri="http://schemas.openxmlformats.org/package/2006/metadata/core-properties"/>
-    <ds:schemaRef ds:uri="http://purl.org/dc/elements/1.1/"/>
-    <ds:schemaRef ds:uri="http://purl.org/dc/terms/"/>
-    <ds:schemaRef ds:uri="http://schemas.microsoft.com/internal/obd"/>
     <ds:schemaRef ds:uri="http://schemas.microsoft.com/office/infopath/2007/PartnerControls"/>
   </ds:schemaRefs>
 </ds:datastoreItem>

</xml_diff>

<commit_message>
done with topic review; now onto the questions
</commit_message>
<xml_diff>
--- a/Review/Topic Review for Final.docx
+++ b/Review/Topic Review for Final.docx
@@ -393,11 +393,9 @@
       <w:pPr>
         <w:pStyle w:val="Heading3"/>
       </w:pPr>
-      <w:proofErr w:type="spellStart"/>
       <w:r>
         <w:t>Borůvka</w:t>
       </w:r>
-      <w:proofErr w:type="spellEnd"/>
     </w:p>
     <w:p>
       <w:r>
@@ -432,7 +430,6 @@
       </w:r>
     </w:p>
     <w:p>
-      <w:proofErr w:type="spellStart"/>
       <w:r>
         <w:t>Bor</w:t>
       </w:r>
@@ -440,11 +437,7 @@
         <w:t>ů</w:t>
       </w:r>
       <w:r>
-        <w:t>vka</w:t>
-      </w:r>
-      <w:proofErr w:type="spellEnd"/>
-      <w:r>
-        <w:t xml:space="preserve"> can be </w:t>
+        <w:t xml:space="preserve">vka can be </w:t>
       </w:r>
       <m:oMath>
         <m:r>
@@ -3551,13 +3544,8 @@
         </m:r>
       </m:oMath>
       <w:r>
-        <w:t xml:space="preserve"> is the cost of the work done outside the recursive calls, which includes the cost of dividing the problem and the cost of merging the solution to the </w:t>
-      </w:r>
-      <w:proofErr w:type="gramStart"/>
-      <w:r>
-        <w:t>subproblems.</w:t>
-      </w:r>
-      <w:proofErr w:type="gramEnd"/>
+        <w:t xml:space="preserve"> is the cost of the work done outside the recursive calls, which includes the cost of dividing the problem and the cost of merging the solution to the subproblems.</w:t>
+      </w:r>
     </w:p>
     <w:p>
       <w:pPr>
@@ -5502,26 +5490,10 @@
         </m:r>
       </m:oMath>
       <w:r>
-        <w:t xml:space="preserve"> elements </w:t>
-      </w:r>
-      <w:proofErr w:type="gramStart"/>
-      <w:r>
-        <w:t>is</w:t>
-      </w:r>
-      <w:proofErr w:type="gramEnd"/>
-      <w:r>
-        <w:t xml:space="preserve"> greater than it.</w:t>
-      </w:r>
-      <w:r>
-        <w:t xml:space="preserve"> The expected number of </w:t>
-      </w:r>
-      <w:proofErr w:type="spellStart"/>
-      <w:r>
-        <w:t>of</w:t>
-      </w:r>
-      <w:proofErr w:type="spellEnd"/>
-      <w:r>
-        <w:t xml:space="preserve"> repeats to get such a pivot in a recursive step is </w:t>
+        <w:t xml:space="preserve"> elements is greater than it.</w:t>
+      </w:r>
+      <w:r>
+        <w:t xml:space="preserve"> The expected number of of repeats to get such a pivot in a recursive step is </w:t>
       </w:r>
       <m:oMath>
         <m:r>
@@ -5537,11 +5509,9 @@
       <w:r>
         <w:t xml:space="preserve"> Using the Master method on </w:t>
       </w:r>
-      <w:proofErr w:type="gramStart"/>
       <w:r>
         <w:t>this produces</w:t>
       </w:r>
-      <w:proofErr w:type="gramEnd"/>
       <w:r>
         <w:t xml:space="preserve"> </w:t>
       </w:r>
@@ -6303,15 +6273,7 @@
         <w:t>.</w:t>
       </w:r>
       <w:r>
-        <w:t xml:space="preserve"> </w:t>
-      </w:r>
-      <w:proofErr w:type="gramStart"/>
-      <w:r>
-        <w:t>So</w:t>
-      </w:r>
-      <w:proofErr w:type="gramEnd"/>
-      <w:r>
-        <w:t xml:space="preserve"> we use the contrapositive, that if </w:t>
+        <w:t xml:space="preserve"> So we use the contrapositive, that if </w:t>
       </w:r>
       <m:oMath>
         <m:r>
@@ -6616,23 +6578,10 @@
         </m:r>
       </m:oMath>
       <w:r>
-        <w:t xml:space="preserve">. There </w:t>
-      </w:r>
-      <w:proofErr w:type="gramStart"/>
-      <w:r>
-        <w:t>is</w:t>
-      </w:r>
-      <w:proofErr w:type="gramEnd"/>
-      <w:r>
-        <w:t xml:space="preserve"> no subtracting c</w:t>
-      </w:r>
-      <w:proofErr w:type="spellStart"/>
-      <w:r>
-        <w:t>apacities</w:t>
-      </w:r>
-      <w:proofErr w:type="spellEnd"/>
-      <w:r>
-        <w:t xml:space="preserve"> of edges entering A! To get the minimum cut, run Ford-Fulkerson and get the final residual graph, then </w:t>
+        <w:t>. There is no subtracting c</w:t>
+      </w:r>
+      <w:r>
+        <w:t xml:space="preserve">apacities of edges entering A! To get the minimum cut, run Ford-Fulkerson and get the final residual graph, then </w:t>
       </w:r>
       <m:oMath>
         <m:r>
@@ -7231,8 +7180,6 @@
           </m:r>
         </m:oMath>
       </m:oMathPara>
-      <w:bookmarkStart w:id="0" w:name="_GoBack"/>
-      <w:bookmarkEnd w:id="0"/>
     </w:p>
     <w:p>
       <w:pPr>
@@ -7260,7 +7207,559 @@
     </w:p>
     <w:p>
       <w:r>
-        <w:t>meow</w:t>
+        <w:t xml:space="preserve">Given a set of </w:t>
+      </w:r>
+      <w:r>
+        <w:t xml:space="preserve">things with weight and value each </w:t>
+      </w:r>
+      <m:oMath>
+        <m:r>
+          <w:rPr>
+            <w:rFonts w:ascii="Cambria Math" w:hAnsi="Cambria Math"/>
+          </w:rPr>
+          <m:t>&gt;0</m:t>
+        </m:r>
+      </m:oMath>
+      <w:r>
+        <w:t xml:space="preserve"> and a weight limit, the goal is to select a subset of </w:t>
+      </w:r>
+      <w:r>
+        <w:t>the things whose total weight don’t exceed the weight limit and whose total value is maximized.</w:t>
+      </w:r>
+      <w:r>
+        <w:t xml:space="preserve"> </w:t>
+      </w:r>
+      <w:r>
+        <w:t xml:space="preserve">The </w:t>
+      </w:r>
+      <m:oMath>
+        <m:r>
+          <w:rPr>
+            <w:rFonts w:ascii="Cambria Math" w:hAnsi="Cambria Math"/>
+          </w:rPr>
+          <m:t>2</m:t>
+        </m:r>
+      </m:oMath>
+      <w:r>
+        <w:t xml:space="preserve">-approximation </w:t>
+      </w:r>
+      <w:r>
+        <w:t>(</w:t>
+      </w:r>
+      <m:oMath>
+        <m:f>
+          <m:fPr>
+            <m:ctrlPr>
+              <w:rPr>
+                <w:rFonts w:ascii="Cambria Math" w:hAnsi="Cambria Math"/>
+                <w:i/>
+              </w:rPr>
+            </m:ctrlPr>
+          </m:fPr>
+          <m:num>
+            <m:r>
+              <w:rPr>
+                <w:rFonts w:ascii="Cambria Math" w:hAnsi="Cambria Math"/>
+              </w:rPr>
+              <m:t>1</m:t>
+            </m:r>
+          </m:num>
+          <m:den>
+            <m:r>
+              <w:rPr>
+                <w:rFonts w:ascii="Cambria Math" w:hAnsi="Cambria Math"/>
+              </w:rPr>
+              <m:t>2</m:t>
+            </m:r>
+          </m:den>
+        </m:f>
+        <m:r>
+          <w:rPr>
+            <w:rFonts w:ascii="Cambria Math" w:hAnsi="Cambria Math"/>
+          </w:rPr>
+          <m:t>Opt≤A</m:t>
+        </m:r>
+      </m:oMath>
+      <w:r>
+        <w:t xml:space="preserve">), </w:t>
+      </w:r>
+      <m:oMath>
+        <m:r>
+          <w:rPr>
+            <w:rFonts w:ascii="Cambria Math" w:hAnsi="Cambria Math"/>
+          </w:rPr>
+          <m:t>A</m:t>
+        </m:r>
+      </m:oMath>
+      <w:r>
+        <w:t xml:space="preserve"> being our answer.</w:t>
+      </w:r>
+      <w:r>
+        <w:t xml:space="preserve"> You do greedy twice, once sorted by density </w:t>
+      </w:r>
+      <m:oMath>
+        <m:f>
+          <m:fPr>
+            <m:ctrlPr>
+              <w:rPr>
+                <w:rFonts w:ascii="Cambria Math" w:hAnsi="Cambria Math"/>
+                <w:i/>
+              </w:rPr>
+            </m:ctrlPr>
+          </m:fPr>
+          <m:num>
+            <m:r>
+              <w:rPr>
+                <w:rFonts w:ascii="Cambria Math" w:hAnsi="Cambria Math"/>
+              </w:rPr>
+              <m:t>v</m:t>
+            </m:r>
+          </m:num>
+          <m:den>
+            <m:r>
+              <w:rPr>
+                <w:rFonts w:ascii="Cambria Math" w:hAnsi="Cambria Math"/>
+              </w:rPr>
+              <m:t>w</m:t>
+            </m:r>
+          </m:den>
+        </m:f>
+      </m:oMath>
+      <w:r>
+        <w:t>, once by value</w:t>
+      </w:r>
+      <w:r>
+        <w:t xml:space="preserve"> and take care not to exceed the weight limit.</w:t>
+      </w:r>
+    </w:p>
+    <w:p>
+      <w:r>
+        <w:t xml:space="preserve">This is </w:t>
+      </w:r>
+      <m:oMath>
+        <m:r>
+          <w:rPr>
+            <w:rFonts w:ascii="Cambria Math" w:hAnsi="Cambria Math"/>
+          </w:rPr>
+          <m:t>O(n</m:t>
+        </m:r>
+        <m:func>
+          <m:funcPr>
+            <m:ctrlPr>
+              <w:rPr>
+                <w:rFonts w:ascii="Cambria Math" w:hAnsi="Cambria Math"/>
+                <w:i/>
+              </w:rPr>
+            </m:ctrlPr>
+          </m:funcPr>
+          <m:fName>
+            <m:r>
+              <m:rPr>
+                <m:sty m:val="p"/>
+              </m:rPr>
+              <w:rPr>
+                <w:rFonts w:ascii="Cambria Math" w:hAnsi="Cambria Math"/>
+              </w:rPr>
+              <m:t>log</m:t>
+            </m:r>
+          </m:fName>
+          <m:e>
+            <m:r>
+              <w:rPr>
+                <w:rFonts w:ascii="Cambria Math" w:hAnsi="Cambria Math"/>
+              </w:rPr>
+              <m:t>n</m:t>
+            </m:r>
+          </m:e>
+        </m:func>
+        <m:r>
+          <w:rPr>
+            <w:rFonts w:ascii="Cambria Math" w:hAnsi="Cambria Math"/>
+          </w:rPr>
+          <m:t>)</m:t>
+        </m:r>
+      </m:oMath>
+      <w:r>
+        <w:t xml:space="preserve"> in </w:t>
+      </w:r>
+      <w:r>
+        <w:t xml:space="preserve">runtime </w:t>
+      </w:r>
+      <w:bookmarkStart w:id="0" w:name="_GoBack"/>
+      <w:bookmarkEnd w:id="0"/>
+      <w:r>
+        <w:t>complexity.</w:t>
+      </w:r>
+    </w:p>
+    <w:p>
+      <w:pPr>
+        <w:pStyle w:val="Heading3"/>
+      </w:pPr>
+      <w:r>
+        <w:lastRenderedPageBreak/>
+        <w:t xml:space="preserve">Weighted </w:t>
+      </w:r>
+      <w:r>
+        <w:t>Set Cover</w:t>
+      </w:r>
+    </w:p>
+    <w:p>
+      <w:r>
+        <w:t>Always</w:t>
+      </w:r>
+      <w:r>
+        <w:t xml:space="preserve"> select </w:t>
+      </w:r>
+      <m:oMath>
+        <m:func>
+          <m:funcPr>
+            <m:ctrlPr>
+              <w:rPr>
+                <w:rFonts w:ascii="Cambria Math" w:hAnsi="Cambria Math"/>
+                <w:i/>
+              </w:rPr>
+            </m:ctrlPr>
+          </m:funcPr>
+          <m:fName>
+            <m:r>
+              <m:rPr>
+                <m:sty m:val="p"/>
+              </m:rPr>
+              <w:rPr>
+                <w:rFonts w:ascii="Cambria Math" w:hAnsi="Cambria Math"/>
+              </w:rPr>
+              <m:t>min</m:t>
+            </m:r>
+          </m:fName>
+          <m:e>
+            <m:f>
+              <m:fPr>
+                <m:ctrlPr>
+                  <w:rPr>
+                    <w:rFonts w:ascii="Cambria Math" w:hAnsi="Cambria Math"/>
+                    <w:i/>
+                  </w:rPr>
+                </m:ctrlPr>
+              </m:fPr>
+              <m:num>
+                <m:sSub>
+                  <m:sSubPr>
+                    <m:ctrlPr>
+                      <w:rPr>
+                        <w:rFonts w:ascii="Cambria Math" w:hAnsi="Cambria Math"/>
+                        <w:i/>
+                      </w:rPr>
+                    </m:ctrlPr>
+                  </m:sSubPr>
+                  <m:e>
+                    <m:r>
+                      <w:rPr>
+                        <w:rFonts w:ascii="Cambria Math" w:hAnsi="Cambria Math"/>
+                      </w:rPr>
+                      <m:t>w</m:t>
+                    </m:r>
+                  </m:e>
+                  <m:sub>
+                    <m:r>
+                      <w:rPr>
+                        <w:rFonts w:ascii="Cambria Math" w:hAnsi="Cambria Math"/>
+                      </w:rPr>
+                      <m:t>i</m:t>
+                    </m:r>
+                  </m:sub>
+                </m:sSub>
+              </m:num>
+              <m:den>
+                <m:d>
+                  <m:dPr>
+                    <m:begChr m:val="|"/>
+                    <m:endChr m:val="|"/>
+                    <m:ctrlPr>
+                      <w:rPr>
+                        <w:rFonts w:ascii="Cambria Math" w:hAnsi="Cambria Math"/>
+                        <w:i/>
+                      </w:rPr>
+                    </m:ctrlPr>
+                  </m:dPr>
+                  <m:e>
+                    <m:sSub>
+                      <m:sSubPr>
+                        <m:ctrlPr>
+                          <w:rPr>
+                            <w:rFonts w:ascii="Cambria Math" w:hAnsi="Cambria Math"/>
+                            <w:i/>
+                          </w:rPr>
+                        </m:ctrlPr>
+                      </m:sSubPr>
+                      <m:e>
+                        <m:r>
+                          <w:rPr>
+                            <w:rFonts w:ascii="Cambria Math" w:hAnsi="Cambria Math"/>
+                          </w:rPr>
+                          <m:t>S</m:t>
+                        </m:r>
+                      </m:e>
+                      <m:sub>
+                        <m:r>
+                          <w:rPr>
+                            <w:rFonts w:ascii="Cambria Math" w:hAnsi="Cambria Math"/>
+                          </w:rPr>
+                          <m:t>i</m:t>
+                        </m:r>
+                      </m:sub>
+                    </m:sSub>
+                    <m:r>
+                      <w:rPr>
+                        <w:rFonts w:ascii="Cambria Math" w:hAnsi="Cambria Math"/>
+                      </w:rPr>
+                      <m:t>∩R</m:t>
+                    </m:r>
+                  </m:e>
+                </m:d>
+              </m:den>
+            </m:f>
+          </m:e>
+        </m:func>
+      </m:oMath>
+      <w:r>
+        <w:t xml:space="preserve"> </w:t>
+      </w:r>
+      <w:r>
+        <w:t>among</w:t>
+      </w:r>
+      <w:r>
+        <w:t xml:space="preserve"> sets.</w:t>
+      </w:r>
+      <w:r>
+        <w:t xml:space="preserve"> </w:t>
+      </w:r>
+      <w:r>
+        <w:t>This is a</w:t>
+      </w:r>
+      <w:r>
+        <w:t xml:space="preserve">n </w:t>
+      </w:r>
+      <m:oMath>
+        <m:r>
+          <w:rPr>
+            <w:rFonts w:ascii="Cambria Math" w:hAnsi="Cambria Math"/>
+          </w:rPr>
+          <m:t>H(d)</m:t>
+        </m:r>
+      </m:oMath>
+      <w:r>
+        <w:t xml:space="preserve"> approximation, where </w:t>
+      </w:r>
+      <m:oMath>
+        <m:r>
+          <w:rPr>
+            <w:rFonts w:ascii="Cambria Math" w:hAnsi="Cambria Math"/>
+          </w:rPr>
+          <m:t>d</m:t>
+        </m:r>
+      </m:oMath>
+      <w:r>
+        <w:t xml:space="preserve"> is the size of the </w:t>
+      </w:r>
+      <w:r>
+        <w:t>biggest set.</w:t>
+      </w:r>
+      <w:r>
+        <w:t xml:space="preserve"> </w:t>
+      </w:r>
+      <m:oMath>
+        <m:r>
+          <w:rPr>
+            <w:rFonts w:ascii="Cambria Math" w:hAnsi="Cambria Math"/>
+          </w:rPr>
+          <m:t>H(d)</m:t>
+        </m:r>
+      </m:oMath>
+      <w:r>
+        <w:t xml:space="preserve"> is the harmonic </w:t>
+      </w:r>
+      <w:r>
+        <w:t>series</w:t>
+      </w:r>
+      <w:r>
+        <w:t xml:space="preserve"> sum </w:t>
+      </w:r>
+      <m:oMath>
+        <m:nary>
+          <m:naryPr>
+            <m:chr m:val="∑"/>
+            <m:supHide m:val="1"/>
+            <m:ctrlPr>
+              <w:rPr>
+                <w:rFonts w:ascii="Cambria Math" w:hAnsi="Cambria Math"/>
+                <w:i/>
+              </w:rPr>
+            </m:ctrlPr>
+          </m:naryPr>
+          <m:sub>
+            <m:r>
+              <w:rPr>
+                <w:rFonts w:ascii="Cambria Math" w:hAnsi="Cambria Math"/>
+              </w:rPr>
+              <m:t>i</m:t>
+            </m:r>
+          </m:sub>
+          <m:sup/>
+          <m:e>
+            <m:f>
+              <m:fPr>
+                <m:ctrlPr>
+                  <w:rPr>
+                    <w:rFonts w:ascii="Cambria Math" w:hAnsi="Cambria Math"/>
+                    <w:i/>
+                  </w:rPr>
+                </m:ctrlPr>
+              </m:fPr>
+              <m:num>
+                <m:r>
+                  <w:rPr>
+                    <w:rFonts w:ascii="Cambria Math" w:hAnsi="Cambria Math"/>
+                  </w:rPr>
+                  <m:t>1</m:t>
+                </m:r>
+              </m:num>
+              <m:den>
+                <m:r>
+                  <w:rPr>
+                    <w:rFonts w:ascii="Cambria Math" w:hAnsi="Cambria Math"/>
+                  </w:rPr>
+                  <m:t>i</m:t>
+                </m:r>
+              </m:den>
+            </m:f>
+          </m:e>
+        </m:nary>
+      </m:oMath>
+      <w:r>
+        <w:t>.</w:t>
+      </w:r>
+      <w:r>
+        <w:t xml:space="preserve"> I.e. </w:t>
+      </w:r>
+      <m:oMath>
+        <m:f>
+          <m:fPr>
+            <m:ctrlPr>
+              <w:rPr>
+                <w:rFonts w:ascii="Cambria Math" w:hAnsi="Cambria Math"/>
+                <w:i/>
+              </w:rPr>
+            </m:ctrlPr>
+          </m:fPr>
+          <m:num>
+            <m:r>
+              <w:rPr>
+                <w:rFonts w:ascii="Cambria Math" w:hAnsi="Cambria Math"/>
+              </w:rPr>
+              <m:t>1</m:t>
+            </m:r>
+          </m:num>
+          <m:den>
+            <m:r>
+              <w:rPr>
+                <w:rFonts w:ascii="Cambria Math" w:hAnsi="Cambria Math"/>
+              </w:rPr>
+              <m:t>H</m:t>
+            </m:r>
+            <m:d>
+              <m:dPr>
+                <m:ctrlPr>
+                  <w:rPr>
+                    <w:rFonts w:ascii="Cambria Math" w:hAnsi="Cambria Math"/>
+                    <w:i/>
+                  </w:rPr>
+                </m:ctrlPr>
+              </m:dPr>
+              <m:e>
+                <m:r>
+                  <w:rPr>
+                    <w:rFonts w:ascii="Cambria Math" w:hAnsi="Cambria Math"/>
+                  </w:rPr>
+                  <m:t>d</m:t>
+                </m:r>
+              </m:e>
+            </m:d>
+          </m:den>
+        </m:f>
+        <m:r>
+          <w:rPr>
+            <w:rFonts w:ascii="Cambria Math" w:hAnsi="Cambria Math"/>
+          </w:rPr>
+          <m:t>Opt≤A</m:t>
+        </m:r>
+      </m:oMath>
+      <w:r>
+        <w:t xml:space="preserve">, where </w:t>
+      </w:r>
+      <m:oMath>
+        <m:r>
+          <w:rPr>
+            <w:rFonts w:ascii="Cambria Math" w:hAnsi="Cambria Math"/>
+          </w:rPr>
+          <m:t>A</m:t>
+        </m:r>
+      </m:oMath>
+      <w:r>
+        <w:t xml:space="preserve"> is our solution.</w:t>
+      </w:r>
+    </w:p>
+    <w:p>
+      <w:r>
+        <w:t xml:space="preserve">This is </w:t>
+      </w:r>
+      <m:oMath>
+        <m:r>
+          <w:rPr>
+            <w:rFonts w:ascii="Cambria Math" w:hAnsi="Cambria Math"/>
+          </w:rPr>
+          <m:t>O(</m:t>
+        </m:r>
+        <m:func>
+          <m:funcPr>
+            <m:ctrlPr>
+              <w:rPr>
+                <w:rFonts w:ascii="Cambria Math" w:hAnsi="Cambria Math"/>
+                <w:i/>
+              </w:rPr>
+            </m:ctrlPr>
+          </m:funcPr>
+          <m:fName>
+            <m:r>
+              <m:rPr>
+                <m:sty m:val="p"/>
+              </m:rPr>
+              <w:rPr>
+                <w:rFonts w:ascii="Cambria Math" w:hAnsi="Cambria Math"/>
+              </w:rPr>
+              <m:t>log</m:t>
+            </m:r>
+          </m:fName>
+          <m:e>
+            <m:r>
+              <w:rPr>
+                <w:rFonts w:ascii="Cambria Math" w:hAnsi="Cambria Math"/>
+              </w:rPr>
+              <m:t>n</m:t>
+            </m:r>
+          </m:e>
+        </m:func>
+        <m:r>
+          <w:rPr>
+            <w:rFonts w:ascii="Cambria Math" w:hAnsi="Cambria Math"/>
+          </w:rPr>
+          <m:t>)</m:t>
+        </m:r>
+      </m:oMath>
+      <w:r>
+        <w:t xml:space="preserve"> in runtime complexity</w:t>
+      </w:r>
+      <w:r>
+        <w:t>.</w:t>
       </w:r>
     </w:p>
     <w:p>
@@ -7276,12 +7775,400 @@
         <w:pStyle w:val="Heading3"/>
       </w:pPr>
       <w:r>
+        <w:t xml:space="preserve">Weighted </w:t>
+      </w:r>
+      <w:r>
         <w:t>Vertex Cover</w:t>
       </w:r>
     </w:p>
     <w:p>
       <w:r>
-        <w:t>meow</w:t>
+        <w:t xml:space="preserve">Each vertex now has a </w:t>
+      </w:r>
+      <w:r>
+        <w:t>value</w:t>
+      </w:r>
+      <w:r>
+        <w:t>. Goal is to get a vertex cover of maximum value.</w:t>
+      </w:r>
+      <w:r>
+        <w:t xml:space="preserve"> We can get a </w:t>
+      </w:r>
+      <m:oMath>
+        <m:r>
+          <w:rPr>
+            <w:rFonts w:ascii="Cambria Math" w:hAnsi="Cambria Math"/>
+          </w:rPr>
+          <m:t>2</m:t>
+        </m:r>
+      </m:oMath>
+      <w:r>
+        <w:t xml:space="preserve">-approximation </w:t>
+      </w:r>
+      <w:r>
+        <w:t>(</w:t>
+      </w:r>
+      <m:oMath>
+        <m:f>
+          <m:fPr>
+            <m:ctrlPr>
+              <w:rPr>
+                <w:rFonts w:ascii="Cambria Math" w:hAnsi="Cambria Math"/>
+                <w:i/>
+              </w:rPr>
+            </m:ctrlPr>
+          </m:fPr>
+          <m:num>
+            <m:r>
+              <w:rPr>
+                <w:rFonts w:ascii="Cambria Math" w:hAnsi="Cambria Math"/>
+              </w:rPr>
+              <m:t>1</m:t>
+            </m:r>
+          </m:num>
+          <m:den>
+            <m:r>
+              <w:rPr>
+                <w:rFonts w:ascii="Cambria Math" w:hAnsi="Cambria Math"/>
+              </w:rPr>
+              <m:t>2</m:t>
+            </m:r>
+          </m:den>
+        </m:f>
+        <m:r>
+          <w:rPr>
+            <w:rFonts w:ascii="Cambria Math" w:hAnsi="Cambria Math"/>
+          </w:rPr>
+          <m:t>Opt≤A</m:t>
+        </m:r>
+      </m:oMath>
+      <w:r>
+        <w:t xml:space="preserve">, </w:t>
+      </w:r>
+      <m:oMath>
+        <m:r>
+          <w:rPr>
+            <w:rFonts w:ascii="Cambria Math" w:hAnsi="Cambria Math"/>
+          </w:rPr>
+          <m:t>A</m:t>
+        </m:r>
+      </m:oMath>
+      <w:r>
+        <w:t xml:space="preserve"> being our solution) </w:t>
+      </w:r>
+      <w:r>
+        <w:t>using linear programming.</w:t>
+      </w:r>
+      <w:r>
+        <w:t xml:space="preserve"> Objective function to minimize is </w:t>
+      </w:r>
+      <m:oMath>
+        <m:acc>
+          <m:accPr>
+            <m:chr m:val="⃗"/>
+            <m:ctrlPr>
+              <w:rPr>
+                <w:rFonts w:ascii="Cambria Math" w:hAnsi="Cambria Math"/>
+                <w:i/>
+              </w:rPr>
+            </m:ctrlPr>
+          </m:accPr>
+          <m:e>
+            <m:r>
+              <w:rPr>
+                <w:rFonts w:ascii="Cambria Math" w:hAnsi="Cambria Math"/>
+              </w:rPr>
+              <m:t>w</m:t>
+            </m:r>
+          </m:e>
+        </m:acc>
+        <m:r>
+          <w:rPr>
+            <w:rFonts w:ascii="Cambria Math" w:hAnsi="Cambria Math"/>
+          </w:rPr>
+          <m:t>⋅</m:t>
+        </m:r>
+        <m:acc>
+          <m:accPr>
+            <m:chr m:val="⃗"/>
+            <m:ctrlPr>
+              <w:rPr>
+                <w:rFonts w:ascii="Cambria Math" w:hAnsi="Cambria Math"/>
+                <w:i/>
+              </w:rPr>
+            </m:ctrlPr>
+          </m:accPr>
+          <m:e>
+            <m:r>
+              <w:rPr>
+                <w:rFonts w:ascii="Cambria Math" w:hAnsi="Cambria Math"/>
+              </w:rPr>
+              <m:t>x</m:t>
+            </m:r>
+          </m:e>
+        </m:acc>
+      </m:oMath>
+      <w:r>
+        <w:t xml:space="preserve">, </w:t>
+      </w:r>
+      <w:r>
+        <w:t xml:space="preserve">subject to the constraints </w:t>
+      </w:r>
+      <m:oMath>
+        <m:acc>
+          <m:accPr>
+            <m:chr m:val="⃗"/>
+            <m:ctrlPr>
+              <w:rPr>
+                <w:rFonts w:ascii="Cambria Math" w:hAnsi="Cambria Math"/>
+                <w:i/>
+              </w:rPr>
+            </m:ctrlPr>
+          </m:accPr>
+          <m:e>
+            <m:r>
+              <w:rPr>
+                <w:rFonts w:ascii="Cambria Math" w:hAnsi="Cambria Math"/>
+              </w:rPr>
+              <m:t>x</m:t>
+            </m:r>
+          </m:e>
+        </m:acc>
+        <m:r>
+          <w:rPr>
+            <w:rFonts w:ascii="Cambria Math" w:hAnsi="Cambria Math"/>
+          </w:rPr>
+          <m:t>∈</m:t>
+        </m:r>
+        <m:sSup>
+          <m:sSupPr>
+            <m:ctrlPr>
+              <w:rPr>
+                <w:rFonts w:ascii="Cambria Math" w:hAnsi="Cambria Math"/>
+                <w:i/>
+              </w:rPr>
+            </m:ctrlPr>
+          </m:sSupPr>
+          <m:e>
+            <m:r>
+              <m:rPr>
+                <m:sty m:val="bi"/>
+              </m:rPr>
+              <w:rPr>
+                <w:rFonts w:ascii="Cambria Math" w:hAnsi="Cambria Math"/>
+              </w:rPr>
+              <m:t>R</m:t>
+            </m:r>
+          </m:e>
+          <m:sup>
+            <m:r>
+              <w:rPr>
+                <w:rFonts w:ascii="Cambria Math" w:hAnsi="Cambria Math"/>
+              </w:rPr>
+              <m:t>n</m:t>
+            </m:r>
+          </m:sup>
+        </m:sSup>
+      </m:oMath>
+      <w:r>
+        <w:t xml:space="preserve"> and </w:t>
+      </w:r>
+      <m:oMath>
+        <m:r>
+          <w:rPr>
+            <w:rFonts w:ascii="Cambria Math" w:hAnsi="Cambria Math"/>
+          </w:rPr>
+          <m:t>∀</m:t>
+        </m:r>
+        <m:r>
+          <w:rPr>
+            <w:rFonts w:ascii="Cambria Math" w:hAnsi="Cambria Math"/>
+          </w:rPr>
+          <m:t xml:space="preserve"> </m:t>
+        </m:r>
+        <m:r>
+          <m:rPr>
+            <m:sty m:val="p"/>
+          </m:rPr>
+          <w:rPr>
+            <w:rFonts w:ascii="Cambria Math" w:hAnsi="Cambria Math"/>
+          </w:rPr>
+          <m:t>vertices</m:t>
+        </m:r>
+        <m:r>
+          <w:rPr>
+            <w:rFonts w:ascii="Cambria Math" w:hAnsi="Cambria Math"/>
+          </w:rPr>
+          <m:t xml:space="preserve"> </m:t>
+        </m:r>
+        <m:r>
+          <w:rPr>
+            <w:rFonts w:ascii="Cambria Math" w:hAnsi="Cambria Math"/>
+          </w:rPr>
+          <m:t>u</m:t>
+        </m:r>
+        <m:r>
+          <w:rPr>
+            <w:rFonts w:ascii="Cambria Math" w:hAnsi="Cambria Math"/>
+          </w:rPr>
+          <m:t>,</m:t>
+        </m:r>
+        <m:r>
+          <w:rPr>
+            <w:rFonts w:ascii="Cambria Math" w:hAnsi="Cambria Math"/>
+          </w:rPr>
+          <m:t xml:space="preserve"> </m:t>
+        </m:r>
+        <m:r>
+          <w:rPr>
+            <w:rFonts w:ascii="Cambria Math" w:hAnsi="Cambria Math"/>
+          </w:rPr>
+          <m:t xml:space="preserve">v, </m:t>
+        </m:r>
+        <m:sSub>
+          <m:sSubPr>
+            <m:ctrlPr>
+              <w:rPr>
+                <w:rFonts w:ascii="Cambria Math" w:hAnsi="Cambria Math"/>
+                <w:i/>
+              </w:rPr>
+            </m:ctrlPr>
+          </m:sSubPr>
+          <m:e>
+            <m:r>
+              <w:rPr>
+                <w:rFonts w:ascii="Cambria Math" w:hAnsi="Cambria Math"/>
+              </w:rPr>
+              <m:t>x</m:t>
+            </m:r>
+          </m:e>
+          <m:sub>
+            <m:r>
+              <w:rPr>
+                <w:rFonts w:ascii="Cambria Math" w:hAnsi="Cambria Math"/>
+              </w:rPr>
+              <m:t>u</m:t>
+            </m:r>
+          </m:sub>
+        </m:sSub>
+        <m:r>
+          <w:rPr>
+            <w:rFonts w:ascii="Cambria Math" w:hAnsi="Cambria Math"/>
+          </w:rPr>
+          <m:t>+</m:t>
+        </m:r>
+        <m:sSub>
+          <m:sSubPr>
+            <m:ctrlPr>
+              <w:rPr>
+                <w:rFonts w:ascii="Cambria Math" w:hAnsi="Cambria Math"/>
+                <w:i/>
+              </w:rPr>
+            </m:ctrlPr>
+          </m:sSubPr>
+          <m:e>
+            <m:r>
+              <w:rPr>
+                <w:rFonts w:ascii="Cambria Math" w:hAnsi="Cambria Math"/>
+              </w:rPr>
+              <m:t>x</m:t>
+            </m:r>
+          </m:e>
+          <m:sub>
+            <m:r>
+              <w:rPr>
+                <w:rFonts w:ascii="Cambria Math" w:hAnsi="Cambria Math"/>
+              </w:rPr>
+              <m:t>v</m:t>
+            </m:r>
+          </m:sub>
+        </m:sSub>
+        <m:r>
+          <w:rPr>
+            <w:rFonts w:ascii="Cambria Math" w:hAnsi="Cambria Math"/>
+          </w:rPr>
+          <m:t>≥1</m:t>
+        </m:r>
+      </m:oMath>
+      <w:r>
+        <w:t>.</w:t>
+      </w:r>
+      <w:r>
+        <w:t xml:space="preserve"> Linear programming is polynomial runtime complexity.</w:t>
+      </w:r>
+      <w:r>
+        <w:t xml:space="preserve"> If </w:t>
+      </w:r>
+      <m:oMath>
+        <m:sSub>
+          <m:sSubPr>
+            <m:ctrlPr>
+              <w:rPr>
+                <w:rFonts w:ascii="Cambria Math" w:hAnsi="Cambria Math"/>
+                <w:i/>
+              </w:rPr>
+            </m:ctrlPr>
+          </m:sSubPr>
+          <m:e>
+            <m:r>
+              <w:rPr>
+                <w:rFonts w:ascii="Cambria Math" w:hAnsi="Cambria Math"/>
+              </w:rPr>
+              <m:t>x</m:t>
+            </m:r>
+          </m:e>
+          <m:sub>
+            <m:r>
+              <w:rPr>
+                <w:rFonts w:ascii="Cambria Math" w:hAnsi="Cambria Math"/>
+              </w:rPr>
+              <m:t>i</m:t>
+            </m:r>
+          </m:sub>
+        </m:sSub>
+        <m:r>
+          <w:rPr>
+            <w:rFonts w:ascii="Cambria Math" w:hAnsi="Cambria Math"/>
+          </w:rPr>
+          <m:t>≥0.5</m:t>
+        </m:r>
+      </m:oMath>
+      <w:r>
+        <w:t xml:space="preserve">, </w:t>
+      </w:r>
+      <w:r>
+        <w:t xml:space="preserve">round it up to </w:t>
+      </w:r>
+      <m:oMath>
+        <m:r>
+          <w:rPr>
+            <w:rFonts w:ascii="Cambria Math" w:hAnsi="Cambria Math"/>
+          </w:rPr>
+          <m:t>1</m:t>
+        </m:r>
+      </m:oMath>
+      <w:r>
+        <w:t xml:space="preserve"> and </w:t>
+      </w:r>
+      <w:r>
+        <w:t>include it in the vertex cover</w:t>
+      </w:r>
+      <w:r>
+        <w:t xml:space="preserve">; round down to </w:t>
+      </w:r>
+      <m:oMath>
+        <m:r>
+          <w:rPr>
+            <w:rFonts w:ascii="Cambria Math" w:hAnsi="Cambria Math"/>
+          </w:rPr>
+          <m:t>0</m:t>
+        </m:r>
+      </m:oMath>
+      <w:r>
+        <w:t xml:space="preserve"> and don’t otherwise</w:t>
+      </w:r>
+      <w:r>
+        <w:t>.</w:t>
       </w:r>
     </w:p>
     <w:sectPr>

</xml_diff>